<commit_message>
olhou em meus olhos e começou a falar
</commit_message>
<xml_diff>
--- a/Trabalho Integrado Cantina - OFICIAL.docx
+++ b/Trabalho Integrado Cantina - OFICIAL.docx
@@ -1,6 +1,6 @@
 
 <file path=word/document.xml><?xml version="1.0" encoding="utf-8"?>
-<w:document xmlns:ve="http://schemas.openxmlformats.org/markup-compatibility/2006" xmlns:o="urn:schemas-microsoft-com:office:office" xmlns:r="http://schemas.openxmlformats.org/officeDocument/2006/relationships" xmlns:m="http://schemas.openxmlformats.org/officeDocument/2006/math" xmlns:v="urn:schemas-microsoft-com:vml" xmlns:wp="http://schemas.openxmlformats.org/drawingml/2006/wordprocessingDrawing" xmlns:w10="urn:schemas-microsoft-com:office:word" xmlns:w="http://schemas.openxmlformats.org/wordprocessingml/2006/main" xmlns:wne="http://schemas.microsoft.com/office/word/2006/wordml">
+<w:document xmlns:wpc="http://schemas.microsoft.com/office/word/2010/wordprocessingCanvas" xmlns:mc="http://schemas.openxmlformats.org/markup-compatibility/2006" xmlns:o="urn:schemas-microsoft-com:office:office" xmlns:r="http://schemas.openxmlformats.org/officeDocument/2006/relationships" xmlns:m="http://schemas.openxmlformats.org/officeDocument/2006/math" xmlns:v="urn:schemas-microsoft-com:vml" xmlns:wp14="http://schemas.microsoft.com/office/word/2010/wordprocessingDrawing" xmlns:wp="http://schemas.openxmlformats.org/drawingml/2006/wordprocessingDrawing" xmlns:w10="urn:schemas-microsoft-com:office:word" xmlns:w="http://schemas.openxmlformats.org/wordprocessingml/2006/main" xmlns:w14="http://schemas.microsoft.com/office/word/2010/wordml" xmlns:wpg="http://schemas.microsoft.com/office/word/2010/wordprocessingGroup" xmlns:wpi="http://schemas.microsoft.com/office/word/2010/wordprocessingInk" xmlns:wne="http://schemas.microsoft.com/office/word/2006/wordml" xmlns:wps="http://schemas.microsoft.com/office/word/2010/wordprocessingShape" mc:Ignorable="w14 wp14">
   <w:body>
     <w:p/>
     <w:p/>
@@ -40,7 +40,13 @@
     <w:p/>
     <w:p>
       <w:r>
-        <w:t>Nomes:  Adriano Duarte, Eduardo Santi, Guilherme Silveira e Henrique Schwab.</w:t>
+        <w:t xml:space="preserve">Nomes:  Adriano Duarte, Eduardo Santi, Guilherme Silveira e Henrique </w:t>
+      </w:r>
+      <w:r>
+        <w:t>Schwab</w:t>
+      </w:r>
+      <w:r>
+        <w:t>.</w:t>
       </w:r>
     </w:p>
     <w:p>
@@ -744,7 +750,7 @@
           <w:left w:w="10" w:type="dxa"/>
           <w:right w:w="10" w:type="dxa"/>
         </w:tblCellMar>
-        <w:tblLook w:val="04A0"/>
+        <w:tblLook w:val="04A0" w:firstRow="1" w:lastRow="0" w:firstColumn="1" w:lastColumn="0" w:noHBand="0" w:noVBand="1"/>
       </w:tblPr>
       <w:tblGrid>
         <w:gridCol w:w="6027"/>
@@ -1039,7 +1045,7 @@
           <w:left w:w="10" w:type="dxa"/>
           <w:right w:w="10" w:type="dxa"/>
         </w:tblCellMar>
-        <w:tblLook w:val="04A0"/>
+        <w:tblLook w:val="04A0" w:firstRow="1" w:lastRow="0" w:firstColumn="1" w:lastColumn="0" w:noHBand="0" w:noVBand="1"/>
       </w:tblPr>
       <w:tblGrid>
         <w:gridCol w:w="2430"/>
@@ -1257,7 +1263,19 @@
               <w:rPr>
                 <w:lang w:val="pt-BR"/>
               </w:rPr>
-              <w:t>Adriano Casarim Duarte</w:t>
+              <w:t xml:space="preserve">Adriano </w:t>
+            </w:r>
+            <w:r>
+              <w:rPr>
+                <w:lang w:val="pt-BR"/>
+              </w:rPr>
+              <w:t>Casarim</w:t>
+            </w:r>
+            <w:r>
+              <w:rPr>
+                <w:lang w:val="pt-BR"/>
+              </w:rPr>
+              <w:t xml:space="preserve"> Duarte</w:t>
             </w:r>
           </w:p>
         </w:tc>
@@ -6470,7 +6488,7 @@
           <w:left w:w="10" w:type="dxa"/>
           <w:right w:w="10" w:type="dxa"/>
         </w:tblCellMar>
-        <w:tblLook w:val="04A0"/>
+        <w:tblLook w:val="04A0" w:firstRow="1" w:lastRow="0" w:firstColumn="1" w:lastColumn="0" w:noHBand="0" w:noVBand="1"/>
       </w:tblPr>
       <w:tblGrid>
         <w:gridCol w:w="6027"/>
@@ -6765,7 +6783,7 @@
           <w:left w:w="10" w:type="dxa"/>
           <w:right w:w="10" w:type="dxa"/>
         </w:tblCellMar>
-        <w:tblLook w:val="04A0"/>
+        <w:tblLook w:val="04A0" w:firstRow="1" w:lastRow="0" w:firstColumn="1" w:lastColumn="0" w:noHBand="0" w:noVBand="1"/>
       </w:tblPr>
       <w:tblGrid>
         <w:gridCol w:w="4283"/>
@@ -7378,7 +7396,7 @@
           <w:left w:w="10" w:type="dxa"/>
           <w:right w:w="10" w:type="dxa"/>
         </w:tblCellMar>
-        <w:tblLook w:val="04A0"/>
+        <w:tblLook w:val="04A0" w:firstRow="1" w:lastRow="0" w:firstColumn="1" w:lastColumn="0" w:noHBand="0" w:noVBand="1"/>
       </w:tblPr>
       <w:tblGrid>
         <w:gridCol w:w="1486"/>
@@ -9656,7 +9674,7 @@
           <w:left w:w="10" w:type="dxa"/>
           <w:right w:w="10" w:type="dxa"/>
         </w:tblCellMar>
-        <w:tblLook w:val="04A0"/>
+        <w:tblLook w:val="04A0" w:firstRow="1" w:lastRow="0" w:firstColumn="1" w:lastColumn="0" w:noHBand="0" w:noVBand="1"/>
       </w:tblPr>
       <w:tblGrid>
         <w:gridCol w:w="6534"/>
@@ -9904,41 +9922,13 @@
           <w:szCs w:val="24"/>
         </w:rPr>
       </w:pPr>
-      <w:proofErr w:type="spellStart"/>
-      <w:r>
-        <w:rPr>
-          <w:rFonts w:ascii="Arial" w:hAnsi="Arial" w:cs="Arial"/>
-          <w:sz w:val="24"/>
-          <w:szCs w:val="24"/>
-        </w:rPr>
-        <w:t>Funcionários</w:t>
-      </w:r>
-      <w:proofErr w:type="spellEnd"/>
-      <w:r>
-        <w:rPr>
-          <w:rFonts w:ascii="Arial" w:hAnsi="Arial" w:cs="Arial"/>
-          <w:sz w:val="24"/>
-          <w:szCs w:val="24"/>
-        </w:rPr>
-        <w:t xml:space="preserve"> </w:t>
-      </w:r>
-      <w:proofErr w:type="spellStart"/>
-      <w:r>
-        <w:rPr>
-          <w:rFonts w:ascii="Arial" w:hAnsi="Arial" w:cs="Arial"/>
-          <w:sz w:val="24"/>
-          <w:szCs w:val="24"/>
-        </w:rPr>
-        <w:t>da</w:t>
-      </w:r>
-      <w:proofErr w:type="spellEnd"/>
-      <w:r>
-        <w:rPr>
-          <w:rFonts w:ascii="Arial" w:hAnsi="Arial" w:cs="Arial"/>
-          <w:sz w:val="24"/>
-          <w:szCs w:val="24"/>
-        </w:rPr>
-        <w:t xml:space="preserve"> cantina;</w:t>
+      <w:r>
+        <w:rPr>
+          <w:rFonts w:ascii="Arial" w:hAnsi="Arial" w:cs="Arial"/>
+          <w:sz w:val="24"/>
+          <w:szCs w:val="24"/>
+        </w:rPr>
+        <w:t>Funcionários da cantina;</w:t>
       </w:r>
     </w:p>
     <w:p>
@@ -9958,23 +9948,13 @@
           <w:szCs w:val="24"/>
         </w:rPr>
       </w:pPr>
-      <w:proofErr w:type="spellStart"/>
-      <w:r>
-        <w:rPr>
-          <w:rFonts w:ascii="Arial" w:hAnsi="Arial" w:cs="Arial"/>
-          <w:sz w:val="24"/>
-          <w:szCs w:val="24"/>
-        </w:rPr>
-        <w:t>Professores</w:t>
-      </w:r>
-      <w:proofErr w:type="spellEnd"/>
-      <w:r>
-        <w:rPr>
-          <w:rFonts w:ascii="Arial" w:hAnsi="Arial" w:cs="Arial"/>
-          <w:sz w:val="24"/>
-          <w:szCs w:val="24"/>
-        </w:rPr>
-        <w:t>;</w:t>
+      <w:r>
+        <w:rPr>
+          <w:rFonts w:ascii="Arial" w:hAnsi="Arial" w:cs="Arial"/>
+          <w:sz w:val="24"/>
+          <w:szCs w:val="24"/>
+        </w:rPr>
+        <w:t>Professores;</w:t>
       </w:r>
     </w:p>
     <w:p>
@@ -9994,23 +9974,13 @@
           <w:szCs w:val="24"/>
         </w:rPr>
       </w:pPr>
-      <w:proofErr w:type="spellStart"/>
-      <w:r>
-        <w:rPr>
-          <w:rFonts w:ascii="Arial" w:hAnsi="Arial" w:cs="Arial"/>
-          <w:sz w:val="24"/>
-          <w:szCs w:val="24"/>
-        </w:rPr>
-        <w:t>Alunos</w:t>
-      </w:r>
-      <w:proofErr w:type="spellEnd"/>
-      <w:r>
-        <w:rPr>
-          <w:rFonts w:ascii="Arial" w:hAnsi="Arial" w:cs="Arial"/>
-          <w:sz w:val="24"/>
-          <w:szCs w:val="24"/>
-        </w:rPr>
-        <w:t>;</w:t>
+      <w:r>
+        <w:rPr>
+          <w:rFonts w:ascii="Arial" w:hAnsi="Arial" w:cs="Arial"/>
+          <w:sz w:val="24"/>
+          <w:szCs w:val="24"/>
+        </w:rPr>
+        <w:t>Alunos;</w:t>
       </w:r>
     </w:p>
     <w:p>
@@ -10030,23 +10000,13 @@
           <w:szCs w:val="24"/>
         </w:rPr>
       </w:pPr>
-      <w:proofErr w:type="spellStart"/>
-      <w:r>
-        <w:rPr>
-          <w:rFonts w:ascii="Arial" w:hAnsi="Arial" w:cs="Arial"/>
-          <w:sz w:val="24"/>
-          <w:szCs w:val="24"/>
-        </w:rPr>
-        <w:t>Empregados</w:t>
-      </w:r>
-      <w:proofErr w:type="spellEnd"/>
-      <w:r>
-        <w:rPr>
-          <w:rFonts w:ascii="Arial" w:hAnsi="Arial" w:cs="Arial"/>
-          <w:sz w:val="24"/>
-          <w:szCs w:val="24"/>
-        </w:rPr>
-        <w:t>;</w:t>
+      <w:r>
+        <w:rPr>
+          <w:rFonts w:ascii="Arial" w:hAnsi="Arial" w:cs="Arial"/>
+          <w:sz w:val="24"/>
+          <w:szCs w:val="24"/>
+        </w:rPr>
+        <w:t>Empregados;</w:t>
       </w:r>
     </w:p>
     <w:p>
@@ -10066,41 +10026,13 @@
           <w:szCs w:val="24"/>
         </w:rPr>
       </w:pPr>
-      <w:proofErr w:type="spellStart"/>
-      <w:r>
-        <w:rPr>
-          <w:rFonts w:ascii="Arial" w:hAnsi="Arial" w:cs="Arial"/>
-          <w:sz w:val="24"/>
-          <w:szCs w:val="24"/>
-        </w:rPr>
-        <w:t>Fornecedor</w:t>
-      </w:r>
-      <w:proofErr w:type="spellEnd"/>
-      <w:r>
-        <w:rPr>
-          <w:rFonts w:ascii="Arial" w:hAnsi="Arial" w:cs="Arial"/>
-          <w:sz w:val="24"/>
-          <w:szCs w:val="24"/>
-        </w:rPr>
-        <w:t xml:space="preserve"> de </w:t>
-      </w:r>
-      <w:proofErr w:type="spellStart"/>
-      <w:r>
-        <w:rPr>
-          <w:rFonts w:ascii="Arial" w:hAnsi="Arial" w:cs="Arial"/>
-          <w:sz w:val="24"/>
-          <w:szCs w:val="24"/>
-        </w:rPr>
-        <w:t>alimentos</w:t>
-      </w:r>
-      <w:proofErr w:type="spellEnd"/>
-      <w:r>
-        <w:rPr>
-          <w:rFonts w:ascii="Arial" w:hAnsi="Arial" w:cs="Arial"/>
-          <w:sz w:val="24"/>
-          <w:szCs w:val="24"/>
-        </w:rPr>
-        <w:t>;</w:t>
+      <w:r>
+        <w:rPr>
+          <w:rFonts w:ascii="Arial" w:hAnsi="Arial" w:cs="Arial"/>
+          <w:sz w:val="24"/>
+          <w:szCs w:val="24"/>
+        </w:rPr>
+        <w:t>Fornecedor de alimentos;</w:t>
       </w:r>
     </w:p>
     <w:p>
@@ -10120,23 +10052,13 @@
           <w:szCs w:val="24"/>
         </w:rPr>
       </w:pPr>
-      <w:proofErr w:type="spellStart"/>
-      <w:r>
-        <w:rPr>
-          <w:rFonts w:ascii="Arial" w:hAnsi="Arial" w:cs="Arial"/>
-          <w:sz w:val="24"/>
-          <w:szCs w:val="24"/>
-        </w:rPr>
-        <w:t>Hostinger</w:t>
-      </w:r>
-      <w:proofErr w:type="spellEnd"/>
-      <w:r>
-        <w:rPr>
-          <w:rFonts w:ascii="Arial" w:hAnsi="Arial" w:cs="Arial"/>
-          <w:sz w:val="24"/>
-          <w:szCs w:val="24"/>
-        </w:rPr>
-        <w:t>;</w:t>
+      <w:r>
+        <w:rPr>
+          <w:rFonts w:ascii="Arial" w:hAnsi="Arial" w:cs="Arial"/>
+          <w:sz w:val="24"/>
+          <w:szCs w:val="24"/>
+        </w:rPr>
+        <w:t>Hostinger;</w:t>
       </w:r>
     </w:p>
     <w:p/>
@@ -10699,7 +10621,6 @@
           <w:szCs w:val="24"/>
         </w:rPr>
       </w:pPr>
-      <w:proofErr w:type="spellStart"/>
       <w:r>
         <w:rPr>
           <w:rFonts w:ascii="Arial" w:hAnsi="Arial" w:cs="Arial"/>
@@ -10708,7 +10629,6 @@
         </w:rPr>
         <w:t>Iniciação</w:t>
       </w:r>
-      <w:proofErr w:type="spellEnd"/>
     </w:p>
     <w:p>
       <w:pPr>
@@ -10727,7 +10647,6 @@
           <w:szCs w:val="24"/>
         </w:rPr>
       </w:pPr>
-      <w:proofErr w:type="spellStart"/>
       <w:r>
         <w:rPr>
           <w:rFonts w:ascii="Arial" w:hAnsi="Arial" w:cs="Arial"/>
@@ -10736,7 +10655,6 @@
         </w:rPr>
         <w:t>Concepção</w:t>
       </w:r>
-      <w:proofErr w:type="spellEnd"/>
     </w:p>
     <w:p>
       <w:pPr>
@@ -10755,34 +10673,14 @@
           <w:szCs w:val="24"/>
         </w:rPr>
       </w:pPr>
-      <w:proofErr w:type="spellStart"/>
-      <w:r>
-        <w:rPr>
-          <w:rFonts w:ascii="Arial" w:hAnsi="Arial" w:cs="Arial"/>
-          <w:sz w:val="24"/>
-          <w:szCs w:val="24"/>
-        </w:rPr>
-        <w:t>Definir</w:t>
-      </w:r>
-      <w:proofErr w:type="spellEnd"/>
-      <w:r>
-        <w:rPr>
-          <w:rFonts w:ascii="Arial" w:hAnsi="Arial" w:cs="Arial"/>
-          <w:sz w:val="24"/>
-          <w:szCs w:val="24"/>
-        </w:rPr>
-        <w:t xml:space="preserve"> </w:t>
-      </w:r>
-      <w:proofErr w:type="spellStart"/>
-      <w:r>
-        <w:rPr>
-          <w:rFonts w:ascii="Arial" w:hAnsi="Arial" w:cs="Arial"/>
-          <w:sz w:val="24"/>
-          <w:szCs w:val="24"/>
-        </w:rPr>
-        <w:t>objetivos</w:t>
-      </w:r>
-      <w:proofErr w:type="spellEnd"/>
+      <w:r>
+        <w:rPr>
+          <w:rFonts w:ascii="Arial" w:hAnsi="Arial" w:cs="Arial"/>
+          <w:sz w:val="24"/>
+          <w:szCs w:val="24"/>
+        </w:rPr>
+        <w:t>Definir objetivos</w:t>
+      </w:r>
     </w:p>
     <w:p>
       <w:pPr>
@@ -10801,23 +10699,13 @@
           <w:szCs w:val="24"/>
         </w:rPr>
       </w:pPr>
-      <w:proofErr w:type="spellStart"/>
-      <w:r>
-        <w:rPr>
-          <w:rFonts w:ascii="Arial" w:hAnsi="Arial" w:cs="Arial"/>
-          <w:sz w:val="24"/>
-          <w:szCs w:val="24"/>
-        </w:rPr>
-        <w:t>Identificar</w:t>
-      </w:r>
-      <w:proofErr w:type="spellEnd"/>
-      <w:r>
-        <w:rPr>
-          <w:rFonts w:ascii="Arial" w:hAnsi="Arial" w:cs="Arial"/>
-          <w:sz w:val="24"/>
-          <w:szCs w:val="24"/>
-        </w:rPr>
-        <w:t xml:space="preserve"> de Stakeholders</w:t>
+      <w:r>
+        <w:rPr>
+          <w:rFonts w:ascii="Arial" w:hAnsi="Arial" w:cs="Arial"/>
+          <w:sz w:val="24"/>
+          <w:szCs w:val="24"/>
+        </w:rPr>
+        <w:t>Identificar de Stakeholders</w:t>
       </w:r>
     </w:p>
     <w:p>
@@ -10837,52 +10725,14 @@
           <w:szCs w:val="24"/>
         </w:rPr>
       </w:pPr>
-      <w:proofErr w:type="spellStart"/>
-      <w:r>
-        <w:rPr>
-          <w:rFonts w:ascii="Arial" w:hAnsi="Arial" w:cs="Arial"/>
-          <w:sz w:val="24"/>
-          <w:szCs w:val="24"/>
-        </w:rPr>
-        <w:t>Desenvolver</w:t>
-      </w:r>
-      <w:proofErr w:type="spellEnd"/>
-      <w:r>
-        <w:rPr>
-          <w:rFonts w:ascii="Arial" w:hAnsi="Arial" w:cs="Arial"/>
-          <w:sz w:val="24"/>
-          <w:szCs w:val="24"/>
-        </w:rPr>
-        <w:t xml:space="preserve"> </w:t>
-      </w:r>
-      <w:proofErr w:type="spellStart"/>
-      <w:r>
-        <w:rPr>
-          <w:rFonts w:ascii="Arial" w:hAnsi="Arial" w:cs="Arial"/>
-          <w:sz w:val="24"/>
-          <w:szCs w:val="24"/>
-        </w:rPr>
-        <w:t>termo</w:t>
-      </w:r>
-      <w:proofErr w:type="spellEnd"/>
-      <w:r>
-        <w:rPr>
-          <w:rFonts w:ascii="Arial" w:hAnsi="Arial" w:cs="Arial"/>
-          <w:sz w:val="24"/>
-          <w:szCs w:val="24"/>
-        </w:rPr>
-        <w:t xml:space="preserve"> de </w:t>
-      </w:r>
-      <w:proofErr w:type="spellStart"/>
-      <w:r>
-        <w:rPr>
-          <w:rFonts w:ascii="Arial" w:hAnsi="Arial" w:cs="Arial"/>
-          <w:sz w:val="24"/>
-          <w:szCs w:val="24"/>
-        </w:rPr>
-        <w:t>abertura</w:t>
-      </w:r>
-      <w:proofErr w:type="spellEnd"/>
+      <w:r>
+        <w:rPr>
+          <w:rFonts w:ascii="Arial" w:hAnsi="Arial" w:cs="Arial"/>
+          <w:sz w:val="24"/>
+          <w:szCs w:val="24"/>
+        </w:rPr>
+        <w:t>Desenvolver termo de abertura</w:t>
+      </w:r>
     </w:p>
     <w:p>
       <w:pPr>
@@ -10901,52 +10751,14 @@
           <w:szCs w:val="24"/>
         </w:rPr>
       </w:pPr>
-      <w:proofErr w:type="spellStart"/>
-      <w:r>
-        <w:rPr>
-          <w:rFonts w:ascii="Arial" w:hAnsi="Arial" w:cs="Arial"/>
-          <w:sz w:val="24"/>
-          <w:szCs w:val="24"/>
-        </w:rPr>
-        <w:t>Criar</w:t>
-      </w:r>
-      <w:proofErr w:type="spellEnd"/>
-      <w:r>
-        <w:rPr>
-          <w:rFonts w:ascii="Arial" w:hAnsi="Arial" w:cs="Arial"/>
-          <w:sz w:val="24"/>
-          <w:szCs w:val="24"/>
-        </w:rPr>
-        <w:t xml:space="preserve"> </w:t>
-      </w:r>
-      <w:proofErr w:type="spellStart"/>
-      <w:r>
-        <w:rPr>
-          <w:rFonts w:ascii="Arial" w:hAnsi="Arial" w:cs="Arial"/>
-          <w:sz w:val="24"/>
-          <w:szCs w:val="24"/>
-        </w:rPr>
-        <w:t>documento</w:t>
-      </w:r>
-      <w:proofErr w:type="spellEnd"/>
-      <w:r>
-        <w:rPr>
-          <w:rFonts w:ascii="Arial" w:hAnsi="Arial" w:cs="Arial"/>
-          <w:sz w:val="24"/>
-          <w:szCs w:val="24"/>
-        </w:rPr>
-        <w:t xml:space="preserve"> de </w:t>
-      </w:r>
-      <w:proofErr w:type="spellStart"/>
-      <w:r>
-        <w:rPr>
-          <w:rFonts w:ascii="Arial" w:hAnsi="Arial" w:cs="Arial"/>
-          <w:sz w:val="24"/>
-          <w:szCs w:val="24"/>
-        </w:rPr>
-        <w:t>visão</w:t>
-      </w:r>
-      <w:proofErr w:type="spellEnd"/>
+      <w:r>
+        <w:rPr>
+          <w:rFonts w:ascii="Arial" w:hAnsi="Arial" w:cs="Arial"/>
+          <w:sz w:val="24"/>
+          <w:szCs w:val="24"/>
+        </w:rPr>
+        <w:t>Criar documento de visão</w:t>
+      </w:r>
     </w:p>
     <w:p>
       <w:pPr>
@@ -10965,7 +10777,6 @@
           <w:szCs w:val="24"/>
         </w:rPr>
       </w:pPr>
-      <w:proofErr w:type="spellStart"/>
       <w:r>
         <w:rPr>
           <w:rFonts w:ascii="Arial" w:hAnsi="Arial" w:cs="Arial"/>
@@ -10974,7 +10785,6 @@
         </w:rPr>
         <w:t>Planejamento</w:t>
       </w:r>
-      <w:proofErr w:type="spellEnd"/>
     </w:p>
     <w:p>
       <w:pPr>
@@ -10993,7 +10803,6 @@
           <w:szCs w:val="24"/>
         </w:rPr>
       </w:pPr>
-      <w:proofErr w:type="spellStart"/>
       <w:r>
         <w:rPr>
           <w:rFonts w:ascii="Arial" w:hAnsi="Arial" w:cs="Arial"/>
@@ -11002,7 +10811,6 @@
         </w:rPr>
         <w:t>Viabilidade</w:t>
       </w:r>
-      <w:proofErr w:type="spellEnd"/>
     </w:p>
     <w:p>
       <w:pPr>
@@ -11021,52 +10829,14 @@
           <w:szCs w:val="24"/>
         </w:rPr>
       </w:pPr>
-      <w:proofErr w:type="spellStart"/>
-      <w:r>
-        <w:rPr>
-          <w:rFonts w:ascii="Arial" w:hAnsi="Arial" w:cs="Arial"/>
-          <w:sz w:val="24"/>
-          <w:szCs w:val="24"/>
-        </w:rPr>
-        <w:t>Levantar</w:t>
-      </w:r>
-      <w:proofErr w:type="spellEnd"/>
-      <w:r>
-        <w:rPr>
-          <w:rFonts w:ascii="Arial" w:hAnsi="Arial" w:cs="Arial"/>
-          <w:sz w:val="24"/>
-          <w:szCs w:val="24"/>
-        </w:rPr>
-        <w:t xml:space="preserve"> </w:t>
-      </w:r>
-      <w:proofErr w:type="spellStart"/>
-      <w:r>
-        <w:rPr>
-          <w:rFonts w:ascii="Arial" w:hAnsi="Arial" w:cs="Arial"/>
-          <w:sz w:val="24"/>
-          <w:szCs w:val="24"/>
-        </w:rPr>
-        <w:t>Regras</w:t>
-      </w:r>
-      <w:proofErr w:type="spellEnd"/>
-      <w:r>
-        <w:rPr>
-          <w:rFonts w:ascii="Arial" w:hAnsi="Arial" w:cs="Arial"/>
-          <w:sz w:val="24"/>
-          <w:szCs w:val="24"/>
-        </w:rPr>
-        <w:t xml:space="preserve"> de </w:t>
-      </w:r>
-      <w:proofErr w:type="spellStart"/>
-      <w:r>
-        <w:rPr>
-          <w:rFonts w:ascii="Arial" w:hAnsi="Arial" w:cs="Arial"/>
-          <w:sz w:val="24"/>
-          <w:szCs w:val="24"/>
-        </w:rPr>
-        <w:t>Negócio</w:t>
-      </w:r>
-      <w:proofErr w:type="spellEnd"/>
+      <w:r>
+        <w:rPr>
+          <w:rFonts w:ascii="Arial" w:hAnsi="Arial" w:cs="Arial"/>
+          <w:sz w:val="24"/>
+          <w:szCs w:val="24"/>
+        </w:rPr>
+        <w:t>Levantar Regras de Negócio</w:t>
+      </w:r>
     </w:p>
     <w:p>
       <w:pPr>
@@ -11085,52 +10855,14 @@
           <w:szCs w:val="24"/>
         </w:rPr>
       </w:pPr>
-      <w:proofErr w:type="spellStart"/>
-      <w:r>
-        <w:rPr>
-          <w:rFonts w:ascii="Arial" w:hAnsi="Arial" w:cs="Arial"/>
-          <w:sz w:val="24"/>
-          <w:szCs w:val="24"/>
-        </w:rPr>
-        <w:t>Identificar</w:t>
-      </w:r>
-      <w:proofErr w:type="spellEnd"/>
-      <w:r>
-        <w:rPr>
-          <w:rFonts w:ascii="Arial" w:hAnsi="Arial" w:cs="Arial"/>
-          <w:sz w:val="24"/>
-          <w:szCs w:val="24"/>
-        </w:rPr>
-        <w:t xml:space="preserve"> </w:t>
-      </w:r>
-      <w:proofErr w:type="spellStart"/>
-      <w:r>
-        <w:rPr>
-          <w:rFonts w:ascii="Arial" w:hAnsi="Arial" w:cs="Arial"/>
-          <w:sz w:val="24"/>
-          <w:szCs w:val="24"/>
-        </w:rPr>
-        <w:t>Possíveis</w:t>
-      </w:r>
-      <w:proofErr w:type="spellEnd"/>
-      <w:r>
-        <w:rPr>
-          <w:rFonts w:ascii="Arial" w:hAnsi="Arial" w:cs="Arial"/>
-          <w:sz w:val="24"/>
-          <w:szCs w:val="24"/>
-        </w:rPr>
-        <w:t xml:space="preserve"> </w:t>
-      </w:r>
-      <w:proofErr w:type="spellStart"/>
-      <w:r>
-        <w:rPr>
-          <w:rFonts w:ascii="Arial" w:hAnsi="Arial" w:cs="Arial"/>
-          <w:sz w:val="24"/>
-          <w:szCs w:val="24"/>
-        </w:rPr>
-        <w:t>Riscos</w:t>
-      </w:r>
-      <w:proofErr w:type="spellEnd"/>
+      <w:r>
+        <w:rPr>
+          <w:rFonts w:ascii="Arial" w:hAnsi="Arial" w:cs="Arial"/>
+          <w:sz w:val="24"/>
+          <w:szCs w:val="24"/>
+        </w:rPr>
+        <w:t>Identificar Possíveis Riscos</w:t>
+      </w:r>
     </w:p>
     <w:p>
       <w:pPr>
@@ -11149,34 +10881,14 @@
           <w:szCs w:val="24"/>
         </w:rPr>
       </w:pPr>
-      <w:proofErr w:type="spellStart"/>
-      <w:r>
-        <w:rPr>
-          <w:rFonts w:ascii="Arial" w:hAnsi="Arial" w:cs="Arial"/>
-          <w:sz w:val="24"/>
-          <w:szCs w:val="24"/>
-        </w:rPr>
-        <w:t>Elicitação</w:t>
-      </w:r>
-      <w:proofErr w:type="spellEnd"/>
-      <w:r>
-        <w:rPr>
-          <w:rFonts w:ascii="Arial" w:hAnsi="Arial" w:cs="Arial"/>
-          <w:sz w:val="24"/>
-          <w:szCs w:val="24"/>
-        </w:rPr>
-        <w:t xml:space="preserve"> de </w:t>
-      </w:r>
-      <w:proofErr w:type="spellStart"/>
-      <w:r>
-        <w:rPr>
-          <w:rFonts w:ascii="Arial" w:hAnsi="Arial" w:cs="Arial"/>
-          <w:sz w:val="24"/>
-          <w:szCs w:val="24"/>
-        </w:rPr>
-        <w:t>requisitos</w:t>
-      </w:r>
-      <w:proofErr w:type="spellEnd"/>
+      <w:r>
+        <w:rPr>
+          <w:rFonts w:ascii="Arial" w:hAnsi="Arial" w:cs="Arial"/>
+          <w:sz w:val="24"/>
+          <w:szCs w:val="24"/>
+        </w:rPr>
+        <w:t>Elicitação de requisitos</w:t>
+      </w:r>
     </w:p>
     <w:p>
       <w:pPr>
@@ -11195,34 +10907,14 @@
           <w:szCs w:val="24"/>
         </w:rPr>
       </w:pPr>
-      <w:proofErr w:type="spellStart"/>
-      <w:r>
-        <w:rPr>
-          <w:rFonts w:ascii="Arial" w:hAnsi="Arial" w:cs="Arial"/>
-          <w:sz w:val="24"/>
-          <w:szCs w:val="24"/>
-        </w:rPr>
-        <w:t>Definir</w:t>
-      </w:r>
-      <w:proofErr w:type="spellEnd"/>
-      <w:r>
-        <w:rPr>
-          <w:rFonts w:ascii="Arial" w:hAnsi="Arial" w:cs="Arial"/>
-          <w:sz w:val="24"/>
-          <w:szCs w:val="24"/>
-        </w:rPr>
-        <w:t xml:space="preserve"> as </w:t>
-      </w:r>
-      <w:proofErr w:type="spellStart"/>
-      <w:r>
-        <w:rPr>
-          <w:rFonts w:ascii="Arial" w:hAnsi="Arial" w:cs="Arial"/>
-          <w:sz w:val="24"/>
-          <w:szCs w:val="24"/>
-        </w:rPr>
-        <w:t>Funcionalidades</w:t>
-      </w:r>
-      <w:proofErr w:type="spellEnd"/>
+      <w:r>
+        <w:rPr>
+          <w:rFonts w:ascii="Arial" w:hAnsi="Arial" w:cs="Arial"/>
+          <w:sz w:val="24"/>
+          <w:szCs w:val="24"/>
+        </w:rPr>
+        <w:t>Definir as Funcionalidades</w:t>
+      </w:r>
     </w:p>
     <w:p>
       <w:pPr>
@@ -11241,34 +10933,14 @@
           <w:szCs w:val="24"/>
         </w:rPr>
       </w:pPr>
-      <w:proofErr w:type="spellStart"/>
-      <w:r>
-        <w:rPr>
-          <w:rFonts w:ascii="Arial" w:hAnsi="Arial" w:cs="Arial"/>
-          <w:sz w:val="24"/>
-          <w:szCs w:val="24"/>
-        </w:rPr>
-        <w:t>Definir</w:t>
-      </w:r>
-      <w:proofErr w:type="spellEnd"/>
-      <w:r>
-        <w:rPr>
-          <w:rFonts w:ascii="Arial" w:hAnsi="Arial" w:cs="Arial"/>
-          <w:sz w:val="24"/>
-          <w:szCs w:val="24"/>
-        </w:rPr>
-        <w:t xml:space="preserve"> as </w:t>
-      </w:r>
-      <w:proofErr w:type="spellStart"/>
-      <w:r>
-        <w:rPr>
-          <w:rFonts w:ascii="Arial" w:hAnsi="Arial" w:cs="Arial"/>
-          <w:sz w:val="24"/>
-          <w:szCs w:val="24"/>
-        </w:rPr>
-        <w:t>Normas</w:t>
-      </w:r>
-      <w:proofErr w:type="spellEnd"/>
+      <w:r>
+        <w:rPr>
+          <w:rFonts w:ascii="Arial" w:hAnsi="Arial" w:cs="Arial"/>
+          <w:sz w:val="24"/>
+          <w:szCs w:val="24"/>
+        </w:rPr>
+        <w:t>Definir as Normas</w:t>
+      </w:r>
     </w:p>
     <w:p>
       <w:pPr>
@@ -11287,34 +10959,14 @@
           <w:szCs w:val="24"/>
         </w:rPr>
       </w:pPr>
-      <w:proofErr w:type="spellStart"/>
-      <w:r>
-        <w:rPr>
-          <w:rFonts w:ascii="Arial" w:hAnsi="Arial" w:cs="Arial"/>
-          <w:sz w:val="24"/>
-          <w:szCs w:val="24"/>
-        </w:rPr>
-        <w:t>Definir</w:t>
-      </w:r>
-      <w:proofErr w:type="spellEnd"/>
-      <w:r>
-        <w:rPr>
-          <w:rFonts w:ascii="Arial" w:hAnsi="Arial" w:cs="Arial"/>
-          <w:sz w:val="24"/>
-          <w:szCs w:val="24"/>
-        </w:rPr>
-        <w:t xml:space="preserve"> a </w:t>
-      </w:r>
-      <w:proofErr w:type="spellStart"/>
-      <w:r>
-        <w:rPr>
-          <w:rFonts w:ascii="Arial" w:hAnsi="Arial" w:cs="Arial"/>
-          <w:sz w:val="24"/>
-          <w:szCs w:val="24"/>
-        </w:rPr>
-        <w:t>Segurança</w:t>
-      </w:r>
-      <w:proofErr w:type="spellEnd"/>
+      <w:r>
+        <w:rPr>
+          <w:rFonts w:ascii="Arial" w:hAnsi="Arial" w:cs="Arial"/>
+          <w:sz w:val="24"/>
+          <w:szCs w:val="24"/>
+        </w:rPr>
+        <w:t>Definir a Segurança</w:t>
+      </w:r>
     </w:p>
     <w:p>
       <w:pPr>
@@ -11333,34 +10985,14 @@
           <w:szCs w:val="24"/>
         </w:rPr>
       </w:pPr>
-      <w:proofErr w:type="spellStart"/>
-      <w:r>
-        <w:rPr>
-          <w:rFonts w:ascii="Arial" w:hAnsi="Arial" w:cs="Arial"/>
-          <w:sz w:val="24"/>
-          <w:szCs w:val="24"/>
-        </w:rPr>
-        <w:t>Definir</w:t>
-      </w:r>
-      <w:proofErr w:type="spellEnd"/>
-      <w:r>
-        <w:rPr>
-          <w:rFonts w:ascii="Arial" w:hAnsi="Arial" w:cs="Arial"/>
-          <w:sz w:val="24"/>
-          <w:szCs w:val="24"/>
-        </w:rPr>
-        <w:t xml:space="preserve"> as </w:t>
-      </w:r>
-      <w:proofErr w:type="spellStart"/>
-      <w:r>
-        <w:rPr>
-          <w:rFonts w:ascii="Arial" w:hAnsi="Arial" w:cs="Arial"/>
-          <w:sz w:val="24"/>
-          <w:szCs w:val="24"/>
-        </w:rPr>
-        <w:t>Tecnologias</w:t>
-      </w:r>
-      <w:proofErr w:type="spellEnd"/>
+      <w:r>
+        <w:rPr>
+          <w:rFonts w:ascii="Arial" w:hAnsi="Arial" w:cs="Arial"/>
+          <w:sz w:val="24"/>
+          <w:szCs w:val="24"/>
+        </w:rPr>
+        <w:t>Definir as Tecnologias</w:t>
+      </w:r>
     </w:p>
     <w:p>
       <w:pPr>
@@ -11407,41 +11039,13 @@
           <w:szCs w:val="24"/>
         </w:rPr>
       </w:pPr>
-      <w:proofErr w:type="spellStart"/>
-      <w:r>
-        <w:rPr>
-          <w:rFonts w:ascii="Arial" w:hAnsi="Arial" w:cs="Arial"/>
-          <w:sz w:val="24"/>
-          <w:szCs w:val="24"/>
-        </w:rPr>
-        <w:t>Documento</w:t>
-      </w:r>
-      <w:proofErr w:type="spellEnd"/>
-      <w:r>
-        <w:rPr>
-          <w:rFonts w:ascii="Arial" w:hAnsi="Arial" w:cs="Arial"/>
-          <w:sz w:val="24"/>
-          <w:szCs w:val="24"/>
-        </w:rPr>
-        <w:t xml:space="preserve"> de </w:t>
-      </w:r>
-      <w:proofErr w:type="spellStart"/>
-      <w:r>
-        <w:rPr>
-          <w:rFonts w:ascii="Arial" w:hAnsi="Arial" w:cs="Arial"/>
-          <w:sz w:val="24"/>
-          <w:szCs w:val="24"/>
-        </w:rPr>
-        <w:t>Requisitos</w:t>
-      </w:r>
-      <w:proofErr w:type="spellEnd"/>
-      <w:r>
-        <w:rPr>
-          <w:rFonts w:ascii="Arial" w:hAnsi="Arial" w:cs="Arial"/>
-          <w:sz w:val="24"/>
-          <w:szCs w:val="24"/>
-        </w:rPr>
-        <w:t xml:space="preserve"> do Sistema</w:t>
+      <w:r>
+        <w:rPr>
+          <w:rFonts w:ascii="Arial" w:hAnsi="Arial" w:cs="Arial"/>
+          <w:sz w:val="24"/>
+          <w:szCs w:val="24"/>
+        </w:rPr>
+        <w:t>Documento de Requisitos do Sistema</w:t>
       </w:r>
     </w:p>
     <w:p>
@@ -11461,34 +11065,14 @@
           <w:szCs w:val="24"/>
         </w:rPr>
       </w:pPr>
-      <w:proofErr w:type="spellStart"/>
-      <w:r>
-        <w:rPr>
-          <w:rFonts w:ascii="Arial" w:hAnsi="Arial" w:cs="Arial"/>
-          <w:sz w:val="24"/>
-          <w:szCs w:val="24"/>
-        </w:rPr>
-        <w:t>Modelagem</w:t>
-      </w:r>
-      <w:proofErr w:type="spellEnd"/>
-      <w:r>
-        <w:rPr>
-          <w:rFonts w:ascii="Arial" w:hAnsi="Arial" w:cs="Arial"/>
-          <w:sz w:val="24"/>
-          <w:szCs w:val="24"/>
-        </w:rPr>
-        <w:t xml:space="preserve"> dos </w:t>
-      </w:r>
-      <w:proofErr w:type="spellStart"/>
-      <w:r>
-        <w:rPr>
-          <w:rFonts w:ascii="Arial" w:hAnsi="Arial" w:cs="Arial"/>
-          <w:sz w:val="24"/>
-          <w:szCs w:val="24"/>
-        </w:rPr>
-        <w:t>requisitos</w:t>
-      </w:r>
-      <w:proofErr w:type="spellEnd"/>
+      <w:r>
+        <w:rPr>
+          <w:rFonts w:ascii="Arial" w:hAnsi="Arial" w:cs="Arial"/>
+          <w:sz w:val="24"/>
+          <w:szCs w:val="24"/>
+        </w:rPr>
+        <w:t>Modelagem dos requisitos</w:t>
+      </w:r>
     </w:p>
     <w:p>
       <w:pPr>
@@ -11507,52 +11091,14 @@
           <w:szCs w:val="24"/>
         </w:rPr>
       </w:pPr>
-      <w:proofErr w:type="spellStart"/>
-      <w:r>
-        <w:rPr>
-          <w:rFonts w:ascii="Arial" w:hAnsi="Arial" w:cs="Arial"/>
-          <w:sz w:val="24"/>
-          <w:szCs w:val="24"/>
-        </w:rPr>
-        <w:t>Realizar</w:t>
-      </w:r>
-      <w:proofErr w:type="spellEnd"/>
-      <w:r>
-        <w:rPr>
-          <w:rFonts w:ascii="Arial" w:hAnsi="Arial" w:cs="Arial"/>
-          <w:sz w:val="24"/>
-          <w:szCs w:val="24"/>
-        </w:rPr>
-        <w:t xml:space="preserve"> </w:t>
-      </w:r>
-      <w:proofErr w:type="spellStart"/>
-      <w:r>
-        <w:rPr>
-          <w:rFonts w:ascii="Arial" w:hAnsi="Arial" w:cs="Arial"/>
-          <w:sz w:val="24"/>
-          <w:szCs w:val="24"/>
-        </w:rPr>
-        <w:t>Diagrama</w:t>
-      </w:r>
-      <w:proofErr w:type="spellEnd"/>
-      <w:r>
-        <w:rPr>
-          <w:rFonts w:ascii="Arial" w:hAnsi="Arial" w:cs="Arial"/>
-          <w:sz w:val="24"/>
-          <w:szCs w:val="24"/>
-        </w:rPr>
-        <w:t xml:space="preserve"> de </w:t>
-      </w:r>
-      <w:proofErr w:type="spellStart"/>
-      <w:r>
-        <w:rPr>
-          <w:rFonts w:ascii="Arial" w:hAnsi="Arial" w:cs="Arial"/>
-          <w:sz w:val="24"/>
-          <w:szCs w:val="24"/>
-        </w:rPr>
-        <w:t>Classe</w:t>
-      </w:r>
-      <w:proofErr w:type="spellEnd"/>
+      <w:r>
+        <w:rPr>
+          <w:rFonts w:ascii="Arial" w:hAnsi="Arial" w:cs="Arial"/>
+          <w:sz w:val="24"/>
+          <w:szCs w:val="24"/>
+        </w:rPr>
+        <w:t>Realizar Diagrama de Classe</w:t>
+      </w:r>
     </w:p>
     <w:p>
       <w:pPr>
@@ -11571,52 +11117,14 @@
           <w:szCs w:val="24"/>
         </w:rPr>
       </w:pPr>
-      <w:proofErr w:type="spellStart"/>
-      <w:r>
-        <w:rPr>
-          <w:rFonts w:ascii="Arial" w:hAnsi="Arial" w:cs="Arial"/>
-          <w:sz w:val="24"/>
-          <w:szCs w:val="24"/>
-        </w:rPr>
-        <w:t>Realizar</w:t>
-      </w:r>
-      <w:proofErr w:type="spellEnd"/>
-      <w:r>
-        <w:rPr>
-          <w:rFonts w:ascii="Arial" w:hAnsi="Arial" w:cs="Arial"/>
-          <w:sz w:val="24"/>
-          <w:szCs w:val="24"/>
-        </w:rPr>
-        <w:t xml:space="preserve"> </w:t>
-      </w:r>
-      <w:proofErr w:type="spellStart"/>
-      <w:r>
-        <w:rPr>
-          <w:rFonts w:ascii="Arial" w:hAnsi="Arial" w:cs="Arial"/>
-          <w:sz w:val="24"/>
-          <w:szCs w:val="24"/>
-        </w:rPr>
-        <w:t>Diagrama</w:t>
-      </w:r>
-      <w:proofErr w:type="spellEnd"/>
-      <w:r>
-        <w:rPr>
-          <w:rFonts w:ascii="Arial" w:hAnsi="Arial" w:cs="Arial"/>
-          <w:sz w:val="24"/>
-          <w:szCs w:val="24"/>
-        </w:rPr>
-        <w:t xml:space="preserve"> de </w:t>
-      </w:r>
-      <w:proofErr w:type="spellStart"/>
-      <w:r>
-        <w:rPr>
-          <w:rFonts w:ascii="Arial" w:hAnsi="Arial" w:cs="Arial"/>
-          <w:sz w:val="24"/>
-          <w:szCs w:val="24"/>
-        </w:rPr>
-        <w:t>Sequência</w:t>
-      </w:r>
-      <w:proofErr w:type="spellEnd"/>
+      <w:r>
+        <w:rPr>
+          <w:rFonts w:ascii="Arial" w:hAnsi="Arial" w:cs="Arial"/>
+          <w:sz w:val="24"/>
+          <w:szCs w:val="24"/>
+        </w:rPr>
+        <w:t>Realizar Diagrama de Sequência</w:t>
+      </w:r>
     </w:p>
     <w:p>
       <w:pPr>
@@ -11635,23 +11143,13 @@
           <w:szCs w:val="24"/>
         </w:rPr>
       </w:pPr>
-      <w:proofErr w:type="spellStart"/>
-      <w:r>
-        <w:rPr>
-          <w:rFonts w:ascii="Arial" w:hAnsi="Arial" w:cs="Arial"/>
-          <w:sz w:val="24"/>
-          <w:szCs w:val="24"/>
-        </w:rPr>
-        <w:t>Desenvolvimento</w:t>
-      </w:r>
-      <w:proofErr w:type="spellEnd"/>
-      <w:r>
-        <w:rPr>
-          <w:rFonts w:ascii="Arial" w:hAnsi="Arial" w:cs="Arial"/>
-          <w:sz w:val="24"/>
-          <w:szCs w:val="24"/>
-        </w:rPr>
-        <w:t xml:space="preserve"> </w:t>
+      <w:r>
+        <w:rPr>
+          <w:rFonts w:ascii="Arial" w:hAnsi="Arial" w:cs="Arial"/>
+          <w:sz w:val="24"/>
+          <w:szCs w:val="24"/>
+        </w:rPr>
+        <w:t xml:space="preserve">Desenvolvimento </w:t>
       </w:r>
     </w:p>
     <w:p>
@@ -11699,7 +11197,6 @@
           <w:szCs w:val="24"/>
         </w:rPr>
       </w:pPr>
-      <w:proofErr w:type="spellStart"/>
       <w:r>
         <w:rPr>
           <w:rFonts w:ascii="Arial" w:hAnsi="Arial" w:cs="Arial"/>
@@ -11708,7 +11205,6 @@
         </w:rPr>
         <w:t>Testar</w:t>
       </w:r>
-      <w:proofErr w:type="spellEnd"/>
     </w:p>
     <w:p>
       <w:pPr>
@@ -11727,7 +11223,6 @@
           <w:szCs w:val="24"/>
         </w:rPr>
       </w:pPr>
-      <w:proofErr w:type="spellStart"/>
       <w:r>
         <w:rPr>
           <w:rFonts w:ascii="Arial" w:hAnsi="Arial" w:cs="Arial"/>
@@ -11736,7 +11231,6 @@
         </w:rPr>
         <w:t>Refatorar</w:t>
       </w:r>
-      <w:proofErr w:type="spellEnd"/>
     </w:p>
     <w:p>
       <w:pPr>
@@ -11755,7 +11249,6 @@
           <w:szCs w:val="24"/>
         </w:rPr>
       </w:pPr>
-      <w:proofErr w:type="spellStart"/>
       <w:r>
         <w:rPr>
           <w:rFonts w:ascii="Arial" w:hAnsi="Arial" w:cs="Arial"/>
@@ -11764,7 +11257,6 @@
         </w:rPr>
         <w:t>Implantação</w:t>
       </w:r>
-      <w:proofErr w:type="spellEnd"/>
     </w:p>
     <w:p>
       <w:pPr>
@@ -11783,70 +11275,14 @@
           <w:szCs w:val="24"/>
         </w:rPr>
       </w:pPr>
-      <w:proofErr w:type="spellStart"/>
-      <w:r>
-        <w:rPr>
-          <w:rFonts w:ascii="Arial" w:hAnsi="Arial" w:cs="Arial"/>
-          <w:sz w:val="24"/>
-          <w:szCs w:val="24"/>
-        </w:rPr>
-        <w:t>Possível</w:t>
-      </w:r>
-      <w:proofErr w:type="spellEnd"/>
-      <w:r>
-        <w:rPr>
-          <w:rFonts w:ascii="Arial" w:hAnsi="Arial" w:cs="Arial"/>
-          <w:sz w:val="24"/>
-          <w:szCs w:val="24"/>
-        </w:rPr>
-        <w:t xml:space="preserve"> </w:t>
-      </w:r>
-      <w:proofErr w:type="spellStart"/>
-      <w:r>
-        <w:rPr>
-          <w:rFonts w:ascii="Arial" w:hAnsi="Arial" w:cs="Arial"/>
-          <w:sz w:val="24"/>
-          <w:szCs w:val="24"/>
-        </w:rPr>
-        <w:t>Identificação</w:t>
-      </w:r>
-      <w:proofErr w:type="spellEnd"/>
-      <w:r>
-        <w:rPr>
-          <w:rFonts w:ascii="Arial" w:hAnsi="Arial" w:cs="Arial"/>
-          <w:sz w:val="24"/>
-          <w:szCs w:val="24"/>
-        </w:rPr>
-        <w:t xml:space="preserve"> de </w:t>
-      </w:r>
-      <w:proofErr w:type="spellStart"/>
-      <w:r>
-        <w:rPr>
-          <w:rFonts w:ascii="Arial" w:hAnsi="Arial" w:cs="Arial"/>
-          <w:sz w:val="24"/>
-          <w:szCs w:val="24"/>
-        </w:rPr>
-        <w:t>Novos</w:t>
-      </w:r>
-      <w:proofErr w:type="spellEnd"/>
-      <w:r>
-        <w:rPr>
-          <w:rFonts w:ascii="Arial" w:hAnsi="Arial" w:cs="Arial"/>
-          <w:sz w:val="24"/>
-          <w:szCs w:val="24"/>
-        </w:rPr>
-        <w:t xml:space="preserve"> </w:t>
-      </w:r>
-      <w:proofErr w:type="spellStart"/>
-      <w:r>
-        <w:rPr>
-          <w:rFonts w:ascii="Arial" w:hAnsi="Arial" w:cs="Arial"/>
-          <w:sz w:val="24"/>
-          <w:szCs w:val="24"/>
-        </w:rPr>
-        <w:t>Requisitos</w:t>
-      </w:r>
-      <w:proofErr w:type="spellEnd"/>
+      <w:r>
+        <w:rPr>
+          <w:rFonts w:ascii="Arial" w:hAnsi="Arial" w:cs="Arial"/>
+          <w:sz w:val="24"/>
+          <w:szCs w:val="24"/>
+        </w:rPr>
+        <w:t>Possível Identificação de Novos Requisitos</w:t>
+      </w:r>
     </w:p>
     <w:p>
       <w:pPr>
@@ -11865,7 +11301,6 @@
           <w:szCs w:val="24"/>
         </w:rPr>
       </w:pPr>
-      <w:proofErr w:type="spellStart"/>
       <w:r>
         <w:rPr>
           <w:rFonts w:ascii="Arial" w:hAnsi="Arial" w:cs="Arial"/>
@@ -11874,7 +11309,6 @@
         </w:rPr>
         <w:t>Treinar</w:t>
       </w:r>
-      <w:proofErr w:type="spellEnd"/>
     </w:p>
     <w:p>
       <w:pPr>
@@ -11893,7 +11327,6 @@
           <w:szCs w:val="24"/>
         </w:rPr>
       </w:pPr>
-      <w:proofErr w:type="spellStart"/>
       <w:r>
         <w:rPr>
           <w:rFonts w:ascii="Arial" w:hAnsi="Arial" w:cs="Arial"/>
@@ -11902,7 +11335,6 @@
         </w:rPr>
         <w:t>Manutenção</w:t>
       </w:r>
-      <w:proofErr w:type="spellEnd"/>
     </w:p>
     <w:p>
       <w:pPr>
@@ -11921,34 +11353,14 @@
           <w:szCs w:val="24"/>
         </w:rPr>
       </w:pPr>
-      <w:proofErr w:type="spellStart"/>
-      <w:r>
-        <w:rPr>
-          <w:rFonts w:ascii="Arial" w:hAnsi="Arial" w:cs="Arial"/>
-          <w:sz w:val="24"/>
-          <w:szCs w:val="24"/>
-        </w:rPr>
-        <w:t>Identificar</w:t>
-      </w:r>
-      <w:proofErr w:type="spellEnd"/>
-      <w:r>
-        <w:rPr>
-          <w:rFonts w:ascii="Arial" w:hAnsi="Arial" w:cs="Arial"/>
-          <w:sz w:val="24"/>
-          <w:szCs w:val="24"/>
-        </w:rPr>
-        <w:t xml:space="preserve"> </w:t>
-      </w:r>
-      <w:proofErr w:type="spellStart"/>
-      <w:r>
-        <w:rPr>
-          <w:rFonts w:ascii="Arial" w:hAnsi="Arial" w:cs="Arial"/>
-          <w:sz w:val="24"/>
-          <w:szCs w:val="24"/>
-        </w:rPr>
-        <w:t>Erros</w:t>
-      </w:r>
-      <w:proofErr w:type="spellEnd"/>
+      <w:r>
+        <w:rPr>
+          <w:rFonts w:ascii="Arial" w:hAnsi="Arial" w:cs="Arial"/>
+          <w:sz w:val="24"/>
+          <w:szCs w:val="24"/>
+        </w:rPr>
+        <w:t>Identificar Erros</w:t>
+      </w:r>
     </w:p>
     <w:p>
       <w:pPr>
@@ -11967,52 +11379,14 @@
           <w:szCs w:val="24"/>
         </w:rPr>
       </w:pPr>
-      <w:proofErr w:type="spellStart"/>
-      <w:r>
-        <w:rPr>
-          <w:rFonts w:ascii="Arial" w:hAnsi="Arial" w:cs="Arial"/>
-          <w:sz w:val="24"/>
-          <w:szCs w:val="24"/>
-        </w:rPr>
-        <w:t>Criar</w:t>
-      </w:r>
-      <w:proofErr w:type="spellEnd"/>
-      <w:r>
-        <w:rPr>
-          <w:rFonts w:ascii="Arial" w:hAnsi="Arial" w:cs="Arial"/>
-          <w:sz w:val="24"/>
-          <w:szCs w:val="24"/>
-        </w:rPr>
-        <w:t xml:space="preserve"> </w:t>
-      </w:r>
-      <w:proofErr w:type="spellStart"/>
-      <w:r>
-        <w:rPr>
-          <w:rFonts w:ascii="Arial" w:hAnsi="Arial" w:cs="Arial"/>
-          <w:sz w:val="24"/>
-          <w:szCs w:val="24"/>
-        </w:rPr>
-        <w:t>Novos</w:t>
-      </w:r>
-      <w:proofErr w:type="spellEnd"/>
-      <w:r>
-        <w:rPr>
-          <w:rFonts w:ascii="Arial" w:hAnsi="Arial" w:cs="Arial"/>
-          <w:sz w:val="24"/>
-          <w:szCs w:val="24"/>
-        </w:rPr>
-        <w:t xml:space="preserve"> </w:t>
-      </w:r>
-      <w:proofErr w:type="spellStart"/>
-      <w:r>
-        <w:rPr>
-          <w:rFonts w:ascii="Arial" w:hAnsi="Arial" w:cs="Arial"/>
-          <w:sz w:val="24"/>
-          <w:szCs w:val="24"/>
-        </w:rPr>
-        <w:t>Módulos</w:t>
-      </w:r>
-      <w:proofErr w:type="spellEnd"/>
+      <w:r>
+        <w:rPr>
+          <w:rFonts w:ascii="Arial" w:hAnsi="Arial" w:cs="Arial"/>
+          <w:sz w:val="24"/>
+          <w:szCs w:val="24"/>
+        </w:rPr>
+        <w:t>Criar Novos Módulos</w:t>
+      </w:r>
     </w:p>
     <w:p>
       <w:pPr>
@@ -12031,7 +11405,6 @@
           <w:szCs w:val="24"/>
         </w:rPr>
       </w:pPr>
-      <w:proofErr w:type="spellStart"/>
       <w:r>
         <w:rPr>
           <w:rFonts w:ascii="Arial" w:hAnsi="Arial" w:cs="Arial"/>
@@ -12040,7 +11413,6 @@
         </w:rPr>
         <w:t>Encerramento</w:t>
       </w:r>
-      <w:proofErr w:type="spellEnd"/>
     </w:p>
     <w:p>
       <w:pPr>
@@ -12059,34 +11431,14 @@
           <w:szCs w:val="24"/>
         </w:rPr>
       </w:pPr>
-      <w:proofErr w:type="spellStart"/>
-      <w:r>
-        <w:rPr>
-          <w:rFonts w:ascii="Arial" w:hAnsi="Arial" w:cs="Arial"/>
-          <w:sz w:val="24"/>
-          <w:szCs w:val="24"/>
-        </w:rPr>
-        <w:t>Termo</w:t>
-      </w:r>
-      <w:proofErr w:type="spellEnd"/>
-      <w:r>
-        <w:rPr>
-          <w:rFonts w:ascii="Arial" w:hAnsi="Arial" w:cs="Arial"/>
-          <w:sz w:val="24"/>
-          <w:szCs w:val="24"/>
-        </w:rPr>
-        <w:t xml:space="preserve"> de </w:t>
-      </w:r>
-      <w:proofErr w:type="spellStart"/>
-      <w:r>
-        <w:rPr>
-          <w:rFonts w:ascii="Arial" w:hAnsi="Arial" w:cs="Arial"/>
-          <w:sz w:val="24"/>
-          <w:szCs w:val="24"/>
-        </w:rPr>
-        <w:t>Encerramento</w:t>
-      </w:r>
-      <w:proofErr w:type="spellEnd"/>
+      <w:r>
+        <w:rPr>
+          <w:rFonts w:ascii="Arial" w:hAnsi="Arial" w:cs="Arial"/>
+          <w:sz w:val="24"/>
+          <w:szCs w:val="24"/>
+        </w:rPr>
+        <w:t>Termo de Encerramento</w:t>
+      </w:r>
     </w:p>
     <w:p/>
     <w:p/>
@@ -19840,8 +19192,6 @@
         </w:rPr>
         <w:t>,00</w:t>
       </w:r>
-      <w:bookmarkStart w:id="8" w:name="_GoBack"/>
-      <w:bookmarkEnd w:id="8"/>
     </w:p>
     <w:p>
       <w:pPr>
@@ -19989,7 +19339,7 @@
       <w:tblPr>
         <w:tblStyle w:val="Tabelacomgrade"/>
         <w:tblW w:w="0" w:type="auto"/>
-        <w:tblLook w:val="04A0"/>
+        <w:tblLook w:val="04A0" w:firstRow="1" w:lastRow="0" w:firstColumn="1" w:lastColumn="0" w:noHBand="0" w:noVBand="1"/>
       </w:tblPr>
       <w:tblGrid>
         <w:gridCol w:w="4322"/>
@@ -20166,7 +19516,7 @@
       <w:tblPr>
         <w:tblStyle w:val="Tabelacomgrade"/>
         <w:tblW w:w="0" w:type="auto"/>
-        <w:tblLook w:val="04A0"/>
+        <w:tblLook w:val="04A0" w:firstRow="1" w:lastRow="0" w:firstColumn="1" w:lastColumn="0" w:noHBand="0" w:noVBand="1"/>
       </w:tblPr>
       <w:tblGrid>
         <w:gridCol w:w="2881"/>
@@ -20417,21 +19767,7 @@
         <w:rPr>
           <w:lang w:val="pt-BR"/>
         </w:rPr>
-        <w:t xml:space="preserve">: Será utilizado o PMI ( Project Management </w:t>
-      </w:r>
-      <w:proofErr w:type="spellStart"/>
-      <w:r>
-        <w:rPr>
-          <w:lang w:val="pt-BR"/>
-        </w:rPr>
-        <w:t>Institute</w:t>
-      </w:r>
-      <w:proofErr w:type="spellEnd"/>
-      <w:r>
-        <w:rPr>
-          <w:lang w:val="pt-BR"/>
-        </w:rPr>
-        <w:t xml:space="preserve"> ), que gerencia as atividades do projeto, padronizando-o.</w:t>
+        <w:t>: Será utilizado o PMI ( Project Management Institute ), que gerencia as atividades do projeto, padronizando-o.</w:t>
       </w:r>
     </w:p>
     <w:p>
@@ -20488,10 +19824,387 @@
         <w:t>Padrões Arquiteturais: Conjuntos de abordagens que garantem qualidade para a estruturação do projeto.</w:t>
       </w:r>
     </w:p>
+    <w:p>
+      <w:pPr>
+        <w:spacing w:after="0" w:line="240" w:lineRule="auto"/>
+      </w:pPr>
+      <w:r>
+        <w:br w:type="page"/>
+      </w:r>
+    </w:p>
+    <w:p>
+      <w:pPr>
+        <w:pStyle w:val="Ttulo1"/>
+        <w:jc w:val="center"/>
+      </w:pPr>
+      <w:r>
+        <w:lastRenderedPageBreak/>
+        <w:t>11 Riscos</w:t>
+      </w:r>
+    </w:p>
     <w:p/>
+    <w:p>
+      <w:pPr>
+        <w:pStyle w:val="Ttulo3"/>
+      </w:pPr>
+      <w:r>
+        <w:t>11.1 Gerenciamento de Riscos</w:t>
+      </w:r>
+    </w:p>
+    <w:p/>
+    <w:p/>
+    <w:p>
+      <w:pPr>
+        <w:pStyle w:val="Ttulo3"/>
+      </w:pPr>
+      <w:r>
+        <w:t>11.2 Identificação de Riscos</w:t>
+      </w:r>
+    </w:p>
+    <w:p/>
+    <w:p>
+      <w:r>
+        <w:t>Fatores ambientais</w:t>
+      </w:r>
+    </w:p>
+    <w:p>
+      <w:pPr>
+        <w:pStyle w:val="PargrafodaLista"/>
+        <w:numPr>
+          <w:ilvl w:val="0"/>
+          <w:numId w:val="12"/>
+        </w:numPr>
+      </w:pPr>
+      <w:r>
+        <w:t>E</w:t>
+      </w:r>
+      <w:r>
+        <w:t>strutura e processos organizacionais</w:t>
+      </w:r>
+    </w:p>
+    <w:p>
+      <w:pPr>
+        <w:pStyle w:val="PargrafodaLista"/>
+        <w:numPr>
+          <w:ilvl w:val="0"/>
+          <w:numId w:val="12"/>
+        </w:numPr>
+      </w:pPr>
+      <w:r>
+        <w:t xml:space="preserve">Padrões gorvernamentais </w:t>
+      </w:r>
+    </w:p>
+    <w:p>
+      <w:pPr>
+        <w:pStyle w:val="PargrafodaLista"/>
+        <w:numPr>
+          <w:ilvl w:val="0"/>
+          <w:numId w:val="12"/>
+        </w:numPr>
+      </w:pPr>
+      <w:r>
+        <w:t>Infraestrutura</w:t>
+      </w:r>
+    </w:p>
+    <w:p>
+      <w:pPr>
+        <w:pStyle w:val="PargrafodaLista"/>
+        <w:numPr>
+          <w:ilvl w:val="0"/>
+          <w:numId w:val="12"/>
+        </w:numPr>
+      </w:pPr>
+      <w:r>
+        <w:t xml:space="preserve">Produtos, serviços e resultados </w:t>
+      </w:r>
+      <w:r>
+        <w:rPr>
+          <w:lang w:val="pt-BR"/>
+        </w:rPr>
+        <w:t>disponíveis</w:t>
+      </w:r>
+      <w:r>
+        <w:t xml:space="preserve">  no Mercado</w:t>
+      </w:r>
+    </w:p>
+    <w:p>
+      <w:pPr>
+        <w:pStyle w:val="PargrafodaLista"/>
+        <w:numPr>
+          <w:ilvl w:val="0"/>
+          <w:numId w:val="12"/>
+        </w:numPr>
+      </w:pPr>
+      <w:r>
+        <w:t xml:space="preserve">Fornecedores e sua </w:t>
+      </w:r>
+      <w:r>
+        <w:rPr>
+          <w:lang w:val="pt-BR"/>
+        </w:rPr>
+        <w:t>reputação</w:t>
+      </w:r>
+      <w:r>
+        <w:t xml:space="preserve"> </w:t>
+      </w:r>
+      <w:r>
+        <w:t>ou desempenho anterior</w:t>
+      </w:r>
+    </w:p>
+    <w:p>
+      <w:pPr>
+        <w:pStyle w:val="PargrafodaLista"/>
+        <w:numPr>
+          <w:ilvl w:val="0"/>
+          <w:numId w:val="12"/>
+        </w:numPr>
+      </w:pPr>
+      <w:r>
+        <w:t>Termos e condições usua</w:t>
+      </w:r>
+      <w:r>
+        <w:t>is para produtos, serviços e resultados ou para o setor específico</w:t>
+      </w:r>
+    </w:p>
+    <w:p/>
+    <w:p>
+      <w:r>
+        <w:t>Ativos de processos organiza</w:t>
+      </w:r>
+      <w:r>
+        <w:t>cionais</w:t>
+      </w:r>
+    </w:p>
+    <w:p>
+      <w:pPr>
+        <w:pStyle w:val="PargrafodaLista"/>
+        <w:numPr>
+          <w:ilvl w:val="0"/>
+          <w:numId w:val="13"/>
+        </w:numPr>
+      </w:pPr>
+      <w:r>
+        <w:t>Planos formais ou não, políticas, diretrizes e procedimentos</w:t>
+      </w:r>
+    </w:p>
+    <w:p>
+      <w:pPr>
+        <w:pStyle w:val="PargrafodaLista"/>
+        <w:numPr>
+          <w:ilvl w:val="0"/>
+          <w:numId w:val="13"/>
+        </w:numPr>
+      </w:pPr>
+      <w:r>
+        <w:t>Procedimentos de qualidade, listas de verificação, instruções de trabalho, regras gerais</w:t>
+      </w:r>
+    </w:p>
+    <w:p>
+      <w:pPr>
+        <w:pStyle w:val="PargrafodaLista"/>
+        <w:numPr>
+          <w:ilvl w:val="0"/>
+          <w:numId w:val="13"/>
+        </w:numPr>
+      </w:pPr>
+      <w:r>
+        <w:t>Gerenciamento de questões e defeitos, controles financeiros e tratamento de riscos</w:t>
+      </w:r>
+    </w:p>
+    <w:p/>
+    <w:p>
+      <w:r>
+        <w:t>Plano de gerenciamento dos riscos</w:t>
+      </w:r>
+    </w:p>
+    <w:p>
+      <w:pPr>
+        <w:pStyle w:val="PargrafodaLista"/>
+        <w:numPr>
+          <w:ilvl w:val="0"/>
+          <w:numId w:val="14"/>
+        </w:numPr>
+      </w:pPr>
+      <w:r>
+        <w:t>Metodologia</w:t>
+      </w:r>
+      <w:r>
+        <w:t xml:space="preserve"> – </w:t>
+      </w:r>
+      <w:r>
+        <w:t>utiliza</w:t>
+      </w:r>
+      <w:r>
+        <w:t>r o guia de boas práticas do PMBOK</w:t>
+      </w:r>
+    </w:p>
+    <w:p>
+      <w:pPr>
+        <w:pStyle w:val="PargrafodaLista"/>
+        <w:numPr>
+          <w:ilvl w:val="0"/>
+          <w:numId w:val="14"/>
+        </w:numPr>
+      </w:pPr>
+      <w:r>
+        <w:t>Funções e responsabilidades</w:t>
+      </w:r>
+      <w:r>
+        <w:t xml:space="preserve"> </w:t>
+      </w:r>
+      <w:r>
+        <w:t>–</w:t>
+      </w:r>
+      <w:r>
+        <w:t xml:space="preserve"> </w:t>
+      </w:r>
+      <w:r>
+        <w:t>separar cargos e atividades</w:t>
+      </w:r>
+    </w:p>
+    <w:p>
+      <w:pPr>
+        <w:pStyle w:val="PargrafodaLista"/>
+        <w:numPr>
+          <w:ilvl w:val="0"/>
+          <w:numId w:val="14"/>
+        </w:numPr>
+      </w:pPr>
+      <w:r>
+        <w:t>Orçamentação</w:t>
+      </w:r>
+      <w:r>
+        <w:t xml:space="preserve"> – </w:t>
+      </w:r>
+      <w:r>
+        <w:t>qualidade dos serviços</w:t>
+      </w:r>
+    </w:p>
+    <w:p>
+      <w:pPr>
+        <w:pStyle w:val="PargrafodaLista"/>
+        <w:numPr>
+          <w:ilvl w:val="0"/>
+          <w:numId w:val="14"/>
+        </w:numPr>
+      </w:pPr>
+      <w:r>
+        <w:t xml:space="preserve">Tempos – </w:t>
+      </w:r>
+      <w:r>
+        <w:t>garantia de prazos</w:t>
+      </w:r>
+    </w:p>
+    <w:p>
+      <w:pPr>
+        <w:pStyle w:val="PargrafodaLista"/>
+        <w:numPr>
+          <w:ilvl w:val="0"/>
+          <w:numId w:val="14"/>
+        </w:numPr>
+      </w:pPr>
+      <w:r>
+        <w:t xml:space="preserve">Categorias de Riscos – </w:t>
+      </w:r>
+      <w:r>
+        <w:t>técnicos, desempenho, organizacionais e externos</w:t>
+      </w:r>
+    </w:p>
+    <w:p>
+      <w:pPr>
+        <w:pStyle w:val="PargrafodaLista"/>
+        <w:numPr>
+          <w:ilvl w:val="0"/>
+          <w:numId w:val="14"/>
+        </w:numPr>
+      </w:pPr>
+      <w:r>
+        <w:t xml:space="preserve">Probabilidade e impacto de riscos </w:t>
+      </w:r>
+      <w:r>
+        <w:t>–</w:t>
+      </w:r>
+      <w:r>
+        <w:t xml:space="preserve"> </w:t>
+      </w:r>
+      <w:r>
+        <w:t>prejuízos nas finanças, eficiência do serviço prestado</w:t>
+      </w:r>
+    </w:p>
+    <w:p/>
+    <w:p>
+      <w:pPr>
+        <w:pStyle w:val="Ttulo3"/>
+      </w:pPr>
+      <w:r>
+        <w:t>11.3 Análise Qualitativa dos Riscos</w:t>
+      </w:r>
+    </w:p>
+    <w:p/>
+    <w:p>
+      <w:r>
+        <w:t>Realização de entrevistas com questões detalhadas sobre o real impacto no negócio sobre tais riscos</w:t>
+      </w:r>
+      <w:r>
+        <w:t>.</w:t>
+      </w:r>
+    </w:p>
+    <w:p>
+      <w:r>
+        <w:t>Questão a) Diante</w:t>
+      </w:r>
+      <w:r>
+        <w:t xml:space="preserve"> de tal situação, qual o impacto que o risco pode oferecer? </w:t>
+      </w:r>
+    </w:p>
+    <w:p/>
+    <w:p>
+      <w:pPr>
+        <w:pStyle w:val="Ttulo3"/>
+      </w:pPr>
+      <w:r>
+        <w:lastRenderedPageBreak/>
+        <w:t>11.4</w:t>
+      </w:r>
+      <w:r>
+        <w:t xml:space="preserve"> Análise Qua</w:t>
+      </w:r>
+      <w:r>
+        <w:t>nt</w:t>
+      </w:r>
+      <w:r>
+        <w:t>i</w:t>
+      </w:r>
+      <w:r>
+        <w:t>tati</w:t>
+      </w:r>
+      <w:r>
+        <w:t>va dos Riscos</w:t>
+      </w:r>
+    </w:p>
+    <w:p/>
+    <w:p>
+      <w:r>
+        <w:t xml:space="preserve">Realização de questionários abordando </w:t>
+      </w:r>
+      <w:r>
+        <w:t>um conceito geral com</w:t>
+      </w:r>
+      <w:r>
+        <w:t xml:space="preserve"> um </w:t>
+      </w:r>
+      <w:bookmarkStart w:id="8" w:name="_GoBack"/>
+      <w:bookmarkEnd w:id="8"/>
+      <w:r>
+        <w:t>grande número de pessoas</w:t>
+      </w:r>
+      <w:r>
+        <w:t>.</w:t>
+      </w:r>
+    </w:p>
     <w:sectPr>
-      <w:headerReference w:type="default" r:id="rId8"/>
-      <w:footerReference w:type="default" r:id="rId9"/>
+      <w:headerReference w:type="default" r:id="rId9"/>
+      <w:footerReference w:type="default" r:id="rId10"/>
       <w:pgSz w:w="11906" w:h="16838"/>
       <w:pgMar w:top="1417" w:right="1701" w:bottom="1417" w:left="1701" w:header="708" w:footer="708" w:gutter="0"/>
       <w:cols w:space="708"/>
@@ -20502,7 +20215,7 @@
 </file>
 
 <file path=word/endnotes.xml><?xml version="1.0" encoding="utf-8"?>
-<w:endnotes xmlns:ve="http://schemas.openxmlformats.org/markup-compatibility/2006" xmlns:o="urn:schemas-microsoft-com:office:office" xmlns:r="http://schemas.openxmlformats.org/officeDocument/2006/relationships" xmlns:m="http://schemas.openxmlformats.org/officeDocument/2006/math" xmlns:v="urn:schemas-microsoft-com:vml" xmlns:wp="http://schemas.openxmlformats.org/drawingml/2006/wordprocessingDrawing" xmlns:w10="urn:schemas-microsoft-com:office:word" xmlns:w="http://schemas.openxmlformats.org/wordprocessingml/2006/main" xmlns:wne="http://schemas.microsoft.com/office/word/2006/wordml">
+<w:endnotes xmlns:wpc="http://schemas.microsoft.com/office/word/2010/wordprocessingCanvas" xmlns:mc="http://schemas.openxmlformats.org/markup-compatibility/2006" xmlns:o="urn:schemas-microsoft-com:office:office" xmlns:r="http://schemas.openxmlformats.org/officeDocument/2006/relationships" xmlns:m="http://schemas.openxmlformats.org/officeDocument/2006/math" xmlns:v="urn:schemas-microsoft-com:vml" xmlns:wp14="http://schemas.microsoft.com/office/word/2010/wordprocessingDrawing" xmlns:wp="http://schemas.openxmlformats.org/drawingml/2006/wordprocessingDrawing" xmlns:w10="urn:schemas-microsoft-com:office:word" xmlns:w="http://schemas.openxmlformats.org/wordprocessingml/2006/main" xmlns:w14="http://schemas.microsoft.com/office/word/2010/wordml" xmlns:wpg="http://schemas.microsoft.com/office/word/2010/wordprocessingGroup" xmlns:wpi="http://schemas.microsoft.com/office/word/2010/wordprocessingInk" xmlns:wne="http://schemas.microsoft.com/office/word/2006/wordml" xmlns:wps="http://schemas.microsoft.com/office/word/2010/wordprocessingShape" mc:Ignorable="w14 wp14">
   <w:endnote w:type="separator" w:id="-1">
     <w:p>
       <w:pPr>
@@ -20527,7 +20240,7 @@
 </file>
 
 <file path=word/footer1.xml><?xml version="1.0" encoding="utf-8"?>
-<w:ftr xmlns:ve="http://schemas.openxmlformats.org/markup-compatibility/2006" xmlns:o="urn:schemas-microsoft-com:office:office" xmlns:r="http://schemas.openxmlformats.org/officeDocument/2006/relationships" xmlns:m="http://schemas.openxmlformats.org/officeDocument/2006/math" xmlns:v="urn:schemas-microsoft-com:vml" xmlns:wp="http://schemas.openxmlformats.org/drawingml/2006/wordprocessingDrawing" xmlns:w10="urn:schemas-microsoft-com:office:word" xmlns:w="http://schemas.openxmlformats.org/wordprocessingml/2006/main" xmlns:wne="http://schemas.microsoft.com/office/word/2006/wordml">
+<w:ftr xmlns:wpc="http://schemas.microsoft.com/office/word/2010/wordprocessingCanvas" xmlns:mc="http://schemas.openxmlformats.org/markup-compatibility/2006" xmlns:o="urn:schemas-microsoft-com:office:office" xmlns:r="http://schemas.openxmlformats.org/officeDocument/2006/relationships" xmlns:m="http://schemas.openxmlformats.org/officeDocument/2006/math" xmlns:v="urn:schemas-microsoft-com:vml" xmlns:wp14="http://schemas.microsoft.com/office/word/2010/wordprocessingDrawing" xmlns:wp="http://schemas.openxmlformats.org/drawingml/2006/wordprocessingDrawing" xmlns:w10="urn:schemas-microsoft-com:office:word" xmlns:w="http://schemas.openxmlformats.org/wordprocessingml/2006/main" xmlns:w14="http://schemas.microsoft.com/office/word/2010/wordml" xmlns:wpg="http://schemas.microsoft.com/office/word/2010/wordprocessingGroup" xmlns:wpi="http://schemas.microsoft.com/office/word/2010/wordprocessingInk" xmlns:wne="http://schemas.microsoft.com/office/word/2006/wordml" xmlns:wps="http://schemas.microsoft.com/office/word/2010/wordprocessingShape" mc:Ignorable="w14 wp14">
   <w:p>
     <w:pPr>
       <w:pStyle w:val="Rodap"/>
@@ -20547,7 +20260,7 @@
 </file>
 
 <file path=word/footnotes.xml><?xml version="1.0" encoding="utf-8"?>
-<w:footnotes xmlns:ve="http://schemas.openxmlformats.org/markup-compatibility/2006" xmlns:o="urn:schemas-microsoft-com:office:office" xmlns:r="http://schemas.openxmlformats.org/officeDocument/2006/relationships" xmlns:m="http://schemas.openxmlformats.org/officeDocument/2006/math" xmlns:v="urn:schemas-microsoft-com:vml" xmlns:wp="http://schemas.openxmlformats.org/drawingml/2006/wordprocessingDrawing" xmlns:w10="urn:schemas-microsoft-com:office:word" xmlns:w="http://schemas.openxmlformats.org/wordprocessingml/2006/main" xmlns:wne="http://schemas.microsoft.com/office/word/2006/wordml">
+<w:footnotes xmlns:wpc="http://schemas.microsoft.com/office/word/2010/wordprocessingCanvas" xmlns:mc="http://schemas.openxmlformats.org/markup-compatibility/2006" xmlns:o="urn:schemas-microsoft-com:office:office" xmlns:r="http://schemas.openxmlformats.org/officeDocument/2006/relationships" xmlns:m="http://schemas.openxmlformats.org/officeDocument/2006/math" xmlns:v="urn:schemas-microsoft-com:vml" xmlns:wp14="http://schemas.microsoft.com/office/word/2010/wordprocessingDrawing" xmlns:wp="http://schemas.openxmlformats.org/drawingml/2006/wordprocessingDrawing" xmlns:w10="urn:schemas-microsoft-com:office:word" xmlns:w="http://schemas.openxmlformats.org/wordprocessingml/2006/main" xmlns:w14="http://schemas.microsoft.com/office/word/2010/wordml" xmlns:wpg="http://schemas.microsoft.com/office/word/2010/wordprocessingGroup" xmlns:wpi="http://schemas.microsoft.com/office/word/2010/wordprocessingInk" xmlns:wne="http://schemas.microsoft.com/office/word/2006/wordml" xmlns:wps="http://schemas.microsoft.com/office/word/2010/wordprocessingShape" mc:Ignorable="w14 wp14">
   <w:footnote w:type="separator" w:id="-1">
     <w:p>
       <w:pPr>
@@ -20572,7 +20285,7 @@
 </file>
 
 <file path=word/header1.xml><?xml version="1.0" encoding="utf-8"?>
-<w:hdr xmlns:ve="http://schemas.openxmlformats.org/markup-compatibility/2006" xmlns:o="urn:schemas-microsoft-com:office:office" xmlns:r="http://schemas.openxmlformats.org/officeDocument/2006/relationships" xmlns:m="http://schemas.openxmlformats.org/officeDocument/2006/math" xmlns:v="urn:schemas-microsoft-com:vml" xmlns:wp="http://schemas.openxmlformats.org/drawingml/2006/wordprocessingDrawing" xmlns:w10="urn:schemas-microsoft-com:office:word" xmlns:w="http://schemas.openxmlformats.org/wordprocessingml/2006/main" xmlns:wne="http://schemas.microsoft.com/office/word/2006/wordml">
+<w:hdr xmlns:wpc="http://schemas.microsoft.com/office/word/2010/wordprocessingCanvas" xmlns:mc="http://schemas.openxmlformats.org/markup-compatibility/2006" xmlns:o="urn:schemas-microsoft-com:office:office" xmlns:r="http://schemas.openxmlformats.org/officeDocument/2006/relationships" xmlns:m="http://schemas.openxmlformats.org/officeDocument/2006/math" xmlns:v="urn:schemas-microsoft-com:vml" xmlns:wp14="http://schemas.microsoft.com/office/word/2010/wordprocessingDrawing" xmlns:wp="http://schemas.openxmlformats.org/drawingml/2006/wordprocessingDrawing" xmlns:w10="urn:schemas-microsoft-com:office:word" xmlns:w="http://schemas.openxmlformats.org/wordprocessingml/2006/main" xmlns:w14="http://schemas.microsoft.com/office/word/2010/wordml" xmlns:wpg="http://schemas.microsoft.com/office/word/2010/wordprocessingGroup" xmlns:wpi="http://schemas.microsoft.com/office/word/2010/wordprocessingInk" xmlns:wne="http://schemas.microsoft.com/office/word/2006/wordml" xmlns:wps="http://schemas.microsoft.com/office/word/2010/wordprocessingShape" mc:Ignorable="w14 wp14">
   <w:p>
     <w:pPr>
       <w:pStyle w:val="Cabealho"/>
@@ -20592,7 +20305,7 @@
 </file>
 
 <file path=word/numbering.xml><?xml version="1.0" encoding="utf-8"?>
-<w:numbering xmlns:ve="http://schemas.openxmlformats.org/markup-compatibility/2006" xmlns:o="urn:schemas-microsoft-com:office:office" xmlns:r="http://schemas.openxmlformats.org/officeDocument/2006/relationships" xmlns:m="http://schemas.openxmlformats.org/officeDocument/2006/math" xmlns:v="urn:schemas-microsoft-com:vml" xmlns:wp="http://schemas.openxmlformats.org/drawingml/2006/wordprocessingDrawing" xmlns:w10="urn:schemas-microsoft-com:office:word" xmlns:w="http://schemas.openxmlformats.org/wordprocessingml/2006/main" xmlns:wne="http://schemas.microsoft.com/office/word/2006/wordml">
+<w:numbering xmlns:wpc="http://schemas.microsoft.com/office/word/2010/wordprocessingCanvas" xmlns:mc="http://schemas.openxmlformats.org/markup-compatibility/2006" xmlns:o="urn:schemas-microsoft-com:office:office" xmlns:r="http://schemas.openxmlformats.org/officeDocument/2006/relationships" xmlns:m="http://schemas.openxmlformats.org/officeDocument/2006/math" xmlns:v="urn:schemas-microsoft-com:vml" xmlns:wp14="http://schemas.microsoft.com/office/word/2010/wordprocessingDrawing" xmlns:wp="http://schemas.openxmlformats.org/drawingml/2006/wordprocessingDrawing" xmlns:w10="urn:schemas-microsoft-com:office:word" xmlns:w="http://schemas.openxmlformats.org/wordprocessingml/2006/main" xmlns:w14="http://schemas.microsoft.com/office/word/2010/wordml" xmlns:wpg="http://schemas.microsoft.com/office/word/2010/wordprocessingGroup" xmlns:wpi="http://schemas.microsoft.com/office/word/2010/wordprocessingInk" xmlns:wne="http://schemas.microsoft.com/office/word/2006/wordml" xmlns:wps="http://schemas.microsoft.com/office/word/2010/wordprocessingShape" mc:Ignorable="w14 wp14">
   <w:abstractNum w:abstractNumId="0">
     <w:nsid w:val="05C91027"/>
     <w:multiLevelType w:val="multilevel"/>
@@ -20791,9 +20504,9 @@
     </w:lvl>
   </w:abstractNum>
   <w:abstractNum w:abstractNumId="2">
-    <w:nsid w:val="325C2227"/>
+    <w:nsid w:val="207D120B"/>
     <w:multiLevelType w:val="hybridMultilevel"/>
-    <w:tmpl w:val="F09E8EFC"/>
+    <w:tmpl w:val="F38CE6D6"/>
     <w:lvl w:ilvl="0" w:tplc="04160001">
       <w:start w:val="1"/>
       <w:numFmt w:val="bullet"/>
@@ -20904,6 +20617,232 @@
     </w:lvl>
   </w:abstractNum>
   <w:abstractNum w:abstractNumId="3">
+    <w:nsid w:val="310837B9"/>
+    <w:multiLevelType w:val="hybridMultilevel"/>
+    <w:tmpl w:val="D0AAC680"/>
+    <w:lvl w:ilvl="0" w:tplc="04160001">
+      <w:start w:val="1"/>
+      <w:numFmt w:val="bullet"/>
+      <w:lvlText w:val=""/>
+      <w:lvlJc w:val="left"/>
+      <w:pPr>
+        <w:ind w:left="720" w:hanging="360"/>
+      </w:pPr>
+      <w:rPr>
+        <w:rFonts w:ascii="Symbol" w:hAnsi="Symbol" w:hint="default"/>
+      </w:rPr>
+    </w:lvl>
+    <w:lvl w:ilvl="1" w:tplc="04160003" w:tentative="1">
+      <w:start w:val="1"/>
+      <w:numFmt w:val="bullet"/>
+      <w:lvlText w:val="o"/>
+      <w:lvlJc w:val="left"/>
+      <w:pPr>
+        <w:ind w:left="1440" w:hanging="360"/>
+      </w:pPr>
+      <w:rPr>
+        <w:rFonts w:ascii="Courier New" w:hAnsi="Courier New" w:cs="Courier New" w:hint="default"/>
+      </w:rPr>
+    </w:lvl>
+    <w:lvl w:ilvl="2" w:tplc="04160005" w:tentative="1">
+      <w:start w:val="1"/>
+      <w:numFmt w:val="bullet"/>
+      <w:lvlText w:val=""/>
+      <w:lvlJc w:val="left"/>
+      <w:pPr>
+        <w:ind w:left="2160" w:hanging="360"/>
+      </w:pPr>
+      <w:rPr>
+        <w:rFonts w:ascii="Wingdings" w:hAnsi="Wingdings" w:hint="default"/>
+      </w:rPr>
+    </w:lvl>
+    <w:lvl w:ilvl="3" w:tplc="04160001" w:tentative="1">
+      <w:start w:val="1"/>
+      <w:numFmt w:val="bullet"/>
+      <w:lvlText w:val=""/>
+      <w:lvlJc w:val="left"/>
+      <w:pPr>
+        <w:ind w:left="2880" w:hanging="360"/>
+      </w:pPr>
+      <w:rPr>
+        <w:rFonts w:ascii="Symbol" w:hAnsi="Symbol" w:hint="default"/>
+      </w:rPr>
+    </w:lvl>
+    <w:lvl w:ilvl="4" w:tplc="04160003" w:tentative="1">
+      <w:start w:val="1"/>
+      <w:numFmt w:val="bullet"/>
+      <w:lvlText w:val="o"/>
+      <w:lvlJc w:val="left"/>
+      <w:pPr>
+        <w:ind w:left="3600" w:hanging="360"/>
+      </w:pPr>
+      <w:rPr>
+        <w:rFonts w:ascii="Courier New" w:hAnsi="Courier New" w:cs="Courier New" w:hint="default"/>
+      </w:rPr>
+    </w:lvl>
+    <w:lvl w:ilvl="5" w:tplc="04160005" w:tentative="1">
+      <w:start w:val="1"/>
+      <w:numFmt w:val="bullet"/>
+      <w:lvlText w:val=""/>
+      <w:lvlJc w:val="left"/>
+      <w:pPr>
+        <w:ind w:left="4320" w:hanging="360"/>
+      </w:pPr>
+      <w:rPr>
+        <w:rFonts w:ascii="Wingdings" w:hAnsi="Wingdings" w:hint="default"/>
+      </w:rPr>
+    </w:lvl>
+    <w:lvl w:ilvl="6" w:tplc="04160001" w:tentative="1">
+      <w:start w:val="1"/>
+      <w:numFmt w:val="bullet"/>
+      <w:lvlText w:val=""/>
+      <w:lvlJc w:val="left"/>
+      <w:pPr>
+        <w:ind w:left="5040" w:hanging="360"/>
+      </w:pPr>
+      <w:rPr>
+        <w:rFonts w:ascii="Symbol" w:hAnsi="Symbol" w:hint="default"/>
+      </w:rPr>
+    </w:lvl>
+    <w:lvl w:ilvl="7" w:tplc="04160003" w:tentative="1">
+      <w:start w:val="1"/>
+      <w:numFmt w:val="bullet"/>
+      <w:lvlText w:val="o"/>
+      <w:lvlJc w:val="left"/>
+      <w:pPr>
+        <w:ind w:left="5760" w:hanging="360"/>
+      </w:pPr>
+      <w:rPr>
+        <w:rFonts w:ascii="Courier New" w:hAnsi="Courier New" w:cs="Courier New" w:hint="default"/>
+      </w:rPr>
+    </w:lvl>
+    <w:lvl w:ilvl="8" w:tplc="04160005" w:tentative="1">
+      <w:start w:val="1"/>
+      <w:numFmt w:val="bullet"/>
+      <w:lvlText w:val=""/>
+      <w:lvlJc w:val="left"/>
+      <w:pPr>
+        <w:ind w:left="6480" w:hanging="360"/>
+      </w:pPr>
+      <w:rPr>
+        <w:rFonts w:ascii="Wingdings" w:hAnsi="Wingdings" w:hint="default"/>
+      </w:rPr>
+    </w:lvl>
+  </w:abstractNum>
+  <w:abstractNum w:abstractNumId="4">
+    <w:nsid w:val="325C2227"/>
+    <w:multiLevelType w:val="hybridMultilevel"/>
+    <w:tmpl w:val="F09E8EFC"/>
+    <w:lvl w:ilvl="0" w:tplc="04160001">
+      <w:start w:val="1"/>
+      <w:numFmt w:val="bullet"/>
+      <w:lvlText w:val=""/>
+      <w:lvlJc w:val="left"/>
+      <w:pPr>
+        <w:ind w:left="720" w:hanging="360"/>
+      </w:pPr>
+      <w:rPr>
+        <w:rFonts w:ascii="Symbol" w:hAnsi="Symbol" w:hint="default"/>
+      </w:rPr>
+    </w:lvl>
+    <w:lvl w:ilvl="1" w:tplc="04160003" w:tentative="1">
+      <w:start w:val="1"/>
+      <w:numFmt w:val="bullet"/>
+      <w:lvlText w:val="o"/>
+      <w:lvlJc w:val="left"/>
+      <w:pPr>
+        <w:ind w:left="1440" w:hanging="360"/>
+      </w:pPr>
+      <w:rPr>
+        <w:rFonts w:ascii="Courier New" w:hAnsi="Courier New" w:cs="Courier New" w:hint="default"/>
+      </w:rPr>
+    </w:lvl>
+    <w:lvl w:ilvl="2" w:tplc="04160005" w:tentative="1">
+      <w:start w:val="1"/>
+      <w:numFmt w:val="bullet"/>
+      <w:lvlText w:val=""/>
+      <w:lvlJc w:val="left"/>
+      <w:pPr>
+        <w:ind w:left="2160" w:hanging="360"/>
+      </w:pPr>
+      <w:rPr>
+        <w:rFonts w:ascii="Wingdings" w:hAnsi="Wingdings" w:hint="default"/>
+      </w:rPr>
+    </w:lvl>
+    <w:lvl w:ilvl="3" w:tplc="04160001" w:tentative="1">
+      <w:start w:val="1"/>
+      <w:numFmt w:val="bullet"/>
+      <w:lvlText w:val=""/>
+      <w:lvlJc w:val="left"/>
+      <w:pPr>
+        <w:ind w:left="2880" w:hanging="360"/>
+      </w:pPr>
+      <w:rPr>
+        <w:rFonts w:ascii="Symbol" w:hAnsi="Symbol" w:hint="default"/>
+      </w:rPr>
+    </w:lvl>
+    <w:lvl w:ilvl="4" w:tplc="04160003" w:tentative="1">
+      <w:start w:val="1"/>
+      <w:numFmt w:val="bullet"/>
+      <w:lvlText w:val="o"/>
+      <w:lvlJc w:val="left"/>
+      <w:pPr>
+        <w:ind w:left="3600" w:hanging="360"/>
+      </w:pPr>
+      <w:rPr>
+        <w:rFonts w:ascii="Courier New" w:hAnsi="Courier New" w:cs="Courier New" w:hint="default"/>
+      </w:rPr>
+    </w:lvl>
+    <w:lvl w:ilvl="5" w:tplc="04160005" w:tentative="1">
+      <w:start w:val="1"/>
+      <w:numFmt w:val="bullet"/>
+      <w:lvlText w:val=""/>
+      <w:lvlJc w:val="left"/>
+      <w:pPr>
+        <w:ind w:left="4320" w:hanging="360"/>
+      </w:pPr>
+      <w:rPr>
+        <w:rFonts w:ascii="Wingdings" w:hAnsi="Wingdings" w:hint="default"/>
+      </w:rPr>
+    </w:lvl>
+    <w:lvl w:ilvl="6" w:tplc="04160001" w:tentative="1">
+      <w:start w:val="1"/>
+      <w:numFmt w:val="bullet"/>
+      <w:lvlText w:val=""/>
+      <w:lvlJc w:val="left"/>
+      <w:pPr>
+        <w:ind w:left="5040" w:hanging="360"/>
+      </w:pPr>
+      <w:rPr>
+        <w:rFonts w:ascii="Symbol" w:hAnsi="Symbol" w:hint="default"/>
+      </w:rPr>
+    </w:lvl>
+    <w:lvl w:ilvl="7" w:tplc="04160003" w:tentative="1">
+      <w:start w:val="1"/>
+      <w:numFmt w:val="bullet"/>
+      <w:lvlText w:val="o"/>
+      <w:lvlJc w:val="left"/>
+      <w:pPr>
+        <w:ind w:left="5760" w:hanging="360"/>
+      </w:pPr>
+      <w:rPr>
+        <w:rFonts w:ascii="Courier New" w:hAnsi="Courier New" w:cs="Courier New" w:hint="default"/>
+      </w:rPr>
+    </w:lvl>
+    <w:lvl w:ilvl="8" w:tplc="04160005" w:tentative="1">
+      <w:start w:val="1"/>
+      <w:numFmt w:val="bullet"/>
+      <w:lvlText w:val=""/>
+      <w:lvlJc w:val="left"/>
+      <w:pPr>
+        <w:ind w:left="6480" w:hanging="360"/>
+      </w:pPr>
+      <w:rPr>
+        <w:rFonts w:ascii="Wingdings" w:hAnsi="Wingdings" w:hint="default"/>
+      </w:rPr>
+    </w:lvl>
+  </w:abstractNum>
+  <w:abstractNum w:abstractNumId="5">
     <w:nsid w:val="4F500634"/>
     <w:multiLevelType w:val="hybridMultilevel"/>
     <w:tmpl w:val="5C5CCF56"/>
@@ -21016,7 +20955,7 @@
       </w:pPr>
     </w:lvl>
   </w:abstractNum>
-  <w:abstractNum w:abstractNumId="4">
+  <w:abstractNum w:abstractNumId="6">
     <w:nsid w:val="519D2DB9"/>
     <w:multiLevelType w:val="hybridMultilevel"/>
     <w:tmpl w:val="9B92A2FA"/>
@@ -21129,7 +21068,7 @@
       </w:rPr>
     </w:lvl>
   </w:abstractNum>
-  <w:abstractNum w:abstractNumId="5">
+  <w:abstractNum w:abstractNumId="7">
     <w:nsid w:val="624E145F"/>
     <w:multiLevelType w:val="hybridMultilevel"/>
     <w:tmpl w:val="854E8A7A"/>
@@ -21242,103 +21181,17 @@
       </w:pPr>
     </w:lvl>
   </w:abstractNum>
-  <w:abstractNum w:abstractNumId="6">
-    <w:nsid w:val="6ADB2A64"/>
-    <w:multiLevelType w:val="multilevel"/>
-    <w:tmpl w:val="0416001F"/>
-    <w:lvl w:ilvl="0">
-      <w:start w:val="1"/>
-      <w:numFmt w:val="decimal"/>
-      <w:lvlText w:val="%1."/>
-      <w:lvlJc w:val="left"/>
-      <w:pPr>
-        <w:ind w:left="360" w:hanging="360"/>
-      </w:pPr>
-    </w:lvl>
-    <w:lvl w:ilvl="1">
-      <w:start w:val="1"/>
-      <w:numFmt w:val="decimal"/>
-      <w:lvlText w:val="%1.%2."/>
-      <w:lvlJc w:val="left"/>
-      <w:pPr>
-        <w:ind w:left="792" w:hanging="432"/>
-      </w:pPr>
-    </w:lvl>
-    <w:lvl w:ilvl="2">
-      <w:start w:val="1"/>
-      <w:numFmt w:val="decimal"/>
-      <w:lvlText w:val="%1.%2.%3."/>
-      <w:lvlJc w:val="left"/>
-      <w:pPr>
-        <w:ind w:left="1224" w:hanging="504"/>
-      </w:pPr>
-    </w:lvl>
-    <w:lvl w:ilvl="3">
-      <w:start w:val="1"/>
-      <w:numFmt w:val="decimal"/>
-      <w:lvlText w:val="%1.%2.%3.%4."/>
-      <w:lvlJc w:val="left"/>
-      <w:pPr>
-        <w:ind w:left="1728" w:hanging="648"/>
-      </w:pPr>
-    </w:lvl>
-    <w:lvl w:ilvl="4">
-      <w:start w:val="1"/>
-      <w:numFmt w:val="decimal"/>
-      <w:lvlText w:val="%1.%2.%3.%4.%5."/>
-      <w:lvlJc w:val="left"/>
-      <w:pPr>
-        <w:ind w:left="2232" w:hanging="792"/>
-      </w:pPr>
-    </w:lvl>
-    <w:lvl w:ilvl="5">
-      <w:start w:val="1"/>
-      <w:numFmt w:val="decimal"/>
-      <w:lvlText w:val="%1.%2.%3.%4.%5.%6."/>
-      <w:lvlJc w:val="left"/>
-      <w:pPr>
-        <w:ind w:left="2736" w:hanging="936"/>
-      </w:pPr>
-    </w:lvl>
-    <w:lvl w:ilvl="6">
-      <w:start w:val="1"/>
-      <w:numFmt w:val="decimal"/>
-      <w:lvlText w:val="%1.%2.%3.%4.%5.%6.%7."/>
-      <w:lvlJc w:val="left"/>
-      <w:pPr>
-        <w:ind w:left="3240" w:hanging="1080"/>
-      </w:pPr>
-    </w:lvl>
-    <w:lvl w:ilvl="7">
-      <w:start w:val="1"/>
-      <w:numFmt w:val="decimal"/>
-      <w:lvlText w:val="%1.%2.%3.%4.%5.%6.%7.%8."/>
-      <w:lvlJc w:val="left"/>
-      <w:pPr>
-        <w:ind w:left="3744" w:hanging="1224"/>
-      </w:pPr>
-    </w:lvl>
-    <w:lvl w:ilvl="8">
-      <w:start w:val="1"/>
-      <w:numFmt w:val="decimal"/>
-      <w:lvlText w:val="%1.%2.%3.%4.%5.%6.%7.%8.%9."/>
-      <w:lvlJc w:val="left"/>
-      <w:pPr>
-        <w:ind w:left="4320" w:hanging="1440"/>
-      </w:pPr>
-    </w:lvl>
-  </w:abstractNum>
-  <w:abstractNum w:abstractNumId="7">
-    <w:nsid w:val="7CC60475"/>
+  <w:abstractNum w:abstractNumId="8">
+    <w:nsid w:val="67A91229"/>
     <w:multiLevelType w:val="hybridMultilevel"/>
-    <w:tmpl w:val="6C7E98FC"/>
+    <w:tmpl w:val="AD20531A"/>
     <w:lvl w:ilvl="0" w:tplc="04160001">
       <w:start w:val="1"/>
       <w:numFmt w:val="bullet"/>
       <w:lvlText w:val=""/>
       <w:lvlJc w:val="left"/>
       <w:pPr>
-        <w:ind w:left="1434" w:hanging="360"/>
+        <w:ind w:left="720" w:hanging="360"/>
       </w:pPr>
       <w:rPr>
         <w:rFonts w:ascii="Symbol" w:hAnsi="Symbol" w:hint="default"/>
@@ -21350,7 +21203,7 @@
       <w:lvlText w:val="o"/>
       <w:lvlJc w:val="left"/>
       <w:pPr>
-        <w:ind w:left="2154" w:hanging="360"/>
+        <w:ind w:left="1440" w:hanging="360"/>
       </w:pPr>
       <w:rPr>
         <w:rFonts w:ascii="Courier New" w:hAnsi="Courier New" w:cs="Courier New" w:hint="default"/>
@@ -21362,7 +21215,7 @@
       <w:lvlText w:val=""/>
       <w:lvlJc w:val="left"/>
       <w:pPr>
-        <w:ind w:left="2874" w:hanging="360"/>
+        <w:ind w:left="2160" w:hanging="360"/>
       </w:pPr>
       <w:rPr>
         <w:rFonts w:ascii="Wingdings" w:hAnsi="Wingdings" w:hint="default"/>
@@ -21374,7 +21227,7 @@
       <w:lvlText w:val=""/>
       <w:lvlJc w:val="left"/>
       <w:pPr>
-        <w:ind w:left="3594" w:hanging="360"/>
+        <w:ind w:left="2880" w:hanging="360"/>
       </w:pPr>
       <w:rPr>
         <w:rFonts w:ascii="Symbol" w:hAnsi="Symbol" w:hint="default"/>
@@ -21386,7 +21239,7 @@
       <w:lvlText w:val="o"/>
       <w:lvlJc w:val="left"/>
       <w:pPr>
-        <w:ind w:left="4314" w:hanging="360"/>
+        <w:ind w:left="3600" w:hanging="360"/>
       </w:pPr>
       <w:rPr>
         <w:rFonts w:ascii="Courier New" w:hAnsi="Courier New" w:cs="Courier New" w:hint="default"/>
@@ -21398,7 +21251,7 @@
       <w:lvlText w:val=""/>
       <w:lvlJc w:val="left"/>
       <w:pPr>
-        <w:ind w:left="5034" w:hanging="360"/>
+        <w:ind w:left="4320" w:hanging="360"/>
       </w:pPr>
       <w:rPr>
         <w:rFonts w:ascii="Wingdings" w:hAnsi="Wingdings" w:hint="default"/>
@@ -21410,7 +21263,7 @@
       <w:lvlText w:val=""/>
       <w:lvlJc w:val="left"/>
       <w:pPr>
-        <w:ind w:left="5754" w:hanging="360"/>
+        <w:ind w:left="5040" w:hanging="360"/>
       </w:pPr>
       <w:rPr>
         <w:rFonts w:ascii="Symbol" w:hAnsi="Symbol" w:hint="default"/>
@@ -21422,7 +21275,7 @@
       <w:lvlText w:val="o"/>
       <w:lvlJc w:val="left"/>
       <w:pPr>
-        <w:ind w:left="6474" w:hanging="360"/>
+        <w:ind w:left="5760" w:hanging="360"/>
       </w:pPr>
       <w:rPr>
         <w:rFonts w:ascii="Courier New" w:hAnsi="Courier New" w:cs="Courier New" w:hint="default"/>
@@ -21434,24 +21287,110 @@
       <w:lvlText w:val=""/>
       <w:lvlJc w:val="left"/>
       <w:pPr>
-        <w:ind w:left="7194" w:hanging="360"/>
+        <w:ind w:left="6480" w:hanging="360"/>
       </w:pPr>
       <w:rPr>
         <w:rFonts w:ascii="Wingdings" w:hAnsi="Wingdings" w:hint="default"/>
       </w:rPr>
     </w:lvl>
   </w:abstractNum>
-  <w:abstractNum w:abstractNumId="8">
-    <w:nsid w:val="7E5428B7"/>
+  <w:abstractNum w:abstractNumId="9">
+    <w:nsid w:val="6ADB2A64"/>
+    <w:multiLevelType w:val="multilevel"/>
+    <w:tmpl w:val="0416001F"/>
+    <w:lvl w:ilvl="0">
+      <w:start w:val="1"/>
+      <w:numFmt w:val="decimal"/>
+      <w:lvlText w:val="%1."/>
+      <w:lvlJc w:val="left"/>
+      <w:pPr>
+        <w:ind w:left="360" w:hanging="360"/>
+      </w:pPr>
+    </w:lvl>
+    <w:lvl w:ilvl="1">
+      <w:start w:val="1"/>
+      <w:numFmt w:val="decimal"/>
+      <w:lvlText w:val="%1.%2."/>
+      <w:lvlJc w:val="left"/>
+      <w:pPr>
+        <w:ind w:left="792" w:hanging="432"/>
+      </w:pPr>
+    </w:lvl>
+    <w:lvl w:ilvl="2">
+      <w:start w:val="1"/>
+      <w:numFmt w:val="decimal"/>
+      <w:lvlText w:val="%1.%2.%3."/>
+      <w:lvlJc w:val="left"/>
+      <w:pPr>
+        <w:ind w:left="1224" w:hanging="504"/>
+      </w:pPr>
+    </w:lvl>
+    <w:lvl w:ilvl="3">
+      <w:start w:val="1"/>
+      <w:numFmt w:val="decimal"/>
+      <w:lvlText w:val="%1.%2.%3.%4."/>
+      <w:lvlJc w:val="left"/>
+      <w:pPr>
+        <w:ind w:left="1728" w:hanging="648"/>
+      </w:pPr>
+    </w:lvl>
+    <w:lvl w:ilvl="4">
+      <w:start w:val="1"/>
+      <w:numFmt w:val="decimal"/>
+      <w:lvlText w:val="%1.%2.%3.%4.%5."/>
+      <w:lvlJc w:val="left"/>
+      <w:pPr>
+        <w:ind w:left="2232" w:hanging="792"/>
+      </w:pPr>
+    </w:lvl>
+    <w:lvl w:ilvl="5">
+      <w:start w:val="1"/>
+      <w:numFmt w:val="decimal"/>
+      <w:lvlText w:val="%1.%2.%3.%4.%5.%6."/>
+      <w:lvlJc w:val="left"/>
+      <w:pPr>
+        <w:ind w:left="2736" w:hanging="936"/>
+      </w:pPr>
+    </w:lvl>
+    <w:lvl w:ilvl="6">
+      <w:start w:val="1"/>
+      <w:numFmt w:val="decimal"/>
+      <w:lvlText w:val="%1.%2.%3.%4.%5.%6.%7."/>
+      <w:lvlJc w:val="left"/>
+      <w:pPr>
+        <w:ind w:left="3240" w:hanging="1080"/>
+      </w:pPr>
+    </w:lvl>
+    <w:lvl w:ilvl="7">
+      <w:start w:val="1"/>
+      <w:numFmt w:val="decimal"/>
+      <w:lvlText w:val="%1.%2.%3.%4.%5.%6.%7.%8."/>
+      <w:lvlJc w:val="left"/>
+      <w:pPr>
+        <w:ind w:left="3744" w:hanging="1224"/>
+      </w:pPr>
+    </w:lvl>
+    <w:lvl w:ilvl="8">
+      <w:start w:val="1"/>
+      <w:numFmt w:val="decimal"/>
+      <w:lvlText w:val="%1.%2.%3.%4.%5.%6.%7.%8.%9."/>
+      <w:lvlJc w:val="left"/>
+      <w:pPr>
+        <w:ind w:left="4320" w:hanging="1440"/>
+      </w:pPr>
+    </w:lvl>
+  </w:abstractNum>
+  <w:abstractNum w:abstractNumId="10">
+    <w:nsid w:val="7CC60475"/>
     <w:multiLevelType w:val="hybridMultilevel"/>
-    <w:tmpl w:val="3DFC44BE"/>
+    <w:tmpl w:val="6C7E98FC"/>
     <w:lvl w:ilvl="0" w:tplc="04160001">
       <w:start w:val="1"/>
       <w:numFmt w:val="bullet"/>
       <w:lvlText w:val=""/>
       <w:lvlJc w:val="left"/>
       <w:pPr>
-        <w:ind w:left="720" w:hanging="360"/>
+        <w:ind w:left="1434" w:hanging="360"/>
       </w:pPr>
       <w:rPr>
         <w:rFonts w:ascii="Symbol" w:hAnsi="Symbol" w:hint="default"/>
@@ -21463,7 +21402,7 @@
       <w:lvlText w:val="o"/>
       <w:lvlJc w:val="left"/>
       <w:pPr>
-        <w:ind w:left="1440" w:hanging="360"/>
+        <w:ind w:left="2154" w:hanging="360"/>
       </w:pPr>
       <w:rPr>
         <w:rFonts w:ascii="Courier New" w:hAnsi="Courier New" w:cs="Courier New" w:hint="default"/>
@@ -21475,7 +21414,7 @@
       <w:lvlText w:val=""/>
       <w:lvlJc w:val="left"/>
       <w:pPr>
-        <w:ind w:left="2160" w:hanging="360"/>
+        <w:ind w:left="2874" w:hanging="360"/>
       </w:pPr>
       <w:rPr>
         <w:rFonts w:ascii="Wingdings" w:hAnsi="Wingdings" w:hint="default"/>
@@ -21487,7 +21426,7 @@
       <w:lvlText w:val=""/>
       <w:lvlJc w:val="left"/>
       <w:pPr>
-        <w:ind w:left="2880" w:hanging="360"/>
+        <w:ind w:left="3594" w:hanging="360"/>
       </w:pPr>
       <w:rPr>
         <w:rFonts w:ascii="Symbol" w:hAnsi="Symbol" w:hint="default"/>
@@ -21499,7 +21438,7 @@
       <w:lvlText w:val="o"/>
       <w:lvlJc w:val="left"/>
       <w:pPr>
-        <w:ind w:left="3600" w:hanging="360"/>
+        <w:ind w:left="4314" w:hanging="360"/>
       </w:pPr>
       <w:rPr>
         <w:rFonts w:ascii="Courier New" w:hAnsi="Courier New" w:cs="Courier New" w:hint="default"/>
@@ -21511,7 +21450,7 @@
       <w:lvlText w:val=""/>
       <w:lvlJc w:val="left"/>
       <w:pPr>
-        <w:ind w:left="4320" w:hanging="360"/>
+        <w:ind w:left="5034" w:hanging="360"/>
       </w:pPr>
       <w:rPr>
         <w:rFonts w:ascii="Wingdings" w:hAnsi="Wingdings" w:hint="default"/>
@@ -21523,7 +21462,7 @@
       <w:lvlText w:val=""/>
       <w:lvlJc w:val="left"/>
       <w:pPr>
-        <w:ind w:left="5040" w:hanging="360"/>
+        <w:ind w:left="5754" w:hanging="360"/>
       </w:pPr>
       <w:rPr>
         <w:rFonts w:ascii="Symbol" w:hAnsi="Symbol" w:hint="default"/>
@@ -21535,7 +21474,7 @@
       <w:lvlText w:val="o"/>
       <w:lvlJc w:val="left"/>
       <w:pPr>
-        <w:ind w:left="5760" w:hanging="360"/>
+        <w:ind w:left="6474" w:hanging="360"/>
       </w:pPr>
       <w:rPr>
         <w:rFonts w:ascii="Courier New" w:hAnsi="Courier New" w:cs="Courier New" w:hint="default"/>
@@ -21547,6 +21486,119 @@
       <w:lvlText w:val=""/>
       <w:lvlJc w:val="left"/>
       <w:pPr>
+        <w:ind w:left="7194" w:hanging="360"/>
+      </w:pPr>
+      <w:rPr>
+        <w:rFonts w:ascii="Wingdings" w:hAnsi="Wingdings" w:hint="default"/>
+      </w:rPr>
+    </w:lvl>
+  </w:abstractNum>
+  <w:abstractNum w:abstractNumId="11">
+    <w:nsid w:val="7E5428B7"/>
+    <w:multiLevelType w:val="hybridMultilevel"/>
+    <w:tmpl w:val="3DFC44BE"/>
+    <w:lvl w:ilvl="0" w:tplc="04160001">
+      <w:start w:val="1"/>
+      <w:numFmt w:val="bullet"/>
+      <w:lvlText w:val=""/>
+      <w:lvlJc w:val="left"/>
+      <w:pPr>
+        <w:ind w:left="720" w:hanging="360"/>
+      </w:pPr>
+      <w:rPr>
+        <w:rFonts w:ascii="Symbol" w:hAnsi="Symbol" w:hint="default"/>
+      </w:rPr>
+    </w:lvl>
+    <w:lvl w:ilvl="1" w:tplc="04160003" w:tentative="1">
+      <w:start w:val="1"/>
+      <w:numFmt w:val="bullet"/>
+      <w:lvlText w:val="o"/>
+      <w:lvlJc w:val="left"/>
+      <w:pPr>
+        <w:ind w:left="1440" w:hanging="360"/>
+      </w:pPr>
+      <w:rPr>
+        <w:rFonts w:ascii="Courier New" w:hAnsi="Courier New" w:cs="Courier New" w:hint="default"/>
+      </w:rPr>
+    </w:lvl>
+    <w:lvl w:ilvl="2" w:tplc="04160005" w:tentative="1">
+      <w:start w:val="1"/>
+      <w:numFmt w:val="bullet"/>
+      <w:lvlText w:val=""/>
+      <w:lvlJc w:val="left"/>
+      <w:pPr>
+        <w:ind w:left="2160" w:hanging="360"/>
+      </w:pPr>
+      <w:rPr>
+        <w:rFonts w:ascii="Wingdings" w:hAnsi="Wingdings" w:hint="default"/>
+      </w:rPr>
+    </w:lvl>
+    <w:lvl w:ilvl="3" w:tplc="04160001" w:tentative="1">
+      <w:start w:val="1"/>
+      <w:numFmt w:val="bullet"/>
+      <w:lvlText w:val=""/>
+      <w:lvlJc w:val="left"/>
+      <w:pPr>
+        <w:ind w:left="2880" w:hanging="360"/>
+      </w:pPr>
+      <w:rPr>
+        <w:rFonts w:ascii="Symbol" w:hAnsi="Symbol" w:hint="default"/>
+      </w:rPr>
+    </w:lvl>
+    <w:lvl w:ilvl="4" w:tplc="04160003" w:tentative="1">
+      <w:start w:val="1"/>
+      <w:numFmt w:val="bullet"/>
+      <w:lvlText w:val="o"/>
+      <w:lvlJc w:val="left"/>
+      <w:pPr>
+        <w:ind w:left="3600" w:hanging="360"/>
+      </w:pPr>
+      <w:rPr>
+        <w:rFonts w:ascii="Courier New" w:hAnsi="Courier New" w:cs="Courier New" w:hint="default"/>
+      </w:rPr>
+    </w:lvl>
+    <w:lvl w:ilvl="5" w:tplc="04160005" w:tentative="1">
+      <w:start w:val="1"/>
+      <w:numFmt w:val="bullet"/>
+      <w:lvlText w:val=""/>
+      <w:lvlJc w:val="left"/>
+      <w:pPr>
+        <w:ind w:left="4320" w:hanging="360"/>
+      </w:pPr>
+      <w:rPr>
+        <w:rFonts w:ascii="Wingdings" w:hAnsi="Wingdings" w:hint="default"/>
+      </w:rPr>
+    </w:lvl>
+    <w:lvl w:ilvl="6" w:tplc="04160001" w:tentative="1">
+      <w:start w:val="1"/>
+      <w:numFmt w:val="bullet"/>
+      <w:lvlText w:val=""/>
+      <w:lvlJc w:val="left"/>
+      <w:pPr>
+        <w:ind w:left="5040" w:hanging="360"/>
+      </w:pPr>
+      <w:rPr>
+        <w:rFonts w:ascii="Symbol" w:hAnsi="Symbol" w:hint="default"/>
+      </w:rPr>
+    </w:lvl>
+    <w:lvl w:ilvl="7" w:tplc="04160003" w:tentative="1">
+      <w:start w:val="1"/>
+      <w:numFmt w:val="bullet"/>
+      <w:lvlText w:val="o"/>
+      <w:lvlJc w:val="left"/>
+      <w:pPr>
+        <w:ind w:left="5760" w:hanging="360"/>
+      </w:pPr>
+      <w:rPr>
+        <w:rFonts w:ascii="Courier New" w:hAnsi="Courier New" w:cs="Courier New" w:hint="default"/>
+      </w:rPr>
+    </w:lvl>
+    <w:lvl w:ilvl="8" w:tplc="04160005" w:tentative="1">
+      <w:start w:val="1"/>
+      <w:numFmt w:val="bullet"/>
+      <w:lvlText w:val=""/>
+      <w:lvlJc w:val="left"/>
+      <w:pPr>
         <w:ind w:left="6480" w:hanging="360"/>
       </w:pPr>
       <w:rPr>
@@ -21555,7 +21607,7 @@
     </w:lvl>
   </w:abstractNum>
   <w:num w:numId="1">
-    <w:abstractNumId w:val="5"/>
+    <w:abstractNumId w:val="7"/>
     <w:lvlOverride w:ilvl="0"/>
     <w:lvlOverride w:ilvl="1">
       <w:startOverride w:val="1"/>
@@ -21583,7 +21635,7 @@
     </w:lvlOverride>
   </w:num>
   <w:num w:numId="2">
-    <w:abstractNumId w:val="3"/>
+    <w:abstractNumId w:val="5"/>
     <w:lvlOverride w:ilvl="0"/>
     <w:lvlOverride w:ilvl="1">
       <w:startOverride w:val="1"/>
@@ -21617,31 +21669,40 @@
     <w:abstractNumId w:val="0"/>
   </w:num>
   <w:num w:numId="5">
-    <w:abstractNumId w:val="4"/>
+    <w:abstractNumId w:val="6"/>
   </w:num>
   <w:num w:numId="6">
-    <w:abstractNumId w:val="6"/>
+    <w:abstractNumId w:val="9"/>
   </w:num>
   <w:num w:numId="7">
     <w:abstractNumId w:val="1"/>
   </w:num>
   <w:num w:numId="8">
-    <w:abstractNumId w:val="3"/>
+    <w:abstractNumId w:val="5"/>
   </w:num>
   <w:num w:numId="9">
-    <w:abstractNumId w:val="7"/>
+    <w:abstractNumId w:val="10"/>
   </w:num>
   <w:num w:numId="10">
+    <w:abstractNumId w:val="11"/>
+  </w:num>
+  <w:num w:numId="11">
+    <w:abstractNumId w:val="4"/>
+  </w:num>
+  <w:num w:numId="12">
+    <w:abstractNumId w:val="2"/>
+  </w:num>
+  <w:num w:numId="13">
     <w:abstractNumId w:val="8"/>
   </w:num>
-  <w:num w:numId="11">
-    <w:abstractNumId w:val="2"/>
+  <w:num w:numId="14">
+    <w:abstractNumId w:val="3"/>
   </w:num>
 </w:numbering>
 </file>
 
 <file path=word/styles.xml><?xml version="1.0" encoding="utf-8"?>
-<w:styles xmlns:r="http://schemas.openxmlformats.org/officeDocument/2006/relationships" xmlns:w="http://schemas.openxmlformats.org/wordprocessingml/2006/main">
+<w:styles xmlns:mc="http://schemas.openxmlformats.org/markup-compatibility/2006" xmlns:r="http://schemas.openxmlformats.org/officeDocument/2006/relationships" xmlns:w="http://schemas.openxmlformats.org/wordprocessingml/2006/main" xmlns:w14="http://schemas.microsoft.com/office/word/2010/wordml" mc:Ignorable="w14">
   <w:docDefaults>
     <w:rPrDefault>
       <w:rPr>
@@ -21883,7 +21944,6 @@
     <w:uiPriority w:val="99"/>
     <w:semiHidden/>
     <w:unhideWhenUsed/>
-    <w:qFormat/>
     <w:tblPr>
       <w:tblInd w:w="0" w:type="dxa"/>
       <w:tblCellMar>
@@ -22279,6 +22339,196 @@
 </w:styles>
 </file>
 
+<file path=word/stylesWithEffects.xml><?xml version="1.0" encoding="utf-8"?>
+<w:styles xmlns:wpc="http://schemas.microsoft.com/office/word/2010/wordprocessingCanvas" xmlns:mc="http://schemas.openxmlformats.org/markup-compatibility/2006" xmlns:o="urn:schemas-microsoft-com:office:office" xmlns:r="http://schemas.openxmlformats.org/officeDocument/2006/relationships" xmlns:m="http://schemas.openxmlformats.org/officeDocument/2006/math" xmlns:v="urn:schemas-microsoft-com:vml" xmlns:wp14="http://schemas.microsoft.com/office/word/2010/wordprocessingDrawing" xmlns:wp="http://schemas.openxmlformats.org/drawingml/2006/wordprocessingDrawing" xmlns:w10="urn:schemas-microsoft-com:office:word" xmlns:w="http://schemas.openxmlformats.org/wordprocessingml/2006/main" xmlns:w14="http://schemas.microsoft.com/office/word/2010/wordml" xmlns:wpg="http://schemas.microsoft.com/office/word/2010/wordprocessingGroup" xmlns:wpi="http://schemas.microsoft.com/office/word/2010/wordprocessingInk" xmlns:wne="http://schemas.microsoft.com/office/word/2006/wordml" xmlns:wps="http://schemas.microsoft.com/office/word/2010/wordprocessingShape" mc:Ignorable="w14 wp14">
+  <w:docDefaults>
+    <w:rPrDefault>
+      <w:rPr>
+        <w:rFonts w:asciiTheme="minorHAnsi" w:eastAsiaTheme="minorEastAsia" w:hAnsiTheme="minorHAnsi" w:cstheme="minorBidi"/>
+        <w:sz w:val="22"/>
+        <w:szCs w:val="22"/>
+        <w:lang w:val="pt-BR" w:eastAsia="pt-BR" w:bidi="ar-SA"/>
+      </w:rPr>
+    </w:rPrDefault>
+    <w:pPrDefault>
+      <w:pPr>
+        <w:spacing w:after="200" w:line="276" w:lineRule="auto"/>
+      </w:pPr>
+    </w:pPrDefault>
+  </w:docDefaults>
+  <w:latentStyles w:defLockedState="0" w:defUIPriority="99" w:defSemiHidden="1" w:defUnhideWhenUsed="1" w:defQFormat="0" w:count="267">
+    <w:lsdException w:name="Normal" w:semiHidden="0" w:uiPriority="0" w:unhideWhenUsed="0" w:qFormat="1"/>
+    <w:lsdException w:name="heading 1" w:semiHidden="0" w:uiPriority="9" w:unhideWhenUsed="0" w:qFormat="1"/>
+    <w:lsdException w:name="heading 2" w:uiPriority="9" w:qFormat="1"/>
+    <w:lsdException w:name="heading 3" w:uiPriority="9" w:qFormat="1"/>
+    <w:lsdException w:name="heading 4" w:uiPriority="9" w:qFormat="1"/>
+    <w:lsdException w:name="heading 5" w:uiPriority="9" w:qFormat="1"/>
+    <w:lsdException w:name="heading 6" w:uiPriority="9" w:qFormat="1"/>
+    <w:lsdException w:name="heading 7" w:uiPriority="9" w:qFormat="1"/>
+    <w:lsdException w:name="heading 8" w:uiPriority="9" w:qFormat="1"/>
+    <w:lsdException w:name="heading 9" w:uiPriority="9" w:qFormat="1"/>
+    <w:lsdException w:name="toc 1" w:uiPriority="39"/>
+    <w:lsdException w:name="toc 2" w:uiPriority="39"/>
+    <w:lsdException w:name="toc 3" w:uiPriority="39"/>
+    <w:lsdException w:name="toc 4" w:uiPriority="39"/>
+    <w:lsdException w:name="toc 5" w:uiPriority="39"/>
+    <w:lsdException w:name="toc 6" w:uiPriority="39"/>
+    <w:lsdException w:name="toc 7" w:uiPriority="39"/>
+    <w:lsdException w:name="toc 8" w:uiPriority="39"/>
+    <w:lsdException w:name="toc 9" w:uiPriority="39"/>
+    <w:lsdException w:name="caption" w:uiPriority="35" w:qFormat="1"/>
+    <w:lsdException w:name="Title" w:semiHidden="0" w:uiPriority="10" w:unhideWhenUsed="0" w:qFormat="1"/>
+    <w:lsdException w:name="Default Paragraph Font" w:uiPriority="1"/>
+    <w:lsdException w:name="Subtitle" w:semiHidden="0" w:uiPriority="11" w:unhideWhenUsed="0" w:qFormat="1"/>
+    <w:lsdException w:name="Strong" w:semiHidden="0" w:uiPriority="22" w:unhideWhenUsed="0" w:qFormat="1"/>
+    <w:lsdException w:name="Emphasis" w:semiHidden="0" w:uiPriority="20" w:unhideWhenUsed="0" w:qFormat="1"/>
+    <w:lsdException w:name="Table Grid" w:semiHidden="0" w:uiPriority="59" w:unhideWhenUsed="0"/>
+    <w:lsdException w:name="Placeholder Text" w:unhideWhenUsed="0"/>
+    <w:lsdException w:name="No Spacing" w:semiHidden="0" w:uiPriority="1" w:unhideWhenUsed="0" w:qFormat="1"/>
+    <w:lsdException w:name="Light Shading" w:semiHidden="0" w:uiPriority="60" w:unhideWhenUsed="0"/>
+    <w:lsdException w:name="Light List" w:semiHidden="0" w:uiPriority="61" w:unhideWhenUsed="0"/>
+    <w:lsdException w:name="Light Grid" w:semiHidden="0" w:uiPriority="62" w:unhideWhenUsed="0"/>
+    <w:lsdException w:name="Medium Shading 1" w:semiHidden="0" w:uiPriority="63" w:unhideWhenUsed="0"/>
+    <w:lsdException w:name="Medium Shading 2" w:semiHidden="0" w:uiPriority="64" w:unhideWhenUsed="0"/>
+    <w:lsdException w:name="Medium List 1" w:semiHidden="0" w:uiPriority="65" w:unhideWhenUsed="0"/>
+    <w:lsdException w:name="Medium List 2" w:semiHidden="0" w:uiPriority="66" w:unhideWhenUsed="0"/>
+    <w:lsdException w:name="Medium Grid 1" w:semiHidden="0" w:uiPriority="67" w:unhideWhenUsed="0"/>
+    <w:lsdException w:name="Medium Grid 2" w:semiHidden="0" w:uiPriority="68" w:unhideWhenUsed="0"/>
+    <w:lsdException w:name="Medium Grid 3" w:semiHidden="0" w:uiPriority="69" w:unhideWhenUsed="0"/>
+    <w:lsdException w:name="Dark List" w:semiHidden="0" w:uiPriority="70" w:unhideWhenUsed="0"/>
+    <w:lsdException w:name="Colorful Shading" w:semiHidden="0" w:uiPriority="71" w:unhideWhenUsed="0"/>
+    <w:lsdException w:name="Colorful List" w:semiHidden="0" w:uiPriority="72" w:unhideWhenUsed="0"/>
+    <w:lsdException w:name="Colorful Grid" w:semiHidden="0" w:uiPriority="73" w:unhideWhenUsed="0"/>
+    <w:lsdException w:name="Light Shading Accent 1" w:semiHidden="0" w:uiPriority="60" w:unhideWhenUsed="0"/>
+    <w:lsdException w:name="Light List Accent 1" w:semiHidden="0" w:uiPriority="61" w:unhideWhenUsed="0"/>
+    <w:lsdException w:name="Light Grid Accent 1" w:semiHidden="0" w:uiPriority="62" w:unhideWhenUsed="0"/>
+    <w:lsdException w:name="Medium Shading 1 Accent 1" w:semiHidden="0" w:uiPriority="63" w:unhideWhenUsed="0"/>
+    <w:lsdException w:name="Medium Shading 2 Accent 1" w:semiHidden="0" w:uiPriority="64" w:unhideWhenUsed="0"/>
+    <w:lsdException w:name="Medium List 1 Accent 1" w:semiHidden="0" w:uiPriority="65" w:unhideWhenUsed="0"/>
+    <w:lsdException w:name="Revision" w:unhideWhenUsed="0"/>
+    <w:lsdException w:name="List Paragraph" w:semiHidden="0" w:uiPriority="34" w:unhideWhenUsed="0" w:qFormat="1"/>
+    <w:lsdException w:name="Quote" w:semiHidden="0" w:uiPriority="29" w:unhideWhenUsed="0" w:qFormat="1"/>
+    <w:lsdException w:name="Intense Quote" w:semiHidden="0" w:uiPriority="30" w:unhideWhenUsed="0" w:qFormat="1"/>
+    <w:lsdException w:name="Medium List 2 Accent 1" w:semiHidden="0" w:uiPriority="66" w:unhideWhenUsed="0"/>
+    <w:lsdException w:name="Medium Grid 1 Accent 1" w:semiHidden="0" w:uiPriority="67" w:unhideWhenUsed="0"/>
+    <w:lsdException w:name="Medium Grid 2 Accent 1" w:semiHidden="0" w:uiPriority="68" w:unhideWhenUsed="0"/>
+    <w:lsdException w:name="Medium Grid 3 Accent 1" w:semiHidden="0" w:uiPriority="69" w:unhideWhenUsed="0"/>
+    <w:lsdException w:name="Dark List Accent 1" w:semiHidden="0" w:uiPriority="70" w:unhideWhenUsed="0"/>
+    <w:lsdException w:name="Colorful Shading Accent 1" w:semiHidden="0" w:uiPriority="71" w:unhideWhenUsed="0"/>
+    <w:lsdException w:name="Colorful List Accent 1" w:semiHidden="0" w:uiPriority="72" w:unhideWhenUsed="0"/>
+    <w:lsdException w:name="Colorful Grid Accent 1" w:semiHidden="0" w:uiPriority="73" w:unhideWhenUsed="0"/>
+    <w:lsdException w:name="Light Shading Accent 2" w:semiHidden="0" w:uiPriority="60" w:unhideWhenUsed="0"/>
+    <w:lsdException w:name="Light List Accent 2" w:semiHidden="0" w:uiPriority="61" w:unhideWhenUsed="0"/>
+    <w:lsdException w:name="Light Grid Accent 2" w:semiHidden="0" w:uiPriority="62" w:unhideWhenUsed="0"/>
+    <w:lsdException w:name="Medium Shading 1 Accent 2" w:semiHidden="0" w:uiPriority="63" w:unhideWhenUsed="0"/>
+    <w:lsdException w:name="Medium Shading 2 Accent 2" w:semiHidden="0" w:uiPriority="64" w:unhideWhenUsed="0"/>
+    <w:lsdException w:name="Medium List 1 Accent 2" w:semiHidden="0" w:uiPriority="65" w:unhideWhenUsed="0"/>
+    <w:lsdException w:name="Medium List 2 Accent 2" w:semiHidden="0" w:uiPriority="66" w:unhideWhenUsed="0"/>
+    <w:lsdException w:name="Medium Grid 1 Accent 2" w:semiHidden="0" w:uiPriority="67" w:unhideWhenUsed="0"/>
+    <w:lsdException w:name="Medium Grid 2 Accent 2" w:semiHidden="0" w:uiPriority="68" w:unhideWhenUsed="0"/>
+    <w:lsdException w:name="Medium Grid 3 Accent 2" w:semiHidden="0" w:uiPriority="69" w:unhideWhenUsed="0"/>
+    <w:lsdException w:name="Dark List Accent 2" w:semiHidden="0" w:uiPriority="70" w:unhideWhenUsed="0"/>
+    <w:lsdException w:name="Colorful Shading Accent 2" w:semiHidden="0" w:uiPriority="71" w:unhideWhenUsed="0"/>
+    <w:lsdException w:name="Colorful List Accent 2" w:semiHidden="0" w:uiPriority="72" w:unhideWhenUsed="0"/>
+    <w:lsdException w:name="Colorful Grid Accent 2" w:semiHidden="0" w:uiPriority="73" w:unhideWhenUsed="0"/>
+    <w:lsdException w:name="Light Shading Accent 3" w:semiHidden="0" w:uiPriority="60" w:unhideWhenUsed="0"/>
+    <w:lsdException w:name="Light List Accent 3" w:semiHidden="0" w:uiPriority="61" w:unhideWhenUsed="0"/>
+    <w:lsdException w:name="Light Grid Accent 3" w:semiHidden="0" w:uiPriority="62" w:unhideWhenUsed="0"/>
+    <w:lsdException w:name="Medium Shading 1 Accent 3" w:semiHidden="0" w:uiPriority="63" w:unhideWhenUsed="0"/>
+    <w:lsdException w:name="Medium Shading 2 Accent 3" w:semiHidden="0" w:uiPriority="64" w:unhideWhenUsed="0"/>
+    <w:lsdException w:name="Medium List 1 Accent 3" w:semiHidden="0" w:uiPriority="65" w:unhideWhenUsed="0"/>
+    <w:lsdException w:name="Medium List 2 Accent 3" w:semiHidden="0" w:uiPriority="66" w:unhideWhenUsed="0"/>
+    <w:lsdException w:name="Medium Grid 1 Accent 3" w:semiHidden="0" w:uiPriority="67" w:unhideWhenUsed="0"/>
+    <w:lsdException w:name="Medium Grid 2 Accent 3" w:semiHidden="0" w:uiPriority="68" w:unhideWhenUsed="0"/>
+    <w:lsdException w:name="Medium Grid 3 Accent 3" w:semiHidden="0" w:uiPriority="69" w:unhideWhenUsed="0"/>
+    <w:lsdException w:name="Dark List Accent 3" w:semiHidden="0" w:uiPriority="70" w:unhideWhenUsed="0"/>
+    <w:lsdException w:name="Colorful Shading Accent 3" w:semiHidden="0" w:uiPriority="71" w:unhideWhenUsed="0"/>
+    <w:lsdException w:name="Colorful List Accent 3" w:semiHidden="0" w:uiPriority="72" w:unhideWhenUsed="0"/>
+    <w:lsdException w:name="Colorful Grid Accent 3" w:semiHidden="0" w:uiPriority="73" w:unhideWhenUsed="0"/>
+    <w:lsdException w:name="Light Shading Accent 4" w:semiHidden="0" w:uiPriority="60" w:unhideWhenUsed="0"/>
+    <w:lsdException w:name="Light List Accent 4" w:semiHidden="0" w:uiPriority="61" w:unhideWhenUsed="0"/>
+    <w:lsdException w:name="Light Grid Accent 4" w:semiHidden="0" w:uiPriority="62" w:unhideWhenUsed="0"/>
+    <w:lsdException w:name="Medium Shading 1 Accent 4" w:semiHidden="0" w:uiPriority="63" w:unhideWhenUsed="0"/>
+    <w:lsdException w:name="Medium Shading 2 Accent 4" w:semiHidden="0" w:uiPriority="64" w:unhideWhenUsed="0"/>
+    <w:lsdException w:name="Medium List 1 Accent 4" w:semiHidden="0" w:uiPriority="65" w:unhideWhenUsed="0"/>
+    <w:lsdException w:name="Medium List 2 Accent 4" w:semiHidden="0" w:uiPriority="66" w:unhideWhenUsed="0"/>
+    <w:lsdException w:name="Medium Grid 1 Accent 4" w:semiHidden="0" w:uiPriority="67" w:unhideWhenUsed="0"/>
+    <w:lsdException w:name="Medium Grid 2 Accent 4" w:semiHidden="0" w:uiPriority="68" w:unhideWhenUsed="0"/>
+    <w:lsdException w:name="Medium Grid 3 Accent 4" w:semiHidden="0" w:uiPriority="69" w:unhideWhenUsed="0"/>
+    <w:lsdException w:name="Dark List Accent 4" w:semiHidden="0" w:uiPriority="70" w:unhideWhenUsed="0"/>
+    <w:lsdException w:name="Colorful Shading Accent 4" w:semiHidden="0" w:uiPriority="71" w:unhideWhenUsed="0"/>
+    <w:lsdException w:name="Colorful List Accent 4" w:semiHidden="0" w:uiPriority="72" w:unhideWhenUsed="0"/>
+    <w:lsdException w:name="Colorful Grid Accent 4" w:semiHidden="0" w:uiPriority="73" w:unhideWhenUsed="0"/>
+    <w:lsdException w:name="Light Shading Accent 5" w:semiHidden="0" w:uiPriority="60" w:unhideWhenUsed="0"/>
+    <w:lsdException w:name="Light List Accent 5" w:semiHidden="0" w:uiPriority="61" w:unhideWhenUsed="0"/>
+    <w:lsdException w:name="Light Grid Accent 5" w:semiHidden="0" w:uiPriority="62" w:unhideWhenUsed="0"/>
+    <w:lsdException w:name="Medium Shading 1 Accent 5" w:semiHidden="0" w:uiPriority="63" w:unhideWhenUsed="0"/>
+    <w:lsdException w:name="Medium Shading 2 Accent 5" w:semiHidden="0" w:uiPriority="64" w:unhideWhenUsed="0"/>
+    <w:lsdException w:name="Medium List 1 Accent 5" w:semiHidden="0" w:uiPriority="65" w:unhideWhenUsed="0"/>
+    <w:lsdException w:name="Medium List 2 Accent 5" w:semiHidden="0" w:uiPriority="66" w:unhideWhenUsed="0"/>
+    <w:lsdException w:name="Medium Grid 1 Accent 5" w:semiHidden="0" w:uiPriority="67" w:unhideWhenUsed="0"/>
+    <w:lsdException w:name="Medium Grid 2 Accent 5" w:semiHidden="0" w:uiPriority="68" w:unhideWhenUsed="0"/>
+    <w:lsdException w:name="Medium Grid 3 Accent 5" w:semiHidden="0" w:uiPriority="69" w:unhideWhenUsed="0"/>
+    <w:lsdException w:name="Dark List Accent 5" w:semiHidden="0" w:uiPriority="70" w:unhideWhenUsed="0"/>
+    <w:lsdException w:name="Colorful Shading Accent 5" w:semiHidden="0" w:uiPriority="71" w:unhideWhenUsed="0"/>
+    <w:lsdException w:name="Colorful List Accent 5" w:semiHidden="0" w:uiPriority="72" w:unhideWhenUsed="0"/>
+    <w:lsdException w:name="Colorful Grid Accent 5" w:semiHidden="0" w:uiPriority="73" w:unhideWhenUsed="0"/>
+    <w:lsdException w:name="Light Shading Accent 6" w:semiHidden="0" w:uiPriority="60" w:unhideWhenUsed="0"/>
+    <w:lsdException w:name="Light List Accent 6" w:semiHidden="0" w:uiPriority="61" w:unhideWhenUsed="0"/>
+    <w:lsdException w:name="Light Grid Accent 6" w:semiHidden="0" w:uiPriority="62" w:unhideWhenUsed="0"/>
+    <w:lsdException w:name="Medium Shading 1 Accent 6" w:semiHidden="0" w:uiPriority="63" w:unhideWhenUsed="0"/>
+    <w:lsdException w:name="Medium Shading 2 Accent 6" w:semiHidden="0" w:uiPriority="64" w:unhideWhenUsed="0"/>
+    <w:lsdException w:name="Medium List 1 Accent 6" w:semiHidden="0" w:uiPriority="65" w:unhideWhenUsed="0"/>
+    <w:lsdException w:name="Medium List 2 Accent 6" w:semiHidden="0" w:uiPriority="66" w:unhideWhenUsed="0"/>
+    <w:lsdException w:name="Medium Grid 1 Accent 6" w:semiHidden="0" w:uiPriority="67" w:unhideWhenUsed="0"/>
+    <w:lsdException w:name="Medium Grid 2 Accent 6" w:semiHidden="0" w:uiPriority="68" w:unhideWhenUsed="0"/>
+    <w:lsdException w:name="Medium Grid 3 Accent 6" w:semiHidden="0" w:uiPriority="69" w:unhideWhenUsed="0"/>
+    <w:lsdException w:name="Dark List Accent 6" w:semiHidden="0" w:uiPriority="70" w:unhideWhenUsed="0"/>
+    <w:lsdException w:name="Colorful Shading Accent 6" w:semiHidden="0" w:uiPriority="71" w:unhideWhenUsed="0"/>
+    <w:lsdException w:name="Colorful List Accent 6" w:semiHidden="0" w:uiPriority="72" w:unhideWhenUsed="0"/>
+    <w:lsdException w:name="Colorful Grid Accent 6" w:semiHidden="0" w:uiPriority="73" w:unhideWhenUsed="0"/>
+    <w:lsdException w:name="Subtle Emphasis" w:semiHidden="0" w:uiPriority="19" w:unhideWhenUsed="0" w:qFormat="1"/>
+    <w:lsdException w:name="Intense Emphasis" w:semiHidden="0" w:uiPriority="21" w:unhideWhenUsed="0" w:qFormat="1"/>
+    <w:lsdException w:name="Subtle Reference" w:semiHidden="0" w:uiPriority="31" w:unhideWhenUsed="0" w:qFormat="1"/>
+    <w:lsdException w:name="Intense Reference" w:semiHidden="0" w:uiPriority="32" w:unhideWhenUsed="0" w:qFormat="1"/>
+    <w:lsdException w:name="Book Title" w:semiHidden="0" w:uiPriority="33" w:unhideWhenUsed="0" w:qFormat="1"/>
+    <w:lsdException w:name="Bibliography" w:uiPriority="37"/>
+    <w:lsdException w:name="TOC Heading" w:uiPriority="39" w:qFormat="1"/>
+  </w:latentStyles>
+  <w:style w:type="paragraph" w:default="1" w:styleId="Normal">
+    <w:name w:val="Normal"/>
+    <w:qFormat/>
+  </w:style>
+  <w:style w:type="character" w:default="1" w:styleId="Fontepargpadro">
+    <w:name w:val="Default Paragraph Font"/>
+    <w:uiPriority w:val="1"/>
+    <w:semiHidden/>
+    <w:unhideWhenUsed/>
+  </w:style>
+  <w:style w:type="table" w:default="1" w:styleId="Tabelanormal">
+    <w:name w:val="Normal Table"/>
+    <w:uiPriority w:val="99"/>
+    <w:semiHidden/>
+    <w:unhideWhenUsed/>
+    <w:tblPr>
+      <w:tblInd w:w="0" w:type="dxa"/>
+      <w:tblCellMar>
+        <w:top w:w="0" w:type="dxa"/>
+        <w:left w:w="108" w:type="dxa"/>
+        <w:bottom w:w="0" w:type="dxa"/>
+        <w:right w:w="108" w:type="dxa"/>
+      </w:tblCellMar>
+    </w:tblPr>
+  </w:style>
+  <w:style w:type="numbering" w:default="1" w:styleId="Semlista">
+    <w:name w:val="No List"/>
+    <w:uiPriority w:val="99"/>
+    <w:semiHidden/>
+    <w:unhideWhenUsed/>
+  </w:style>
+</w:styles>
+</file>
+
 <file path=word/theme/theme1.xml><?xml version="1.0" encoding="utf-8"?>
 <a:theme xmlns:a="http://schemas.openxmlformats.org/drawingml/2006/main" name="Tema do Office">
   <a:themeElements>
@@ -22567,7 +22817,7 @@
 </file>
 
 <file path=customXml/itemProps1.xml><?xml version="1.0" encoding="utf-8"?>
-<ds:datastoreItem xmlns:ds="http://schemas.openxmlformats.org/officeDocument/2006/customXml" ds:itemID="{4CCA96E9-1983-4E91-B949-B657D435A935}">
+<ds:datastoreItem xmlns:ds="http://schemas.openxmlformats.org/officeDocument/2006/customXml" ds:itemID="{2F9271AD-420F-4546-9CF7-B64610F0897D}">
   <ds:schemaRefs>
     <ds:schemaRef ds:uri="http://schemas.openxmlformats.org/officeDocument/2006/bibliography"/>
   </ds:schemaRefs>

</xml_diff>

<commit_message>
Adicionando Execução do projeto
</commit_message>
<xml_diff>
--- a/Trabalho Integrado Cantina - OFICIAL.docx
+++ b/Trabalho Integrado Cantina - OFICIAL.docx
@@ -11595,7 +11595,7 @@
                     <a:blip r:embed="rId8">
                       <a:extLst>
                         <a:ext uri="{28A0092B-C50C-407E-A947-70E740481C1C}">
-                          <a14:useLocalDpi xmlns:a14="http://schemas.microsoft.com/office/drawing/2010/main" xmlns:wps="http://schemas.microsoft.com/office/word/2010/wordprocessingShape" xmlns:wpi="http://schemas.microsoft.com/office/word/2010/wordprocessingInk" xmlns:wpg="http://schemas.microsoft.com/office/word/2010/wordprocessingGroup" xmlns:w15="http://schemas.microsoft.com/office/word/2012/wordml" xmlns:w14="http://schemas.microsoft.com/office/word/2010/wordml" xmlns:w="http://schemas.openxmlformats.org/wordprocessingml/2006/main" xmlns:w10="urn:schemas-microsoft-com:office:word" xmlns:wp14="http://schemas.microsoft.com/office/word/2010/wordprocessingDrawing" xmlns:v="urn:schemas-microsoft-com:vml" xmlns:o="urn:schemas-microsoft-com:office:office" xmlns:mc="http://schemas.openxmlformats.org/markup-compatibility/2006" xmlns:wpc="http://schemas.microsoft.com/office/word/2010/wordprocessingCanvas" xmlns="" val="0"/>
+                          <a14:useLocalDpi xmlns="" xmlns:wpc="http://schemas.microsoft.com/office/word/2010/wordprocessingCanvas" xmlns:mc="http://schemas.openxmlformats.org/markup-compatibility/2006" xmlns:o="urn:schemas-microsoft-com:office:office" xmlns:v="urn:schemas-microsoft-com:vml" xmlns:wp14="http://schemas.microsoft.com/office/word/2010/wordprocessingDrawing" xmlns:w10="urn:schemas-microsoft-com:office:word" xmlns:w="http://schemas.openxmlformats.org/wordprocessingml/2006/main" xmlns:w14="http://schemas.microsoft.com/office/word/2010/wordml" xmlns:w15="http://schemas.microsoft.com/office/word/2012/wordml" xmlns:wpg="http://schemas.microsoft.com/office/word/2010/wordprocessingGroup" xmlns:wpi="http://schemas.microsoft.com/office/word/2010/wordprocessingInk" xmlns:wps="http://schemas.microsoft.com/office/word/2010/wordprocessingShape" xmlns:a14="http://schemas.microsoft.com/office/drawing/2010/main" val="0"/>
                         </a:ext>
                       </a:extLst>
                     </a:blip>
@@ -21520,17 +21520,31 @@
     <w:p>
       <w:pPr>
         <w:ind w:firstLine="708"/>
-      </w:pPr>
-      <w:r>
-        <w:tab/>
+        <w:rPr>
+          <w:lang w:val="en-US"/>
+        </w:rPr>
+      </w:pPr>
+      <w:r>
+        <w:tab/>
+      </w:r>
+      <w:r>
+        <w:rPr>
+          <w:lang w:val="en-US"/>
+        </w:rPr>
         <w:t>Eclipse Foundation</w:t>
       </w:r>
     </w:p>
     <w:p>
       <w:pPr>
         <w:ind w:firstLine="708"/>
-      </w:pPr>
-      <w:r>
+        <w:rPr>
+          <w:lang w:val="en-US"/>
+        </w:rPr>
+      </w:pPr>
+      <w:r>
+        <w:rPr>
+          <w:lang w:val="en-US"/>
+        </w:rPr>
         <w:tab/>
         <w:t>Lexmark</w:t>
       </w:r>
@@ -21538,8 +21552,14 @@
     <w:p>
       <w:pPr>
         <w:ind w:firstLine="708"/>
-      </w:pPr>
-      <w:r>
+        <w:rPr>
+          <w:lang w:val="en-US"/>
+        </w:rPr>
+      </w:pPr>
+      <w:r>
+        <w:rPr>
+          <w:lang w:val="en-US"/>
+        </w:rPr>
         <w:tab/>
         <w:t>Kalunga</w:t>
       </w:r>
@@ -21547,8 +21567,14 @@
     <w:p>
       <w:pPr>
         <w:ind w:firstLine="708"/>
-      </w:pPr>
-      <w:r>
+        <w:rPr>
+          <w:lang w:val="en-US"/>
+        </w:rPr>
+      </w:pPr>
+      <w:r>
+        <w:rPr>
+          <w:lang w:val="en-US"/>
+        </w:rPr>
         <w:tab/>
         <w:t>Wallmart</w:t>
       </w:r>
@@ -21556,8 +21582,14 @@
     <w:p>
       <w:pPr>
         <w:ind w:firstLine="708"/>
-      </w:pPr>
-      <w:r>
+        <w:rPr>
+          <w:lang w:val="en-US"/>
+        </w:rPr>
+      </w:pPr>
+      <w:r>
+        <w:rPr>
+          <w:lang w:val="en-US"/>
+        </w:rPr>
         <w:tab/>
         <w:t>GVT</w:t>
       </w:r>
@@ -21567,7 +21599,12 @@
         <w:ind w:firstLine="708"/>
       </w:pPr>
       <w:r>
-        <w:tab/>
+        <w:rPr>
+          <w:lang w:val="en-US"/>
+        </w:rPr>
+        <w:tab/>
+      </w:r>
+      <w:r>
         <w:t>SONY</w:t>
       </w:r>
     </w:p>
@@ -21618,7 +21655,105 @@
     <w:p/>
     <w:p>
       <w:r>
-        <w:t>O projeto foi executado de acordo com o aprovado no termo de abertura sendo assim executamos em ordem de criação a documentação e o projeto.</w:t>
+        <w:t xml:space="preserve">A execução do projeto seguiu o combinado no termo de abertura, encaminhando todas as documentações </w:t>
+      </w:r>
+      <w:r>
+        <w:t>necessárias</w:t>
+      </w:r>
+      <w:r>
+        <w:t xml:space="preserve"> para a continuidade do projeto. De acordo com as especificações do cliente foi efetuado a criação do espoco que compreende todas as funcionalidades e modo que o sistema irá operar.</w:t>
+      </w:r>
+    </w:p>
+    <w:p>
+      <w:r>
+        <w:t xml:space="preserve">Tendo em mente a melhor formação para a execução do projeto formamos uma equipe solida, e com a formação </w:t>
+      </w:r>
+      <w:r>
+        <w:t>necessária</w:t>
+      </w:r>
+      <w:r>
+        <w:t xml:space="preserve"> para ultrapassar qualquer problema que possa gerar no decorrer do projeto.</w:t>
+      </w:r>
+      <w:r>
+        <w:t xml:space="preserve"> Sempre analisando a </w:t>
+      </w:r>
+      <w:r>
+        <w:t>opinião</w:t>
+      </w:r>
+      <w:r>
+        <w:t xml:space="preserve"> e a aceitação tanto dos gerentes da empresa com dos seus superiores. Efetuamos uma </w:t>
+      </w:r>
+      <w:r>
+        <w:t>negociação</w:t>
+      </w:r>
+      <w:r>
+        <w:t xml:space="preserve"> com os gerentes para a realocação de pessoal e </w:t>
+      </w:r>
+      <w:r>
+        <w:lastRenderedPageBreak/>
+        <w:t xml:space="preserve">material de trabalho para focar totalmente no Projeto cantina podendo assim ser mais eficiente e possuir mais mão de obra </w:t>
+      </w:r>
+      <w:r>
+        <w:t>disponível</w:t>
+      </w:r>
+      <w:r>
+        <w:t xml:space="preserve"> para a execução do </w:t>
+      </w:r>
+      <w:r>
+        <w:t>mesmo</w:t>
+      </w:r>
+      <w:r>
+        <w:t>.</w:t>
+      </w:r>
+    </w:p>
+    <w:p>
+      <w:r>
+        <w:t xml:space="preserve">Houve uma reunião geral onde definimos os cargos as responsabilidades e os </w:t>
+      </w:r>
+      <w:r>
+        <w:t>responsáveis</w:t>
+      </w:r>
+      <w:r>
+        <w:t xml:space="preserve"> pelo projeto, </w:t>
+      </w:r>
+      <w:r>
+        <w:t>quanto a forma de execução o projeto sempre será executado de acordo com a ordem de suas atividades não podendo "pular" uma etapa, devemos seguir o estipulado no EAP(2.5 Atividades), de acordo com o tempo utilizado para cada tarefa e com os recursos que deverão ser alocados.</w:t>
+      </w:r>
+      <w:r>
+        <w:t xml:space="preserve"> Sempre seguindo o cronograma estipulado deverá ser definido a Primeira data de Inicio, Ultima da de Inicio, Primeira data de Termino e Ultima data de termino, da forma que se houver essa organização será possível executar atividades com o máximo de aproveitamento do tempo visando se necessário adiantar algumas tarefas ou alocar possíveis atrasos sem muito impacto no Cronograma.</w:t>
+      </w:r>
+    </w:p>
+    <w:p>
+      <w:r>
+        <w:t xml:space="preserve">Como uma forma de controle o gerente de projeto deverá identificar quais são as tarefas mais criticas do projeto como, </w:t>
+      </w:r>
+      <w:r>
+        <w:t>atividades criticas que não podem possuir atrasos no cronograma, atividades que se atrasadas podem comprometer o desenvolvimento de muitas outras, as que geram alto custo decorrente de atraso e as atividades que devem ser entregues nas sprints do projeto.</w:t>
+      </w:r>
+      <w:r>
+        <w:t xml:space="preserve"> Sempre deverá ser efetuadas reuniões onde analisam-se se o projeto está correndo o riscos altos, para que quando mais </w:t>
+      </w:r>
+      <w:r>
+        <w:t>rápido</w:t>
+      </w:r>
+      <w:r>
+        <w:t xml:space="preserve"> identificado </w:t>
+      </w:r>
+      <w:r>
+        <w:t>possa</w:t>
+      </w:r>
+      <w:r>
+        <w:t xml:space="preserve"> ser resolvido com uma tomada de decisão ou uma medida corretiva.</w:t>
+      </w:r>
+    </w:p>
+    <w:p>
+      <w:r>
+        <w:t>Levando em consideração "previsto X realizado" o projeto deverá fluir de forma limpa e clara podendo ter modificações  para correção de alto risco que podem acabar por arriscar a continuidade do projeto.</w:t>
+      </w:r>
+    </w:p>
+    <w:p>
+      <w:r>
+        <w:t>É sempre importante que o Gerente de Projetos esteja envolvido em todas as ares do desenvolvimento de forma que ele possa averiguar o bom andamento do projeto, pois ele possui uma melhor visão geral, todos os gerente de suas áreas possuem um maior conhecimento especifico mas não em âmbito geral o gerente garante que o projeto ande de forma correta. Sempre analisando os teste de validação que foram criados a partir de especificações funcionais e de desempenho do projeto.</w:t>
       </w:r>
     </w:p>
     <w:p>
@@ -21666,41 +21801,41 @@
         <w:ind w:firstLine="708"/>
       </w:pPr>
       <w:r>
+        <w:tab/>
+      </w:r>
+    </w:p>
+    <w:p>
+      <w:pPr>
+        <w:ind w:firstLine="708"/>
+      </w:pPr>
+    </w:p>
+    <w:p>
+      <w:pPr>
+        <w:ind w:firstLine="708"/>
+      </w:pPr>
+    </w:p>
+    <w:p>
+      <w:pPr>
+        <w:ind w:firstLine="708"/>
+      </w:pPr>
+      <w:r>
+        <w:tab/>
+      </w:r>
+      <w:r>
+        <w:tab/>
+      </w:r>
+    </w:p>
+    <w:p>
+      <w:pPr>
+        <w:ind w:firstLine="708"/>
+      </w:pPr>
+    </w:p>
+    <w:p>
+      <w:pPr>
+        <w:ind w:firstLine="708"/>
+      </w:pPr>
+      <w:r>
         <w:lastRenderedPageBreak/>
-        <w:tab/>
-      </w:r>
-    </w:p>
-    <w:p>
-      <w:pPr>
-        <w:ind w:firstLine="708"/>
-      </w:pPr>
-    </w:p>
-    <w:p>
-      <w:pPr>
-        <w:ind w:firstLine="708"/>
-      </w:pPr>
-    </w:p>
-    <w:p>
-      <w:pPr>
-        <w:ind w:firstLine="708"/>
-      </w:pPr>
-      <w:r>
-        <w:tab/>
-      </w:r>
-      <w:r>
-        <w:tab/>
-      </w:r>
-    </w:p>
-    <w:p>
-      <w:pPr>
-        <w:ind w:firstLine="708"/>
-      </w:pPr>
-    </w:p>
-    <w:p>
-      <w:pPr>
-        <w:ind w:firstLine="708"/>
-      </w:pPr>
-      <w:r>
         <w:tab/>
       </w:r>
       <w:r>

</xml_diff>

<commit_message>
ajustes - QUEM BAGUNÇAR VAI ARRUMAR
</commit_message>
<xml_diff>
--- a/Trabalho Integrado Cantina - OFICIAL.docx
+++ b/Trabalho Integrado Cantina - OFICIAL.docx
@@ -283,7 +283,7 @@
         </w:rPr>
         <w:fldChar w:fldCharType="separate"/>
       </w:r>
-      <w:hyperlink w:anchor="_Toc404808289" w:history="1">
+      <w:hyperlink w:anchor="_Toc404809022" w:history="1">
         <w:r>
           <w:rPr>
             <w:rStyle w:val="Hyperlink"/>
@@ -311,7 +311,7 @@
             <w:noProof/>
             <w:webHidden/>
           </w:rPr>
-          <w:instrText xml:space="preserve"> PAGEREF _Toc404808289 \h </w:instrText>
+          <w:instrText xml:space="preserve"> PAGEREF _Toc404809022 \h </w:instrText>
         </w:r>
         <w:r>
           <w:rPr>
@@ -354,7 +354,7 @@
           <w:lang w:eastAsia="pt-BR"/>
         </w:rPr>
       </w:pPr>
-      <w:hyperlink w:anchor="_Toc404808290" w:history="1">
+      <w:hyperlink w:anchor="_Toc404809023" w:history="1">
         <w:r>
           <w:rPr>
             <w:rStyle w:val="Hyperlink"/>
@@ -382,7 +382,7 @@
             <w:noProof/>
             <w:webHidden/>
           </w:rPr>
-          <w:instrText xml:space="preserve"> PAGEREF _Toc404808290 \h </w:instrText>
+          <w:instrText xml:space="preserve"> PAGEREF _Toc404809023 \h </w:instrText>
         </w:r>
         <w:r>
           <w:rPr>
@@ -425,7 +425,7 @@
           <w:lang w:eastAsia="pt-BR"/>
         </w:rPr>
       </w:pPr>
-      <w:hyperlink w:anchor="_Toc404808291" w:history="1">
+      <w:hyperlink w:anchor="_Toc404809024" w:history="1">
         <w:r>
           <w:rPr>
             <w:rStyle w:val="Hyperlink"/>
@@ -453,7 +453,7 @@
             <w:noProof/>
             <w:webHidden/>
           </w:rPr>
-          <w:instrText xml:space="preserve"> PAGEREF _Toc404808291 \h </w:instrText>
+          <w:instrText xml:space="preserve"> PAGEREF _Toc404809024 \h </w:instrText>
         </w:r>
         <w:r>
           <w:rPr>
@@ -496,7 +496,7 @@
           <w:lang w:eastAsia="pt-BR"/>
         </w:rPr>
       </w:pPr>
-      <w:hyperlink w:anchor="_Toc404808292" w:history="1">
+      <w:hyperlink w:anchor="_Toc404809025" w:history="1">
         <w:r>
           <w:rPr>
             <w:rStyle w:val="Hyperlink"/>
@@ -524,7 +524,7 @@
             <w:noProof/>
             <w:webHidden/>
           </w:rPr>
-          <w:instrText xml:space="preserve"> PAGEREF _Toc404808292 \h </w:instrText>
+          <w:instrText xml:space="preserve"> PAGEREF _Toc404809025 \h </w:instrText>
         </w:r>
         <w:r>
           <w:rPr>
@@ -567,7 +567,7 @@
           <w:lang w:eastAsia="pt-BR"/>
         </w:rPr>
       </w:pPr>
-      <w:hyperlink w:anchor="_Toc404808293" w:history="1">
+      <w:hyperlink w:anchor="_Toc404809026" w:history="1">
         <w:r>
           <w:rPr>
             <w:rStyle w:val="Hyperlink"/>
@@ -595,7 +595,7 @@
             <w:noProof/>
             <w:webHidden/>
           </w:rPr>
-          <w:instrText xml:space="preserve"> PAGEREF _Toc404808293 \h </w:instrText>
+          <w:instrText xml:space="preserve"> PAGEREF _Toc404809026 \h </w:instrText>
         </w:r>
         <w:r>
           <w:rPr>
@@ -638,7 +638,7 @@
           <w:lang w:eastAsia="pt-BR"/>
         </w:rPr>
       </w:pPr>
-      <w:hyperlink w:anchor="_Toc404808294" w:history="1">
+      <w:hyperlink w:anchor="_Toc404809027" w:history="1">
         <w:r>
           <w:rPr>
             <w:rStyle w:val="Hyperlink"/>
@@ -666,7 +666,7 @@
             <w:noProof/>
             <w:webHidden/>
           </w:rPr>
-          <w:instrText xml:space="preserve"> PAGEREF _Toc404808294 \h </w:instrText>
+          <w:instrText xml:space="preserve"> PAGEREF _Toc404809027 \h </w:instrText>
         </w:r>
         <w:r>
           <w:rPr>
@@ -709,7 +709,7 @@
           <w:lang w:eastAsia="pt-BR"/>
         </w:rPr>
       </w:pPr>
-      <w:hyperlink w:anchor="_Toc404808295" w:history="1">
+      <w:hyperlink w:anchor="_Toc404809028" w:history="1">
         <w:r>
           <w:rPr>
             <w:rStyle w:val="Hyperlink"/>
@@ -737,7 +737,7 @@
             <w:noProof/>
             <w:webHidden/>
           </w:rPr>
-          <w:instrText xml:space="preserve"> PAGEREF _Toc404808295 \h </w:instrText>
+          <w:instrText xml:space="preserve"> PAGEREF _Toc404809028 \h </w:instrText>
         </w:r>
         <w:r>
           <w:rPr>
@@ -780,7 +780,7 @@
           <w:lang w:eastAsia="pt-BR"/>
         </w:rPr>
       </w:pPr>
-      <w:hyperlink w:anchor="_Toc404808296" w:history="1">
+      <w:hyperlink w:anchor="_Toc404809029" w:history="1">
         <w:r>
           <w:rPr>
             <w:rStyle w:val="Hyperlink"/>
@@ -808,7 +808,7 @@
             <w:noProof/>
             <w:webHidden/>
           </w:rPr>
-          <w:instrText xml:space="preserve"> PAGEREF _Toc404808296 \h </w:instrText>
+          <w:instrText xml:space="preserve"> PAGEREF _Toc404809029 \h </w:instrText>
         </w:r>
         <w:r>
           <w:rPr>
@@ -851,7 +851,7 @@
           <w:lang w:eastAsia="pt-BR"/>
         </w:rPr>
       </w:pPr>
-      <w:hyperlink w:anchor="_Toc404808297" w:history="1">
+      <w:hyperlink w:anchor="_Toc404809030" w:history="1">
         <w:r>
           <w:rPr>
             <w:rStyle w:val="Hyperlink"/>
@@ -879,7 +879,7 @@
             <w:noProof/>
             <w:webHidden/>
           </w:rPr>
-          <w:instrText xml:space="preserve"> PAGEREF _Toc404808297 \h </w:instrText>
+          <w:instrText xml:space="preserve"> PAGEREF _Toc404809030 \h </w:instrText>
         </w:r>
         <w:r>
           <w:rPr>
@@ -922,7 +922,7 @@
           <w:lang w:eastAsia="pt-BR"/>
         </w:rPr>
       </w:pPr>
-      <w:hyperlink w:anchor="_Toc404808298" w:history="1">
+      <w:hyperlink w:anchor="_Toc404809031" w:history="1">
         <w:r>
           <w:rPr>
             <w:rStyle w:val="Hyperlink"/>
@@ -950,7 +950,7 @@
             <w:noProof/>
             <w:webHidden/>
           </w:rPr>
-          <w:instrText xml:space="preserve"> PAGEREF _Toc404808298 \h </w:instrText>
+          <w:instrText xml:space="preserve"> PAGEREF _Toc404809031 \h </w:instrText>
         </w:r>
         <w:r>
           <w:rPr>
@@ -993,7 +993,7 @@
           <w:lang w:eastAsia="pt-BR"/>
         </w:rPr>
       </w:pPr>
-      <w:hyperlink w:anchor="_Toc404808299" w:history="1">
+      <w:hyperlink w:anchor="_Toc404809032" w:history="1">
         <w:r>
           <w:rPr>
             <w:rStyle w:val="Hyperlink"/>
@@ -1021,7 +1021,7 @@
             <w:noProof/>
             <w:webHidden/>
           </w:rPr>
-          <w:instrText xml:space="preserve"> PAGEREF _Toc404808299 \h </w:instrText>
+          <w:instrText xml:space="preserve"> PAGEREF _Toc404809032 \h </w:instrText>
         </w:r>
         <w:r>
           <w:rPr>
@@ -1064,7 +1064,7 @@
           <w:lang w:eastAsia="pt-BR"/>
         </w:rPr>
       </w:pPr>
-      <w:hyperlink w:anchor="_Toc404808300" w:history="1">
+      <w:hyperlink w:anchor="_Toc404809033" w:history="1">
         <w:r>
           <w:rPr>
             <w:rStyle w:val="Hyperlink"/>
@@ -1092,7 +1092,7 @@
             <w:noProof/>
             <w:webHidden/>
           </w:rPr>
-          <w:instrText xml:space="preserve"> PAGEREF _Toc404808300 \h </w:instrText>
+          <w:instrText xml:space="preserve"> PAGEREF _Toc404809033 \h </w:instrText>
         </w:r>
         <w:r>
           <w:rPr>
@@ -1135,7 +1135,7 @@
           <w:lang w:eastAsia="pt-BR"/>
         </w:rPr>
       </w:pPr>
-      <w:hyperlink w:anchor="_Toc404808301" w:history="1">
+      <w:hyperlink w:anchor="_Toc404809034" w:history="1">
         <w:r>
           <w:rPr>
             <w:rStyle w:val="Hyperlink"/>
@@ -1163,7 +1163,7 @@
             <w:noProof/>
             <w:webHidden/>
           </w:rPr>
-          <w:instrText xml:space="preserve"> PAGEREF _Toc404808301 \h </w:instrText>
+          <w:instrText xml:space="preserve"> PAGEREF _Toc404809034 \h </w:instrText>
         </w:r>
         <w:r>
           <w:rPr>
@@ -1206,7 +1206,7 @@
           <w:lang w:eastAsia="pt-BR"/>
         </w:rPr>
       </w:pPr>
-      <w:hyperlink w:anchor="_Toc404808302" w:history="1">
+      <w:hyperlink w:anchor="_Toc404809035" w:history="1">
         <w:r>
           <w:rPr>
             <w:rStyle w:val="Hyperlink"/>
@@ -1234,7 +1234,7 @@
             <w:noProof/>
             <w:webHidden/>
           </w:rPr>
-          <w:instrText xml:space="preserve"> PAGEREF _Toc404808302 \h </w:instrText>
+          <w:instrText xml:space="preserve"> PAGEREF _Toc404809035 \h </w:instrText>
         </w:r>
         <w:r>
           <w:rPr>
@@ -1277,7 +1277,7 @@
           <w:lang w:eastAsia="pt-BR"/>
         </w:rPr>
       </w:pPr>
-      <w:hyperlink w:anchor="_Toc404808303" w:history="1">
+      <w:hyperlink w:anchor="_Toc404809036" w:history="1">
         <w:r>
           <w:rPr>
             <w:rStyle w:val="Hyperlink"/>
@@ -1305,7 +1305,7 @@
             <w:noProof/>
             <w:webHidden/>
           </w:rPr>
-          <w:instrText xml:space="preserve"> PAGEREF _Toc404808303 \h </w:instrText>
+          <w:instrText xml:space="preserve"> PAGEREF _Toc404809036 \h </w:instrText>
         </w:r>
         <w:r>
           <w:rPr>
@@ -1348,7 +1348,7 @@
           <w:lang w:eastAsia="pt-BR"/>
         </w:rPr>
       </w:pPr>
-      <w:hyperlink w:anchor="_Toc404808304" w:history="1">
+      <w:hyperlink w:anchor="_Toc404809037" w:history="1">
         <w:r>
           <w:rPr>
             <w:rStyle w:val="Hyperlink"/>
@@ -1376,7 +1376,7 @@
             <w:noProof/>
             <w:webHidden/>
           </w:rPr>
-          <w:instrText xml:space="preserve"> PAGEREF _Toc404808304 \h </w:instrText>
+          <w:instrText xml:space="preserve"> PAGEREF _Toc404809037 \h </w:instrText>
         </w:r>
         <w:r>
           <w:rPr>
@@ -1419,7 +1419,7 @@
           <w:lang w:eastAsia="pt-BR"/>
         </w:rPr>
       </w:pPr>
-      <w:hyperlink w:anchor="_Toc404808305" w:history="1">
+      <w:hyperlink w:anchor="_Toc404809038" w:history="1">
         <w:r>
           <w:rPr>
             <w:rStyle w:val="Hyperlink"/>
@@ -1447,7 +1447,7 @@
             <w:noProof/>
             <w:webHidden/>
           </w:rPr>
-          <w:instrText xml:space="preserve"> PAGEREF _Toc404808305 \h </w:instrText>
+          <w:instrText xml:space="preserve"> PAGEREF _Toc404809038 \h </w:instrText>
         </w:r>
         <w:r>
           <w:rPr>
@@ -1490,7 +1490,7 @@
           <w:lang w:eastAsia="pt-BR"/>
         </w:rPr>
       </w:pPr>
-      <w:hyperlink w:anchor="_Toc404808306" w:history="1">
+      <w:hyperlink w:anchor="_Toc404809039" w:history="1">
         <w:r>
           <w:rPr>
             <w:rStyle w:val="Hyperlink"/>
@@ -1518,7 +1518,7 @@
             <w:noProof/>
             <w:webHidden/>
           </w:rPr>
-          <w:instrText xml:space="preserve"> PAGEREF _Toc404808306 \h </w:instrText>
+          <w:instrText xml:space="preserve"> PAGEREF _Toc404809039 \h </w:instrText>
         </w:r>
         <w:r>
           <w:rPr>
@@ -1561,7 +1561,7 @@
           <w:lang w:eastAsia="pt-BR"/>
         </w:rPr>
       </w:pPr>
-      <w:hyperlink w:anchor="_Toc404808307" w:history="1">
+      <w:hyperlink w:anchor="_Toc404809040" w:history="1">
         <w:r>
           <w:rPr>
             <w:rStyle w:val="Hyperlink"/>
@@ -1589,7 +1589,7 @@
             <w:noProof/>
             <w:webHidden/>
           </w:rPr>
-          <w:instrText xml:space="preserve"> PAGEREF _Toc404808307 \h </w:instrText>
+          <w:instrText xml:space="preserve"> PAGEREF _Toc404809040 \h </w:instrText>
         </w:r>
         <w:r>
           <w:rPr>
@@ -1632,7 +1632,7 @@
           <w:lang w:eastAsia="pt-BR"/>
         </w:rPr>
       </w:pPr>
-      <w:hyperlink w:anchor="_Toc404808308" w:history="1">
+      <w:hyperlink w:anchor="_Toc404809041" w:history="1">
         <w:r>
           <w:rPr>
             <w:rStyle w:val="Hyperlink"/>
@@ -1660,7 +1660,7 @@
             <w:noProof/>
             <w:webHidden/>
           </w:rPr>
-          <w:instrText xml:space="preserve"> PAGEREF _Toc404808308 \h </w:instrText>
+          <w:instrText xml:space="preserve"> PAGEREF _Toc404809041 \h </w:instrText>
         </w:r>
         <w:r>
           <w:rPr>
@@ -1703,7 +1703,7 @@
           <w:lang w:eastAsia="pt-BR"/>
         </w:rPr>
       </w:pPr>
-      <w:hyperlink w:anchor="_Toc404808309" w:history="1">
+      <w:hyperlink w:anchor="_Toc404809042" w:history="1">
         <w:r>
           <w:rPr>
             <w:rStyle w:val="Hyperlink"/>
@@ -1731,7 +1731,7 @@
             <w:noProof/>
             <w:webHidden/>
           </w:rPr>
-          <w:instrText xml:space="preserve"> PAGEREF _Toc404808309 \h </w:instrText>
+          <w:instrText xml:space="preserve"> PAGEREF _Toc404809042 \h </w:instrText>
         </w:r>
         <w:r>
           <w:rPr>
@@ -1774,7 +1774,7 @@
           <w:lang w:eastAsia="pt-BR"/>
         </w:rPr>
       </w:pPr>
-      <w:hyperlink w:anchor="_Toc404808310" w:history="1">
+      <w:hyperlink w:anchor="_Toc404809043" w:history="1">
         <w:r>
           <w:rPr>
             <w:rStyle w:val="Hyperlink"/>
@@ -1802,7 +1802,7 @@
             <w:noProof/>
             <w:webHidden/>
           </w:rPr>
-          <w:instrText xml:space="preserve"> PAGEREF _Toc404808310 \h </w:instrText>
+          <w:instrText xml:space="preserve"> PAGEREF _Toc404809043 \h </w:instrText>
         </w:r>
         <w:r>
           <w:rPr>
@@ -1845,7 +1845,7 @@
           <w:lang w:eastAsia="pt-BR"/>
         </w:rPr>
       </w:pPr>
-      <w:hyperlink w:anchor="_Toc404808311" w:history="1">
+      <w:hyperlink w:anchor="_Toc404809044" w:history="1">
         <w:r>
           <w:rPr>
             <w:rStyle w:val="Hyperlink"/>
@@ -1873,7 +1873,7 @@
             <w:noProof/>
             <w:webHidden/>
           </w:rPr>
-          <w:instrText xml:space="preserve"> PAGEREF _Toc404808311 \h </w:instrText>
+          <w:instrText xml:space="preserve"> PAGEREF _Toc404809044 \h </w:instrText>
         </w:r>
         <w:r>
           <w:rPr>
@@ -1916,7 +1916,7 @@
           <w:lang w:eastAsia="pt-BR"/>
         </w:rPr>
       </w:pPr>
-      <w:hyperlink w:anchor="_Toc404808312" w:history="1">
+      <w:hyperlink w:anchor="_Toc404809045" w:history="1">
         <w:r>
           <w:rPr>
             <w:rStyle w:val="Hyperlink"/>
@@ -1944,7 +1944,7 @@
             <w:noProof/>
             <w:webHidden/>
           </w:rPr>
-          <w:instrText xml:space="preserve"> PAGEREF _Toc404808312 \h </w:instrText>
+          <w:instrText xml:space="preserve"> PAGEREF _Toc404809045 \h </w:instrText>
         </w:r>
         <w:r>
           <w:rPr>
@@ -1988,7 +1988,7 @@
           <w:lang w:eastAsia="pt-BR"/>
         </w:rPr>
       </w:pPr>
-      <w:hyperlink w:anchor="_Toc404808313" w:history="1">
+      <w:hyperlink w:anchor="_Toc404809046" w:history="1">
         <w:r>
           <w:rPr>
             <w:rStyle w:val="Hyperlink"/>
@@ -2032,7 +2032,7 @@
             <w:noProof/>
             <w:webHidden/>
           </w:rPr>
-          <w:instrText xml:space="preserve"> PAGEREF _Toc404808313 \h </w:instrText>
+          <w:instrText xml:space="preserve"> PAGEREF _Toc404809046 \h </w:instrText>
         </w:r>
         <w:r>
           <w:rPr>
@@ -2076,7 +2076,7 @@
           <w:lang w:eastAsia="pt-BR"/>
         </w:rPr>
       </w:pPr>
-      <w:hyperlink w:anchor="_Toc404808314" w:history="1">
+      <w:hyperlink w:anchor="_Toc404809047" w:history="1">
         <w:r>
           <w:rPr>
             <w:rStyle w:val="Hyperlink"/>
@@ -2120,7 +2120,7 @@
             <w:noProof/>
             <w:webHidden/>
           </w:rPr>
-          <w:instrText xml:space="preserve"> PAGEREF _Toc404808314 \h </w:instrText>
+          <w:instrText xml:space="preserve"> PAGEREF _Toc404809047 \h </w:instrText>
         </w:r>
         <w:r>
           <w:rPr>
@@ -2163,7 +2163,7 @@
           <w:lang w:eastAsia="pt-BR"/>
         </w:rPr>
       </w:pPr>
-      <w:hyperlink w:anchor="_Toc404808315" w:history="1">
+      <w:hyperlink w:anchor="_Toc404809048" w:history="1">
         <w:r>
           <w:rPr>
             <w:rStyle w:val="Hyperlink"/>
@@ -2191,7 +2191,7 @@
             <w:noProof/>
             <w:webHidden/>
           </w:rPr>
-          <w:instrText xml:space="preserve"> PAGEREF _Toc404808315 \h </w:instrText>
+          <w:instrText xml:space="preserve"> PAGEREF _Toc404809048 \h </w:instrText>
         </w:r>
         <w:r>
           <w:rPr>
@@ -2255,7 +2255,7 @@
           <w:rFonts w:ascii="Arial" w:hAnsi="Arial" w:cs="Arial"/>
         </w:rPr>
       </w:pPr>
-      <w:bookmarkStart w:id="1" w:name="_Toc404808289"/>
+      <w:bookmarkStart w:id="1" w:name="_Toc404809022"/>
       <w:proofErr w:type="gramStart"/>
       <w:r>
         <w:rPr>
@@ -2280,7 +2280,7 @@
           <w:rFonts w:ascii="Arial" w:hAnsi="Arial" w:cs="Arial"/>
         </w:rPr>
       </w:pPr>
-      <w:bookmarkStart w:id="2" w:name="_Toc404808290"/>
+      <w:bookmarkStart w:id="2" w:name="_Toc404809023"/>
       <w:proofErr w:type="gramStart"/>
       <w:r>
         <w:rPr>
@@ -11886,7 +11886,7 @@
           <w:rFonts w:ascii="Arial" w:hAnsi="Arial" w:cs="Arial"/>
         </w:rPr>
       </w:pPr>
-      <w:bookmarkStart w:id="3" w:name="_Toc404808291"/>
+      <w:bookmarkStart w:id="3" w:name="_Toc404809024"/>
       <w:proofErr w:type="gramStart"/>
       <w:r>
         <w:rPr>
@@ -12168,7 +12168,7 @@
           <w:rFonts w:ascii="Arial" w:hAnsi="Arial" w:cs="Arial"/>
         </w:rPr>
       </w:pPr>
-      <w:bookmarkStart w:id="4" w:name="_Toc404808292"/>
+      <w:bookmarkStart w:id="4" w:name="_Toc404809025"/>
       <w:proofErr w:type="gramStart"/>
       <w:r>
         <w:rPr>
@@ -12198,7 +12198,7 @@
           <w:rFonts w:ascii="Arial" w:hAnsi="Arial" w:cs="Arial"/>
         </w:rPr>
       </w:pPr>
-      <w:bookmarkStart w:id="5" w:name="_Toc404808293"/>
+      <w:bookmarkStart w:id="5" w:name="_Toc404809026"/>
       <w:proofErr w:type="gramStart"/>
       <w:r>
         <w:rPr>
@@ -12258,7 +12258,7 @@
           <w:rFonts w:ascii="Arial" w:hAnsi="Arial" w:cs="Arial"/>
         </w:rPr>
       </w:pPr>
-      <w:bookmarkStart w:id="6" w:name="_Toc404808294"/>
+      <w:bookmarkStart w:id="6" w:name="_Toc404809027"/>
       <w:r>
         <w:rPr>
           <w:rFonts w:ascii="Arial" w:hAnsi="Arial" w:cs="Arial"/>
@@ -12543,7 +12543,7 @@
           <w:rFonts w:ascii="Arial" w:hAnsi="Arial" w:cs="Arial"/>
         </w:rPr>
       </w:pPr>
-      <w:bookmarkStart w:id="7" w:name="_Toc404808295"/>
+      <w:bookmarkStart w:id="7" w:name="_Toc404809028"/>
       <w:proofErr w:type="gramStart"/>
       <w:r>
         <w:rPr>
@@ -12616,7 +12616,7 @@
           <w:rFonts w:ascii="Arial" w:hAnsi="Arial" w:cs="Arial"/>
         </w:rPr>
       </w:pPr>
-      <w:bookmarkStart w:id="8" w:name="_Toc404808296"/>
+      <w:bookmarkStart w:id="8" w:name="_Toc404809029"/>
       <w:proofErr w:type="gramStart"/>
       <w:r>
         <w:rPr>
@@ -13904,7 +13904,25 @@
           <w:sz w:val="24"/>
           <w:szCs w:val="24"/>
         </w:rPr>
-        <w:t>IdentificarErros</w:t>
+        <w:t>Identificar</w:t>
+      </w:r>
+      <w:proofErr w:type="spellEnd"/>
+      <w:r>
+        <w:rPr>
+          <w:rFonts w:ascii="Arial" w:hAnsi="Arial" w:cs="Arial"/>
+          <w:sz w:val="24"/>
+          <w:szCs w:val="24"/>
+        </w:rPr>
+        <w:t xml:space="preserve"> </w:t>
+      </w:r>
+      <w:proofErr w:type="spellStart"/>
+      <w:r>
+        <w:rPr>
+          <w:rFonts w:ascii="Arial" w:hAnsi="Arial" w:cs="Arial"/>
+          <w:sz w:val="24"/>
+          <w:szCs w:val="24"/>
+        </w:rPr>
+        <w:t>Erros</w:t>
       </w:r>
       <w:proofErr w:type="spellEnd"/>
     </w:p>
@@ -14059,7 +14077,7 @@
           <w:rFonts w:ascii="Arial" w:hAnsi="Arial" w:cs="Arial"/>
         </w:rPr>
       </w:pPr>
-      <w:bookmarkStart w:id="9" w:name="_Toc404808297"/>
+      <w:bookmarkStart w:id="9" w:name="_Toc404809030"/>
       <w:r>
         <w:rPr>
           <w:rFonts w:ascii="Arial" w:hAnsi="Arial" w:cs="Arial"/>
@@ -20608,7 +20626,17 @@
           <w:lang w:val="pt-BR"/>
         </w:rPr>
         <w:tab/>
-        <w:t>Custos: R4 35,00</w:t>
+        <w:t>Custos: R$</w:t>
+      </w:r>
+      <w:r>
+        <w:rPr>
+          <w:rFonts w:ascii="Arial" w:hAnsi="Arial" w:cs="Arial"/>
+          <w:b/>
+          <w:sz w:val="24"/>
+          <w:szCs w:val="24"/>
+          <w:lang w:val="pt-BR"/>
+        </w:rPr>
+        <w:t xml:space="preserve"> 35,00</w:t>
       </w:r>
     </w:p>
     <w:p>
@@ -20641,7 +20669,16 @@
           <w:szCs w:val="24"/>
           <w:lang w:val="pt-BR"/>
         </w:rPr>
-        <w:t>1.2.2.6 Documento de Requisitos do Sistema XXX</w:t>
+        <w:t xml:space="preserve">1.2.2.6 Documento de </w:t>
+      </w:r>
+      <w:r>
+        <w:rPr>
+          <w:rFonts w:ascii="Arial" w:hAnsi="Arial" w:cs="Arial"/>
+          <w:sz w:val="24"/>
+          <w:szCs w:val="24"/>
+          <w:lang w:val="pt-BR"/>
+        </w:rPr>
+        <w:t>Requisitos do Sistema</w:t>
       </w:r>
     </w:p>
     <w:p>
@@ -20689,6 +20726,16 @@
         <w:tab/>
         <w:t>Recurso:</w:t>
       </w:r>
+      <w:r>
+        <w:rPr>
+          <w:rFonts w:ascii="Arial" w:hAnsi="Arial" w:cs="Arial"/>
+          <w:b/>
+          <w:sz w:val="24"/>
+          <w:szCs w:val="24"/>
+          <w:lang w:val="pt-BR"/>
+        </w:rPr>
+        <w:t xml:space="preserve"> Artefato</w:t>
+      </w:r>
     </w:p>
     <w:p>
       <w:pPr>
@@ -20713,6 +20760,16 @@
         <w:tab/>
         <w:t>Duração:</w:t>
       </w:r>
+      <w:r>
+        <w:rPr>
+          <w:rFonts w:ascii="Arial" w:hAnsi="Arial" w:cs="Arial"/>
+          <w:b/>
+          <w:sz w:val="24"/>
+          <w:szCs w:val="24"/>
+          <w:lang w:val="pt-BR"/>
+        </w:rPr>
+        <w:t xml:space="preserve"> 8h</w:t>
+      </w:r>
     </w:p>
     <w:p>
       <w:pPr>
@@ -20737,6 +20794,16 @@
         <w:tab/>
         <w:t>Pessoal Alocado:</w:t>
       </w:r>
+      <w:r>
+        <w:rPr>
+          <w:rFonts w:ascii="Arial" w:hAnsi="Arial" w:cs="Arial"/>
+          <w:b/>
+          <w:sz w:val="24"/>
+          <w:szCs w:val="24"/>
+          <w:lang w:val="pt-BR"/>
+        </w:rPr>
+        <w:t xml:space="preserve"> Analista de Sistemas</w:t>
+      </w:r>
     </w:p>
     <w:p>
       <w:pPr>
@@ -20761,6 +20828,16 @@
         <w:tab/>
         <w:t>Equipamentos utilizados:</w:t>
       </w:r>
+      <w:r>
+        <w:rPr>
+          <w:rFonts w:ascii="Arial" w:hAnsi="Arial" w:cs="Arial"/>
+          <w:b/>
+          <w:sz w:val="24"/>
+          <w:szCs w:val="24"/>
+          <w:lang w:val="pt-BR"/>
+        </w:rPr>
+        <w:t xml:space="preserve"> Escritório com computador</w:t>
+      </w:r>
     </w:p>
     <w:p>
       <w:pPr>
@@ -20785,6 +20862,36 @@
         <w:tab/>
         <w:t>Custos:</w:t>
       </w:r>
+      <w:r>
+        <w:rPr>
+          <w:rFonts w:ascii="Arial" w:hAnsi="Arial" w:cs="Arial"/>
+          <w:b/>
+          <w:sz w:val="24"/>
+          <w:szCs w:val="24"/>
+          <w:lang w:val="pt-BR"/>
+        </w:rPr>
+        <w:t xml:space="preserve"> </w:t>
+      </w:r>
+      <w:r>
+        <w:rPr>
+          <w:rFonts w:ascii="Arial" w:hAnsi="Arial" w:cs="Arial"/>
+          <w:b/>
+          <w:sz w:val="24"/>
+          <w:szCs w:val="24"/>
+          <w:lang w:val="pt-BR"/>
+        </w:rPr>
+        <w:t xml:space="preserve">R$ </w:t>
+      </w:r>
+      <w:r>
+        <w:rPr>
+          <w:rFonts w:ascii="Arial" w:hAnsi="Arial" w:cs="Arial"/>
+          <w:b/>
+          <w:sz w:val="24"/>
+          <w:szCs w:val="24"/>
+          <w:lang w:val="pt-BR"/>
+        </w:rPr>
+        <w:t>200,00</w:t>
+      </w:r>
     </w:p>
     <w:p>
       <w:pPr>
@@ -22086,18 +22193,7 @@
           <w:lang w:val="pt-BR"/>
         </w:rPr>
         <w:tab/>
-        <w:t>Recurso</w:t>
-      </w:r>
-      <w:proofErr w:type="gramStart"/>
-      <w:r>
-        <w:rPr>
-          <w:rFonts w:ascii="Arial" w:hAnsi="Arial" w:cs="Arial"/>
-          <w:b/>
-          <w:sz w:val="24"/>
-          <w:szCs w:val="24"/>
-          <w:lang w:val="pt-BR"/>
-        </w:rPr>
-        <w:t>:</w:t>
+        <w:t>Recurso:</w:t>
       </w:r>
       <w:r>
         <w:rPr>
@@ -22108,9 +22204,18 @@
           <w:szCs w:val="24"/>
           <w:lang w:val="pt-BR"/>
         </w:rPr>
-        <w:t>?</w:t>
-      </w:r>
-      <w:proofErr w:type="gramEnd"/>
+        <w:t xml:space="preserve"> </w:t>
+      </w:r>
+      <w:r>
+        <w:rPr>
+          <w:rFonts w:ascii="Arial" w:hAnsi="Arial" w:cs="Arial"/>
+          <w:b/>
+          <w:sz w:val="24"/>
+          <w:szCs w:val="24"/>
+          <w:lang w:val="pt-BR"/>
+        </w:rPr>
+        <w:t>IDE</w:t>
+      </w:r>
     </w:p>
     <w:p>
       <w:pPr>
@@ -23479,27 +23584,15 @@
         </w:rPr>
         <w:t xml:space="preserve"> </w:t>
       </w:r>
-      <w:proofErr w:type="gramStart"/>
-      <w:r>
-        <w:rPr>
-          <w:rFonts w:ascii="Arial" w:hAnsi="Arial" w:cs="Arial"/>
-          <w:b/>
-          <w:sz w:val="24"/>
-          <w:szCs w:val="24"/>
-          <w:lang w:val="pt-BR"/>
-        </w:rPr>
-        <w:t>6</w:t>
-      </w:r>
-      <w:proofErr w:type="gramEnd"/>
-      <w:r>
-        <w:rPr>
-          <w:rFonts w:ascii="Arial" w:hAnsi="Arial" w:cs="Arial"/>
-          <w:b/>
-          <w:sz w:val="24"/>
-          <w:szCs w:val="24"/>
-          <w:lang w:val="pt-BR"/>
-        </w:rPr>
-        <w:t xml:space="preserve"> meses</w:t>
+      <w:r>
+        <w:rPr>
+          <w:rFonts w:ascii="Arial" w:hAnsi="Arial" w:cs="Arial"/>
+          <w:b/>
+          <w:sz w:val="24"/>
+          <w:szCs w:val="24"/>
+          <w:lang w:val="pt-BR"/>
+        </w:rPr>
+        <w:t>decorrer do desenvolvimento</w:t>
       </w:r>
     </w:p>
     <w:p>
@@ -23751,27 +23844,15 @@
         </w:rPr>
         <w:t xml:space="preserve"> </w:t>
       </w:r>
-      <w:proofErr w:type="gramStart"/>
-      <w:r>
-        <w:rPr>
-          <w:rFonts w:ascii="Arial" w:hAnsi="Arial" w:cs="Arial"/>
-          <w:b/>
-          <w:sz w:val="24"/>
-          <w:szCs w:val="24"/>
-          <w:lang w:val="pt-BR"/>
-        </w:rPr>
-        <w:t>6</w:t>
-      </w:r>
-      <w:proofErr w:type="gramEnd"/>
-      <w:r>
-        <w:rPr>
-          <w:rFonts w:ascii="Arial" w:hAnsi="Arial" w:cs="Arial"/>
-          <w:b/>
-          <w:sz w:val="24"/>
-          <w:szCs w:val="24"/>
-          <w:lang w:val="pt-BR"/>
-        </w:rPr>
-        <w:t xml:space="preserve"> meses</w:t>
+      <w:r>
+        <w:rPr>
+          <w:rFonts w:ascii="Arial" w:hAnsi="Arial" w:cs="Arial"/>
+          <w:b/>
+          <w:sz w:val="24"/>
+          <w:szCs w:val="24"/>
+          <w:lang w:val="pt-BR"/>
+        </w:rPr>
+        <w:t>6h</w:t>
       </w:r>
     </w:p>
     <w:p>
@@ -23795,30 +23876,18 @@
           <w:lang w:val="pt-BR"/>
         </w:rPr>
         <w:tab/>
-        <w:t>Pessoal Alocado</w:t>
-      </w:r>
-      <w:proofErr w:type="gramStart"/>
-      <w:r>
-        <w:rPr>
-          <w:rFonts w:ascii="Arial" w:hAnsi="Arial" w:cs="Arial"/>
-          <w:b/>
-          <w:sz w:val="24"/>
-          <w:szCs w:val="24"/>
-          <w:lang w:val="pt-BR"/>
-        </w:rPr>
-        <w:t>:</w:t>
-      </w:r>
-      <w:r>
-        <w:rPr>
-          <w:rFonts w:ascii="Arial" w:hAnsi="Arial" w:cs="Arial"/>
-          <w:b/>
-          <w:sz w:val="24"/>
-          <w:szCs w:val="24"/>
-          <w:lang w:val="pt-BR"/>
-        </w:rPr>
-        <w:t xml:space="preserve"> ?</w:t>
-      </w:r>
-      <w:proofErr w:type="gramEnd"/>
+        <w:t>Pessoal Alocado:</w:t>
+      </w:r>
+      <w:r>
+        <w:rPr>
+          <w:rFonts w:ascii="Arial" w:hAnsi="Arial" w:cs="Arial"/>
+          <w:b/>
+          <w:sz w:val="24"/>
+          <w:szCs w:val="24"/>
+          <w:lang w:val="pt-BR"/>
+        </w:rPr>
+        <w:t xml:space="preserve"> Desenvolvedor</w:t>
+      </w:r>
     </w:p>
     <w:p>
       <w:pPr>
@@ -23885,7 +23954,7 @@
           <w:lang w:val="pt-BR"/>
         </w:rPr>
         <w:tab/>
-        <w:t>Custos: R$ 300,00/mês</w:t>
+        <w:t>Custos: R$ 30,00</w:t>
       </w:r>
     </w:p>
     <w:p>
@@ -24763,6 +24832,7 @@
           <w:b/>
           <w:sz w:val="24"/>
           <w:szCs w:val="24"/>
+          <w:u w:val="single"/>
           <w:lang w:val="pt-BR"/>
         </w:rPr>
       </w:pPr>
@@ -24775,24 +24845,37 @@
           <w:lang w:val="pt-BR"/>
         </w:rPr>
         <w:tab/>
-        <w:t>Orçamento determinado: R$ 20.</w:t>
-      </w:r>
-      <w:r>
-        <w:rPr>
-          <w:rFonts w:ascii="Arial" w:hAnsi="Arial" w:cs="Arial"/>
-          <w:b/>
-          <w:sz w:val="24"/>
-          <w:szCs w:val="24"/>
-          <w:lang w:val="pt-BR"/>
-        </w:rPr>
-        <w:t>525</w:t>
-      </w:r>
-      <w:r>
-        <w:rPr>
-          <w:rFonts w:ascii="Arial" w:hAnsi="Arial" w:cs="Arial"/>
-          <w:b/>
-          <w:sz w:val="24"/>
-          <w:szCs w:val="24"/>
+        <w:t xml:space="preserve">Orçamento determinado: </w:t>
+      </w:r>
+      <w:r>
+        <w:rPr>
+          <w:rFonts w:ascii="Arial" w:hAnsi="Arial" w:cs="Arial"/>
+          <w:b/>
+          <w:sz w:val="24"/>
+          <w:szCs w:val="24"/>
+          <w:u w:val="single"/>
+          <w:lang w:val="pt-BR"/>
+        </w:rPr>
+        <w:t xml:space="preserve">R$ </w:t>
+      </w:r>
+      <w:r>
+        <w:rPr>
+          <w:rFonts w:ascii="Arial" w:hAnsi="Arial" w:cs="Arial"/>
+          <w:b/>
+          <w:sz w:val="24"/>
+          <w:szCs w:val="24"/>
+          <w:u w:val="single"/>
+          <w:lang w:val="pt-BR"/>
+        </w:rPr>
+        <w:t>19.955</w:t>
+      </w:r>
+      <w:r>
+        <w:rPr>
+          <w:rFonts w:ascii="Arial" w:hAnsi="Arial" w:cs="Arial"/>
+          <w:b/>
+          <w:sz w:val="24"/>
+          <w:szCs w:val="24"/>
+          <w:u w:val="single"/>
           <w:lang w:val="pt-BR"/>
         </w:rPr>
         <w:t>,00</w:t>
@@ -24905,7 +24988,7 @@
           <w:rFonts w:ascii="Arial" w:hAnsi="Arial" w:cs="Arial"/>
         </w:rPr>
       </w:pPr>
-      <w:bookmarkStart w:id="10" w:name="_Toc404808298"/>
+      <w:bookmarkStart w:id="10" w:name="_Toc404809031"/>
       <w:r>
         <w:rPr>
           <w:rFonts w:ascii="Arial" w:hAnsi="Arial" w:cs="Arial"/>
@@ -24941,7 +25024,7 @@
           <w:rFonts w:ascii="Arial" w:hAnsi="Arial" w:cs="Arial"/>
         </w:rPr>
       </w:pPr>
-      <w:bookmarkStart w:id="11" w:name="_Toc404808299"/>
+      <w:bookmarkStart w:id="11" w:name="_Toc404809032"/>
       <w:r>
         <w:rPr>
           <w:rFonts w:ascii="Arial" w:hAnsi="Arial" w:cs="Arial"/>
@@ -25013,7 +25096,7 @@
           <w:rFonts w:ascii="Arial" w:hAnsi="Arial" w:cs="Arial"/>
         </w:rPr>
       </w:pPr>
-      <w:bookmarkStart w:id="12" w:name="_Toc404808300"/>
+      <w:bookmarkStart w:id="12" w:name="_Toc404809033"/>
       <w:r>
         <w:rPr>
           <w:rFonts w:ascii="Arial" w:hAnsi="Arial" w:cs="Arial"/>
@@ -25957,7 +26040,7 @@
           <w:rFonts w:ascii="Arial" w:hAnsi="Arial" w:cs="Arial"/>
         </w:rPr>
       </w:pPr>
-      <w:bookmarkStart w:id="13" w:name="_Toc404808301"/>
+      <w:bookmarkStart w:id="13" w:name="_Toc404809034"/>
       <w:r>
         <w:rPr>
           <w:rFonts w:ascii="Arial" w:hAnsi="Arial" w:cs="Arial"/>
@@ -25985,7 +26068,7 @@
           <w:rFonts w:ascii="Arial" w:hAnsi="Arial" w:cs="Arial"/>
         </w:rPr>
       </w:pPr>
-      <w:bookmarkStart w:id="14" w:name="_Toc404808302"/>
+      <w:bookmarkStart w:id="14" w:name="_Toc404809035"/>
       <w:r>
         <w:rPr>
           <w:rFonts w:ascii="Arial" w:hAnsi="Arial" w:cs="Arial"/>
@@ -26007,7 +26090,7 @@
           <w:rFonts w:ascii="Arial" w:hAnsi="Arial" w:cs="Arial"/>
         </w:rPr>
       </w:pPr>
-      <w:bookmarkStart w:id="15" w:name="_Toc404808303"/>
+      <w:bookmarkStart w:id="15" w:name="_Toc404809036"/>
       <w:r>
         <w:rPr>
           <w:rFonts w:ascii="Arial" w:hAnsi="Arial" w:cs="Arial"/>
@@ -26620,7 +26703,7 @@
           <w:rFonts w:ascii="Arial" w:hAnsi="Arial" w:cs="Arial"/>
         </w:rPr>
       </w:pPr>
-      <w:bookmarkStart w:id="16" w:name="_Toc404808304"/>
+      <w:bookmarkStart w:id="16" w:name="_Toc404809037"/>
       <w:r>
         <w:rPr>
           <w:rFonts w:ascii="Arial" w:hAnsi="Arial" w:cs="Arial"/>
@@ -26717,7 +26800,7 @@
           <w:rFonts w:ascii="Arial" w:hAnsi="Arial" w:cs="Arial"/>
         </w:rPr>
       </w:pPr>
-      <w:bookmarkStart w:id="17" w:name="_Toc404808305"/>
+      <w:bookmarkStart w:id="17" w:name="_Toc404809038"/>
       <w:r>
         <w:rPr>
           <w:rFonts w:ascii="Arial" w:hAnsi="Arial" w:cs="Arial"/>
@@ -26836,7 +26919,7 @@
           <w:rFonts w:ascii="Arial" w:hAnsi="Arial" w:cs="Arial"/>
         </w:rPr>
       </w:pPr>
-      <w:bookmarkStart w:id="18" w:name="_Toc404808306"/>
+      <w:bookmarkStart w:id="18" w:name="_Toc404809039"/>
       <w:r>
         <w:rPr>
           <w:rFonts w:ascii="Arial" w:hAnsi="Arial" w:cs="Arial"/>
@@ -27123,15 +27206,7 @@
           <w:rFonts w:ascii="Arial" w:hAnsi="Arial" w:cs="Arial"/>
         </w:rPr>
       </w:pPr>
-    </w:p>
-    <w:p>
-      <w:pPr>
-        <w:pStyle w:val="Ttulo2"/>
-        <w:rPr>
-          <w:rFonts w:ascii="Arial" w:hAnsi="Arial" w:cs="Arial"/>
-        </w:rPr>
-      </w:pPr>
-      <w:bookmarkStart w:id="19" w:name="_Toc404808307"/>
+      <w:bookmarkStart w:id="19" w:name="_Toc404809040"/>
       <w:r>
         <w:rPr>
           <w:rFonts w:ascii="Arial" w:hAnsi="Arial" w:cs="Arial"/>
@@ -27179,7 +27254,7 @@
           <w:rFonts w:ascii="Arial" w:hAnsi="Arial" w:cs="Arial"/>
         </w:rPr>
       </w:pPr>
-      <w:bookmarkStart w:id="20" w:name="_Toc404808308"/>
+      <w:bookmarkStart w:id="20" w:name="_Toc404809041"/>
       <w:r>
         <w:rPr>
           <w:rFonts w:ascii="Arial" w:hAnsi="Arial" w:cs="Arial"/>
@@ -27558,7 +27633,6 @@
               <w:rPr>
                 <w:rFonts w:ascii="Arial" w:hAnsi="Arial" w:cs="Arial"/>
               </w:rPr>
-              <w:lastRenderedPageBreak/>
               <w:t>Tester</w:t>
             </w:r>
             <w:proofErr w:type="spellEnd"/>
@@ -27616,11 +27690,12 @@
           <w:rFonts w:ascii="Arial" w:hAnsi="Arial" w:cs="Arial"/>
         </w:rPr>
       </w:pPr>
-      <w:bookmarkStart w:id="21" w:name="_Toc404808309"/>
-      <w:r>
-        <w:rPr>
-          <w:rFonts w:ascii="Arial" w:hAnsi="Arial" w:cs="Arial"/>
-        </w:rPr>
+      <w:bookmarkStart w:id="21" w:name="_Toc404809042"/>
+      <w:r>
+        <w:rPr>
+          <w:rFonts w:ascii="Arial" w:hAnsi="Arial" w:cs="Arial"/>
+        </w:rPr>
+        <w:lastRenderedPageBreak/>
         <w:t xml:space="preserve">2.9 </w:t>
       </w:r>
       <w:r>
@@ -27644,7 +27719,7 @@
           <w:rFonts w:ascii="Arial" w:hAnsi="Arial" w:cs="Arial"/>
         </w:rPr>
       </w:pPr>
-      <w:bookmarkStart w:id="22" w:name="_Toc404808310"/>
+      <w:bookmarkStart w:id="22" w:name="_Toc404809043"/>
       <w:r>
         <w:rPr>
           <w:rFonts w:ascii="Arial" w:hAnsi="Arial" w:cs="Arial"/>
@@ -27670,6 +27745,7 @@
       <w:pPr>
         <w:rPr>
           <w:rFonts w:ascii="Arial" w:hAnsi="Arial" w:cs="Arial"/>
+          <w:b/>
         </w:rPr>
       </w:pPr>
       <w:r>
@@ -27677,12 +27753,19 @@
           <w:rFonts w:ascii="Arial" w:hAnsi="Arial" w:cs="Arial"/>
         </w:rPr>
         <w:tab/>
+      </w:r>
+      <w:r>
+        <w:rPr>
+          <w:rFonts w:ascii="Arial" w:hAnsi="Arial" w:cs="Arial"/>
+          <w:b/>
+        </w:rPr>
         <w:t xml:space="preserve">Comunicação entre </w:t>
       </w:r>
       <w:proofErr w:type="spellStart"/>
       <w:r>
         <w:rPr>
           <w:rFonts w:ascii="Arial" w:hAnsi="Arial" w:cs="Arial"/>
+          <w:b/>
         </w:rPr>
         <w:t>Stakeholders</w:t>
       </w:r>
@@ -27690,331 +27773,556 @@
       <w:r>
         <w:rPr>
           <w:rFonts w:ascii="Arial" w:hAnsi="Arial" w:cs="Arial"/>
+          <w:b/>
         </w:rPr>
         <w:t>:</w:t>
       </w:r>
     </w:p>
     <w:p>
       <w:pPr>
-        <w:rPr>
-          <w:rFonts w:ascii="Arial" w:hAnsi="Arial" w:cs="Arial"/>
-        </w:rPr>
-      </w:pPr>
-      <w:r>
-        <w:rPr>
-          <w:rFonts w:ascii="Arial" w:hAnsi="Arial" w:cs="Arial"/>
+        <w:pStyle w:val="PargrafodaLista"/>
+        <w:numPr>
+          <w:ilvl w:val="2"/>
+          <w:numId w:val="20"/>
+        </w:numPr>
+        <w:rPr>
+          <w:rFonts w:ascii="Arial" w:hAnsi="Arial" w:cs="Arial"/>
+        </w:rPr>
+      </w:pPr>
+      <w:proofErr w:type="spellStart"/>
+      <w:r>
+        <w:rPr>
+          <w:rFonts w:ascii="Arial" w:hAnsi="Arial" w:cs="Arial"/>
+        </w:rPr>
+        <w:t>Questionários</w:t>
+      </w:r>
+      <w:proofErr w:type="spellEnd"/>
+      <w:r>
+        <w:rPr>
+          <w:rFonts w:ascii="Arial" w:hAnsi="Arial" w:cs="Arial"/>
+        </w:rPr>
+        <w:t xml:space="preserve"> </w:t>
+      </w:r>
+      <w:proofErr w:type="spellStart"/>
+      <w:r>
+        <w:rPr>
+          <w:rFonts w:ascii="Arial" w:hAnsi="Arial" w:cs="Arial"/>
+        </w:rPr>
+        <w:t>para</w:t>
+      </w:r>
+      <w:proofErr w:type="spellEnd"/>
+      <w:r>
+        <w:rPr>
+          <w:rFonts w:ascii="Arial" w:hAnsi="Arial" w:cs="Arial"/>
+        </w:rPr>
+        <w:t xml:space="preserve"> </w:t>
+      </w:r>
+      <w:proofErr w:type="spellStart"/>
+      <w:r>
+        <w:rPr>
+          <w:rFonts w:ascii="Arial" w:hAnsi="Arial" w:cs="Arial"/>
+        </w:rPr>
+        <w:t>coleta</w:t>
+      </w:r>
+      <w:proofErr w:type="spellEnd"/>
+      <w:r>
+        <w:rPr>
+          <w:rFonts w:ascii="Arial" w:hAnsi="Arial" w:cs="Arial"/>
+        </w:rPr>
+        <w:t xml:space="preserve"> de informações;</w:t>
+      </w:r>
+    </w:p>
+    <w:p>
+      <w:pPr>
+        <w:pStyle w:val="PargrafodaLista"/>
+        <w:numPr>
+          <w:ilvl w:val="2"/>
+          <w:numId w:val="20"/>
+        </w:numPr>
+        <w:rPr>
+          <w:rFonts w:ascii="Arial" w:hAnsi="Arial" w:cs="Arial"/>
+        </w:rPr>
+      </w:pPr>
+      <w:proofErr w:type="spellStart"/>
+      <w:r>
+        <w:rPr>
+          <w:rFonts w:ascii="Arial" w:hAnsi="Arial" w:cs="Arial"/>
+        </w:rPr>
+        <w:t>Entrevistas</w:t>
+      </w:r>
+      <w:proofErr w:type="spellEnd"/>
+      <w:r>
+        <w:rPr>
+          <w:rFonts w:ascii="Arial" w:hAnsi="Arial" w:cs="Arial"/>
+        </w:rPr>
+        <w:t xml:space="preserve"> com </w:t>
+      </w:r>
+      <w:proofErr w:type="spellStart"/>
+      <w:r>
+        <w:rPr>
+          <w:rFonts w:ascii="Arial" w:hAnsi="Arial" w:cs="Arial"/>
+        </w:rPr>
+        <w:t>os</w:t>
+      </w:r>
+      <w:proofErr w:type="spellEnd"/>
+      <w:r>
+        <w:rPr>
+          <w:rFonts w:ascii="Arial" w:hAnsi="Arial" w:cs="Arial"/>
+        </w:rPr>
+        <w:t xml:space="preserve"> Stakeholders;</w:t>
+      </w:r>
+    </w:p>
+    <w:p>
+      <w:pPr>
+        <w:pStyle w:val="PargrafodaLista"/>
+        <w:numPr>
+          <w:ilvl w:val="2"/>
+          <w:numId w:val="20"/>
+        </w:numPr>
+        <w:rPr>
+          <w:rFonts w:ascii="Arial" w:hAnsi="Arial" w:cs="Arial"/>
+        </w:rPr>
+      </w:pPr>
+      <w:r>
+        <w:rPr>
+          <w:rFonts w:ascii="Arial" w:hAnsi="Arial" w:cs="Arial"/>
+        </w:rPr>
+        <w:t>Brainstorming;</w:t>
+      </w:r>
+    </w:p>
+    <w:p>
+      <w:pPr>
+        <w:pStyle w:val="PargrafodaLista"/>
+        <w:numPr>
+          <w:ilvl w:val="2"/>
+          <w:numId w:val="20"/>
+        </w:numPr>
+        <w:rPr>
+          <w:rFonts w:ascii="Arial" w:hAnsi="Arial" w:cs="Arial"/>
+        </w:rPr>
+      </w:pPr>
+      <w:r>
+        <w:rPr>
+          <w:rFonts w:ascii="Arial" w:hAnsi="Arial" w:cs="Arial"/>
+        </w:rPr>
+        <w:t xml:space="preserve">E-mail </w:t>
+      </w:r>
+      <w:proofErr w:type="spellStart"/>
+      <w:r>
+        <w:rPr>
+          <w:rFonts w:ascii="Arial" w:hAnsi="Arial" w:cs="Arial"/>
+        </w:rPr>
+        <w:t>corporativo</w:t>
+      </w:r>
+      <w:proofErr w:type="spellEnd"/>
+      <w:r>
+        <w:rPr>
+          <w:rFonts w:ascii="Arial" w:hAnsi="Arial" w:cs="Arial"/>
+        </w:rPr>
+        <w:t>.</w:t>
+      </w:r>
+    </w:p>
+    <w:p>
+      <w:pPr>
+        <w:pStyle w:val="PargrafodaLista"/>
+        <w:ind w:left="2160"/>
+        <w:rPr>
+          <w:rFonts w:ascii="Arial" w:hAnsi="Arial" w:cs="Arial"/>
+        </w:rPr>
+      </w:pPr>
+    </w:p>
+    <w:p>
+      <w:pPr>
+        <w:rPr>
+          <w:rFonts w:ascii="Arial" w:hAnsi="Arial" w:cs="Arial"/>
+          <w:b/>
+        </w:rPr>
+      </w:pPr>
+      <w:r>
+        <w:rPr>
+          <w:rFonts w:ascii="Arial" w:hAnsi="Arial" w:cs="Arial"/>
+          <w:b/>
         </w:rPr>
         <w:tab/>
       </w:r>
       <w:r>
         <w:rPr>
           <w:rFonts w:ascii="Arial" w:hAnsi="Arial" w:cs="Arial"/>
-        </w:rPr>
-        <w:tab/>
-      </w:r>
-      <w:r>
-        <w:rPr>
-          <w:rFonts w:ascii="Arial" w:hAnsi="Arial" w:cs="Arial"/>
-        </w:rPr>
-        <w:t>Questionários para coleta de informações;</w:t>
-      </w:r>
-    </w:p>
-    <w:p>
-      <w:pPr>
-        <w:rPr>
-          <w:rFonts w:ascii="Arial" w:hAnsi="Arial" w:cs="Arial"/>
-        </w:rPr>
-      </w:pPr>
-      <w:r>
-        <w:rPr>
-          <w:rFonts w:ascii="Arial" w:hAnsi="Arial" w:cs="Arial"/>
-        </w:rPr>
-        <w:tab/>
-      </w:r>
-      <w:r>
-        <w:rPr>
-          <w:rFonts w:ascii="Arial" w:hAnsi="Arial" w:cs="Arial"/>
-        </w:rPr>
-        <w:tab/>
-      </w:r>
-      <w:r>
-        <w:rPr>
-          <w:rFonts w:ascii="Arial" w:hAnsi="Arial" w:cs="Arial"/>
-        </w:rPr>
-        <w:t xml:space="preserve">Entrevistas com os </w:t>
-      </w:r>
+          <w:b/>
+        </w:rPr>
+        <w:t>Comunicação entre a Equipe Técnica:</w:t>
+      </w:r>
+    </w:p>
+    <w:p>
+      <w:pPr>
+        <w:pStyle w:val="PargrafodaLista"/>
+        <w:numPr>
+          <w:ilvl w:val="2"/>
+          <w:numId w:val="22"/>
+        </w:numPr>
+        <w:rPr>
+          <w:rFonts w:ascii="Arial" w:hAnsi="Arial" w:cs="Arial"/>
+        </w:rPr>
+      </w:pPr>
       <w:proofErr w:type="spellStart"/>
       <w:r>
         <w:rPr>
           <w:rFonts w:ascii="Arial" w:hAnsi="Arial" w:cs="Arial"/>
         </w:rPr>
-        <w:t>Stakeholders</w:t>
+        <w:t>Documento</w:t>
       </w:r>
       <w:proofErr w:type="spellEnd"/>
       <w:r>
         <w:rPr>
           <w:rFonts w:ascii="Arial" w:hAnsi="Arial" w:cs="Arial"/>
         </w:rPr>
+        <w:t xml:space="preserve"> de </w:t>
+      </w:r>
+      <w:proofErr w:type="spellStart"/>
+      <w:r>
+        <w:rPr>
+          <w:rFonts w:ascii="Arial" w:hAnsi="Arial" w:cs="Arial"/>
+        </w:rPr>
+        <w:t>Visão</w:t>
+      </w:r>
+      <w:proofErr w:type="spellEnd"/>
+      <w:r>
+        <w:rPr>
+          <w:rFonts w:ascii="Arial" w:hAnsi="Arial" w:cs="Arial"/>
+        </w:rPr>
         <w:t>;</w:t>
       </w:r>
     </w:p>
     <w:p>
       <w:pPr>
-        <w:rPr>
-          <w:rFonts w:ascii="Arial" w:hAnsi="Arial" w:cs="Arial"/>
-        </w:rPr>
-      </w:pPr>
-      <w:r>
-        <w:rPr>
-          <w:rFonts w:ascii="Arial" w:hAnsi="Arial" w:cs="Arial"/>
-        </w:rPr>
-        <w:tab/>
-      </w:r>
-      <w:r>
-        <w:rPr>
-          <w:rFonts w:ascii="Arial" w:hAnsi="Arial" w:cs="Arial"/>
-        </w:rPr>
-        <w:tab/>
-        <w:t>Brainstorming;</w:t>
-      </w:r>
-    </w:p>
-    <w:p>
-      <w:pPr>
-        <w:rPr>
-          <w:rFonts w:ascii="Arial" w:hAnsi="Arial" w:cs="Arial"/>
-        </w:rPr>
-      </w:pPr>
-      <w:r>
-        <w:rPr>
-          <w:rFonts w:ascii="Arial" w:hAnsi="Arial" w:cs="Arial"/>
-        </w:rPr>
-        <w:tab/>
-      </w:r>
-      <w:r>
-        <w:rPr>
-          <w:rFonts w:ascii="Arial" w:hAnsi="Arial" w:cs="Arial"/>
-        </w:rPr>
-        <w:tab/>
-        <w:t>E-mail corporativo.</w:t>
-      </w:r>
-    </w:p>
-    <w:p>
-      <w:pPr>
-        <w:rPr>
-          <w:rFonts w:ascii="Arial" w:hAnsi="Arial" w:cs="Arial"/>
-        </w:rPr>
-      </w:pPr>
-      <w:r>
-        <w:rPr>
-          <w:rFonts w:ascii="Arial" w:hAnsi="Arial" w:cs="Arial"/>
-        </w:rPr>
-        <w:tab/>
-      </w:r>
-      <w:r>
-        <w:rPr>
-          <w:rFonts w:ascii="Arial" w:hAnsi="Arial" w:cs="Arial"/>
-        </w:rPr>
-        <w:t>Comunicação entre a Equipe Técnica:</w:t>
-      </w:r>
-    </w:p>
-    <w:p>
-      <w:pPr>
-        <w:rPr>
-          <w:rFonts w:ascii="Arial" w:hAnsi="Arial" w:cs="Arial"/>
-        </w:rPr>
-      </w:pPr>
-      <w:r>
-        <w:rPr>
-          <w:rFonts w:ascii="Arial" w:hAnsi="Arial" w:cs="Arial"/>
-        </w:rPr>
-        <w:tab/>
-      </w:r>
-      <w:r>
-        <w:rPr>
-          <w:rFonts w:ascii="Arial" w:hAnsi="Arial" w:cs="Arial"/>
-        </w:rPr>
-        <w:tab/>
-        <w:t>Documento de Visão;</w:t>
-      </w:r>
-    </w:p>
-    <w:p>
-      <w:pPr>
-        <w:rPr>
-          <w:rFonts w:ascii="Arial" w:hAnsi="Arial" w:cs="Arial"/>
-        </w:rPr>
-      </w:pPr>
-      <w:r>
-        <w:rPr>
-          <w:rFonts w:ascii="Arial" w:hAnsi="Arial" w:cs="Arial"/>
-        </w:rPr>
-        <w:tab/>
-      </w:r>
-      <w:r>
-        <w:rPr>
-          <w:rFonts w:ascii="Arial" w:hAnsi="Arial" w:cs="Arial"/>
-        </w:rPr>
-        <w:tab/>
-        <w:t>Documento de Requisitos;</w:t>
-      </w:r>
-    </w:p>
-    <w:p>
-      <w:pPr>
-        <w:rPr>
-          <w:rFonts w:ascii="Arial" w:hAnsi="Arial" w:cs="Arial"/>
-        </w:rPr>
-      </w:pPr>
-      <w:r>
-        <w:rPr>
-          <w:rFonts w:ascii="Arial" w:hAnsi="Arial" w:cs="Arial"/>
-        </w:rPr>
-        <w:tab/>
-      </w:r>
-      <w:r>
-        <w:rPr>
-          <w:rFonts w:ascii="Arial" w:hAnsi="Arial" w:cs="Arial"/>
-        </w:rPr>
-        <w:tab/>
-        <w:t>Diagrama de Casos de Uso;</w:t>
-      </w:r>
-    </w:p>
-    <w:p>
-      <w:pPr>
-        <w:rPr>
-          <w:rFonts w:ascii="Arial" w:hAnsi="Arial" w:cs="Arial"/>
-        </w:rPr>
-      </w:pPr>
-      <w:r>
-        <w:rPr>
-          <w:rFonts w:ascii="Arial" w:hAnsi="Arial" w:cs="Arial"/>
-        </w:rPr>
-        <w:tab/>
-      </w:r>
-      <w:r>
-        <w:rPr>
-          <w:rFonts w:ascii="Arial" w:hAnsi="Arial" w:cs="Arial"/>
-        </w:rPr>
-        <w:tab/>
-        <w:t>Diagrama de Entidade-Relacionamento;</w:t>
-      </w:r>
-    </w:p>
-    <w:p>
-      <w:pPr>
-        <w:rPr>
-          <w:rFonts w:ascii="Arial" w:hAnsi="Arial" w:cs="Arial"/>
-        </w:rPr>
-      </w:pPr>
-      <w:r>
-        <w:rPr>
-          <w:rFonts w:ascii="Arial" w:hAnsi="Arial" w:cs="Arial"/>
-        </w:rPr>
-        <w:tab/>
-      </w:r>
-      <w:r>
-        <w:rPr>
-          <w:rFonts w:ascii="Arial" w:hAnsi="Arial" w:cs="Arial"/>
-        </w:rPr>
-        <w:tab/>
-        <w:t>Diagrama de Classes;</w:t>
-      </w:r>
-    </w:p>
-    <w:p>
-      <w:pPr>
-        <w:rPr>
-          <w:rFonts w:ascii="Arial" w:hAnsi="Arial" w:cs="Arial"/>
-        </w:rPr>
-      </w:pPr>
-      <w:r>
-        <w:rPr>
-          <w:rFonts w:ascii="Arial" w:hAnsi="Arial" w:cs="Arial"/>
-        </w:rPr>
-        <w:tab/>
-      </w:r>
-      <w:r>
-        <w:rPr>
-          <w:rFonts w:ascii="Arial" w:hAnsi="Arial" w:cs="Arial"/>
-        </w:rPr>
-        <w:tab/>
-        <w:t>Diagramas de Sequência;</w:t>
-      </w:r>
-    </w:p>
-    <w:p>
-      <w:pPr>
-        <w:rPr>
-          <w:rFonts w:ascii="Arial" w:hAnsi="Arial" w:cs="Arial"/>
-        </w:rPr>
-      </w:pPr>
-      <w:r>
-        <w:rPr>
-          <w:rFonts w:ascii="Arial" w:hAnsi="Arial" w:cs="Arial"/>
-        </w:rPr>
-        <w:tab/>
-      </w:r>
-      <w:r>
-        <w:rPr>
-          <w:rFonts w:ascii="Arial" w:hAnsi="Arial" w:cs="Arial"/>
-        </w:rPr>
-        <w:tab/>
-        <w:t>Diagrama de Classe de Análise;</w:t>
-      </w:r>
-    </w:p>
-    <w:p>
-      <w:pPr>
-        <w:rPr>
-          <w:rFonts w:ascii="Arial" w:hAnsi="Arial" w:cs="Arial"/>
-        </w:rPr>
-      </w:pPr>
-      <w:r>
-        <w:rPr>
-          <w:rFonts w:ascii="Arial" w:hAnsi="Arial" w:cs="Arial"/>
-        </w:rPr>
-        <w:tab/>
-      </w:r>
-      <w:r>
-        <w:rPr>
-          <w:rFonts w:ascii="Arial" w:hAnsi="Arial" w:cs="Arial"/>
-        </w:rPr>
-        <w:tab/>
-        <w:t>Ferramenta de Controle de Versões;</w:t>
-      </w:r>
-    </w:p>
-    <w:p>
-      <w:pPr>
-        <w:rPr>
-          <w:rFonts w:ascii="Arial" w:hAnsi="Arial" w:cs="Arial"/>
-        </w:rPr>
-      </w:pPr>
-      <w:r>
-        <w:rPr>
-          <w:rFonts w:ascii="Arial" w:hAnsi="Arial" w:cs="Arial"/>
-        </w:rPr>
-        <w:tab/>
-      </w:r>
-      <w:r>
-        <w:rPr>
-          <w:rFonts w:ascii="Arial" w:hAnsi="Arial" w:cs="Arial"/>
-        </w:rPr>
-        <w:tab/>
-        <w:t>Gerenciamento de Incidentes;</w:t>
-      </w:r>
-    </w:p>
-    <w:p>
-      <w:pPr>
-        <w:rPr>
-          <w:rFonts w:ascii="Arial" w:hAnsi="Arial" w:cs="Arial"/>
-        </w:rPr>
-      </w:pPr>
-      <w:r>
-        <w:rPr>
-          <w:rFonts w:ascii="Arial" w:hAnsi="Arial" w:cs="Arial"/>
-        </w:rPr>
-        <w:tab/>
-      </w:r>
-      <w:r>
-        <w:rPr>
-          <w:rFonts w:ascii="Arial" w:hAnsi="Arial" w:cs="Arial"/>
-        </w:rPr>
-        <w:tab/>
-        <w:t>Glossário.</w:t>
+        <w:pStyle w:val="PargrafodaLista"/>
+        <w:numPr>
+          <w:ilvl w:val="2"/>
+          <w:numId w:val="22"/>
+        </w:numPr>
+        <w:rPr>
+          <w:rFonts w:ascii="Arial" w:hAnsi="Arial" w:cs="Arial"/>
+        </w:rPr>
+      </w:pPr>
+      <w:proofErr w:type="spellStart"/>
+      <w:r>
+        <w:rPr>
+          <w:rFonts w:ascii="Arial" w:hAnsi="Arial" w:cs="Arial"/>
+        </w:rPr>
+        <w:t>Documento</w:t>
+      </w:r>
+      <w:proofErr w:type="spellEnd"/>
+      <w:r>
+        <w:rPr>
+          <w:rFonts w:ascii="Arial" w:hAnsi="Arial" w:cs="Arial"/>
+        </w:rPr>
+        <w:t xml:space="preserve"> de </w:t>
+      </w:r>
+      <w:proofErr w:type="spellStart"/>
+      <w:r>
+        <w:rPr>
+          <w:rFonts w:ascii="Arial" w:hAnsi="Arial" w:cs="Arial"/>
+        </w:rPr>
+        <w:t>Requisitos</w:t>
+      </w:r>
+      <w:proofErr w:type="spellEnd"/>
+      <w:r>
+        <w:rPr>
+          <w:rFonts w:ascii="Arial" w:hAnsi="Arial" w:cs="Arial"/>
+        </w:rPr>
+        <w:t>;</w:t>
+      </w:r>
+    </w:p>
+    <w:p>
+      <w:pPr>
+        <w:pStyle w:val="PargrafodaLista"/>
+        <w:numPr>
+          <w:ilvl w:val="2"/>
+          <w:numId w:val="22"/>
+        </w:numPr>
+        <w:rPr>
+          <w:rFonts w:ascii="Arial" w:hAnsi="Arial" w:cs="Arial"/>
+        </w:rPr>
+      </w:pPr>
+      <w:proofErr w:type="spellStart"/>
+      <w:r>
+        <w:rPr>
+          <w:rFonts w:ascii="Arial" w:hAnsi="Arial" w:cs="Arial"/>
+        </w:rPr>
+        <w:t>Diagrama</w:t>
+      </w:r>
+      <w:proofErr w:type="spellEnd"/>
+      <w:r>
+        <w:rPr>
+          <w:rFonts w:ascii="Arial" w:hAnsi="Arial" w:cs="Arial"/>
+        </w:rPr>
+        <w:t xml:space="preserve"> de </w:t>
+      </w:r>
+      <w:proofErr w:type="spellStart"/>
+      <w:r>
+        <w:rPr>
+          <w:rFonts w:ascii="Arial" w:hAnsi="Arial" w:cs="Arial"/>
+        </w:rPr>
+        <w:t>Casos</w:t>
+      </w:r>
+      <w:proofErr w:type="spellEnd"/>
+      <w:r>
+        <w:rPr>
+          <w:rFonts w:ascii="Arial" w:hAnsi="Arial" w:cs="Arial"/>
+        </w:rPr>
+        <w:t xml:space="preserve"> de Uso;</w:t>
+      </w:r>
+    </w:p>
+    <w:p>
+      <w:pPr>
+        <w:pStyle w:val="PargrafodaLista"/>
+        <w:numPr>
+          <w:ilvl w:val="2"/>
+          <w:numId w:val="22"/>
+        </w:numPr>
+        <w:rPr>
+          <w:rFonts w:ascii="Arial" w:hAnsi="Arial" w:cs="Arial"/>
+        </w:rPr>
+      </w:pPr>
+      <w:proofErr w:type="spellStart"/>
+      <w:r>
+        <w:rPr>
+          <w:rFonts w:ascii="Arial" w:hAnsi="Arial" w:cs="Arial"/>
+        </w:rPr>
+        <w:t>Diagrama</w:t>
+      </w:r>
+      <w:proofErr w:type="spellEnd"/>
+      <w:r>
+        <w:rPr>
+          <w:rFonts w:ascii="Arial" w:hAnsi="Arial" w:cs="Arial"/>
+        </w:rPr>
+        <w:t xml:space="preserve"> de </w:t>
+      </w:r>
+      <w:proofErr w:type="spellStart"/>
+      <w:r>
+        <w:rPr>
+          <w:rFonts w:ascii="Arial" w:hAnsi="Arial" w:cs="Arial"/>
+        </w:rPr>
+        <w:t>Entidade-Relacionamento</w:t>
+      </w:r>
+      <w:proofErr w:type="spellEnd"/>
+      <w:r>
+        <w:rPr>
+          <w:rFonts w:ascii="Arial" w:hAnsi="Arial" w:cs="Arial"/>
+        </w:rPr>
+        <w:t>;</w:t>
+      </w:r>
+    </w:p>
+    <w:p>
+      <w:pPr>
+        <w:pStyle w:val="PargrafodaLista"/>
+        <w:numPr>
+          <w:ilvl w:val="2"/>
+          <w:numId w:val="22"/>
+        </w:numPr>
+        <w:rPr>
+          <w:rFonts w:ascii="Arial" w:hAnsi="Arial" w:cs="Arial"/>
+        </w:rPr>
+      </w:pPr>
+      <w:proofErr w:type="spellStart"/>
+      <w:r>
+        <w:rPr>
+          <w:rFonts w:ascii="Arial" w:hAnsi="Arial" w:cs="Arial"/>
+        </w:rPr>
+        <w:t>Diagrama</w:t>
+      </w:r>
+      <w:proofErr w:type="spellEnd"/>
+      <w:r>
+        <w:rPr>
+          <w:rFonts w:ascii="Arial" w:hAnsi="Arial" w:cs="Arial"/>
+        </w:rPr>
+        <w:t xml:space="preserve"> de Classes;</w:t>
+      </w:r>
+    </w:p>
+    <w:p>
+      <w:pPr>
+        <w:pStyle w:val="PargrafodaLista"/>
+        <w:numPr>
+          <w:ilvl w:val="2"/>
+          <w:numId w:val="22"/>
+        </w:numPr>
+        <w:rPr>
+          <w:rFonts w:ascii="Arial" w:hAnsi="Arial" w:cs="Arial"/>
+        </w:rPr>
+      </w:pPr>
+      <w:proofErr w:type="spellStart"/>
+      <w:r>
+        <w:rPr>
+          <w:rFonts w:ascii="Arial" w:hAnsi="Arial" w:cs="Arial"/>
+        </w:rPr>
+        <w:t>Diagramas</w:t>
+      </w:r>
+      <w:proofErr w:type="spellEnd"/>
+      <w:r>
+        <w:rPr>
+          <w:rFonts w:ascii="Arial" w:hAnsi="Arial" w:cs="Arial"/>
+        </w:rPr>
+        <w:t xml:space="preserve"> de </w:t>
+      </w:r>
+      <w:proofErr w:type="spellStart"/>
+      <w:r>
+        <w:rPr>
+          <w:rFonts w:ascii="Arial" w:hAnsi="Arial" w:cs="Arial"/>
+        </w:rPr>
+        <w:t>Sequência</w:t>
+      </w:r>
+      <w:proofErr w:type="spellEnd"/>
+      <w:r>
+        <w:rPr>
+          <w:rFonts w:ascii="Arial" w:hAnsi="Arial" w:cs="Arial"/>
+        </w:rPr>
+        <w:t>;</w:t>
+      </w:r>
+    </w:p>
+    <w:p>
+      <w:pPr>
+        <w:pStyle w:val="PargrafodaLista"/>
+        <w:numPr>
+          <w:ilvl w:val="2"/>
+          <w:numId w:val="22"/>
+        </w:numPr>
+        <w:rPr>
+          <w:rFonts w:ascii="Arial" w:hAnsi="Arial" w:cs="Arial"/>
+        </w:rPr>
+      </w:pPr>
+      <w:proofErr w:type="spellStart"/>
+      <w:r>
+        <w:rPr>
+          <w:rFonts w:ascii="Arial" w:hAnsi="Arial" w:cs="Arial"/>
+        </w:rPr>
+        <w:t>Diagrama</w:t>
+      </w:r>
+      <w:proofErr w:type="spellEnd"/>
+      <w:r>
+        <w:rPr>
+          <w:rFonts w:ascii="Arial" w:hAnsi="Arial" w:cs="Arial"/>
+        </w:rPr>
+        <w:t xml:space="preserve"> de </w:t>
+      </w:r>
+      <w:proofErr w:type="spellStart"/>
+      <w:r>
+        <w:rPr>
+          <w:rFonts w:ascii="Arial" w:hAnsi="Arial" w:cs="Arial"/>
+        </w:rPr>
+        <w:t>Classe</w:t>
+      </w:r>
+      <w:proofErr w:type="spellEnd"/>
+      <w:r>
+        <w:rPr>
+          <w:rFonts w:ascii="Arial" w:hAnsi="Arial" w:cs="Arial"/>
+        </w:rPr>
+        <w:t xml:space="preserve"> de Análise;</w:t>
+      </w:r>
+    </w:p>
+    <w:p>
+      <w:pPr>
+        <w:pStyle w:val="PargrafodaLista"/>
+        <w:numPr>
+          <w:ilvl w:val="2"/>
+          <w:numId w:val="22"/>
+        </w:numPr>
+        <w:rPr>
+          <w:rFonts w:ascii="Arial" w:hAnsi="Arial" w:cs="Arial"/>
+        </w:rPr>
+      </w:pPr>
+      <w:proofErr w:type="spellStart"/>
+      <w:r>
+        <w:rPr>
+          <w:rFonts w:ascii="Arial" w:hAnsi="Arial" w:cs="Arial"/>
+        </w:rPr>
+        <w:t>Ferramenta</w:t>
+      </w:r>
+      <w:proofErr w:type="spellEnd"/>
+      <w:r>
+        <w:rPr>
+          <w:rFonts w:ascii="Arial" w:hAnsi="Arial" w:cs="Arial"/>
+        </w:rPr>
+        <w:t xml:space="preserve"> de </w:t>
+      </w:r>
+      <w:proofErr w:type="spellStart"/>
+      <w:r>
+        <w:rPr>
+          <w:rFonts w:ascii="Arial" w:hAnsi="Arial" w:cs="Arial"/>
+        </w:rPr>
+        <w:t>Controle</w:t>
+      </w:r>
+      <w:proofErr w:type="spellEnd"/>
+      <w:r>
+        <w:rPr>
+          <w:rFonts w:ascii="Arial" w:hAnsi="Arial" w:cs="Arial"/>
+        </w:rPr>
+        <w:t xml:space="preserve"> de Versões;</w:t>
+      </w:r>
+    </w:p>
+    <w:p>
+      <w:pPr>
+        <w:pStyle w:val="PargrafodaLista"/>
+        <w:numPr>
+          <w:ilvl w:val="2"/>
+          <w:numId w:val="22"/>
+        </w:numPr>
+        <w:rPr>
+          <w:rFonts w:ascii="Arial" w:hAnsi="Arial" w:cs="Arial"/>
+        </w:rPr>
+      </w:pPr>
+      <w:proofErr w:type="spellStart"/>
+      <w:r>
+        <w:rPr>
+          <w:rFonts w:ascii="Arial" w:hAnsi="Arial" w:cs="Arial"/>
+        </w:rPr>
+        <w:t>Gerenciamento</w:t>
+      </w:r>
+      <w:proofErr w:type="spellEnd"/>
+      <w:r>
+        <w:rPr>
+          <w:rFonts w:ascii="Arial" w:hAnsi="Arial" w:cs="Arial"/>
+        </w:rPr>
+        <w:t xml:space="preserve"> de </w:t>
+      </w:r>
+      <w:proofErr w:type="spellStart"/>
+      <w:r>
+        <w:rPr>
+          <w:rFonts w:ascii="Arial" w:hAnsi="Arial" w:cs="Arial"/>
+        </w:rPr>
+        <w:t>Incidentes</w:t>
+      </w:r>
+      <w:proofErr w:type="spellEnd"/>
+      <w:r>
+        <w:rPr>
+          <w:rFonts w:ascii="Arial" w:hAnsi="Arial" w:cs="Arial"/>
+        </w:rPr>
+        <w:t>;</w:t>
+      </w:r>
+    </w:p>
+    <w:p>
+      <w:pPr>
+        <w:pStyle w:val="PargrafodaLista"/>
+        <w:numPr>
+          <w:ilvl w:val="2"/>
+          <w:numId w:val="22"/>
+        </w:numPr>
+        <w:rPr>
+          <w:rFonts w:ascii="Arial" w:hAnsi="Arial" w:cs="Arial"/>
+        </w:rPr>
+      </w:pPr>
+      <w:proofErr w:type="spellStart"/>
+      <w:r>
+        <w:rPr>
+          <w:rFonts w:ascii="Arial" w:hAnsi="Arial" w:cs="Arial"/>
+        </w:rPr>
+        <w:t>Glossário</w:t>
+      </w:r>
+      <w:proofErr w:type="spellEnd"/>
+      <w:r>
+        <w:rPr>
+          <w:rFonts w:ascii="Arial" w:hAnsi="Arial" w:cs="Arial"/>
+        </w:rPr>
+        <w:t>.</w:t>
       </w:r>
     </w:p>
     <w:p>
@@ -28147,7 +28455,7 @@
           <w:rFonts w:ascii="Arial" w:hAnsi="Arial" w:cs="Arial"/>
         </w:rPr>
       </w:pPr>
-      <w:bookmarkStart w:id="23" w:name="_Toc404808311"/>
+      <w:bookmarkStart w:id="23" w:name="_Toc404809044"/>
       <w:r>
         <w:rPr>
           <w:rFonts w:ascii="Arial" w:hAnsi="Arial" w:cs="Arial"/>
@@ -28188,7 +28496,7 @@
         </w:rPr>
         <w:tab/>
       </w:r>
-      <w:bookmarkStart w:id="24" w:name="_Toc404808312"/>
+      <w:bookmarkStart w:id="24" w:name="_Toc404809045"/>
       <w:r>
         <w:rPr>
           <w:rFonts w:ascii="Arial" w:hAnsi="Arial" w:cs="Arial"/>
@@ -28338,8 +28646,16 @@
         <w:rPr>
           <w:rFonts w:ascii="Arial" w:hAnsi="Arial" w:cs="Arial"/>
         </w:rPr>
-        <w:t xml:space="preserve"> / cada</w:t>
-      </w:r>
+        <w:t xml:space="preserve"> / </w:t>
+      </w:r>
+      <w:proofErr w:type="spellStart"/>
+      <w:r>
+        <w:rPr>
+          <w:rFonts w:ascii="Arial" w:hAnsi="Arial" w:cs="Arial"/>
+        </w:rPr>
+        <w:t>cada</w:t>
+      </w:r>
+      <w:proofErr w:type="spellEnd"/>
     </w:p>
     <w:p>
       <w:pPr>
@@ -29002,7 +29318,7 @@
           <w:rFonts w:ascii="Arial" w:hAnsi="Arial" w:cs="Arial"/>
         </w:rPr>
       </w:pPr>
-      <w:bookmarkStart w:id="25" w:name="_Toc404808313"/>
+      <w:bookmarkStart w:id="25" w:name="_Toc404809046"/>
       <w:r>
         <w:rPr>
           <w:rFonts w:ascii="Arial" w:hAnsi="Arial" w:cs="Arial"/>
@@ -29834,7 +30150,7 @@
           <w:rFonts w:ascii="Arial" w:hAnsi="Arial" w:cs="Arial"/>
         </w:rPr>
       </w:pPr>
-      <w:bookmarkStart w:id="26" w:name="_Toc404808314"/>
+      <w:bookmarkStart w:id="26" w:name="_Toc404809047"/>
       <w:r>
         <w:rPr>
           <w:rFonts w:ascii="Arial" w:hAnsi="Arial" w:cs="Arial"/>
@@ -29879,7 +30195,7 @@
         </w:rPr>
       </w:pPr>
       <w:bookmarkStart w:id="27" w:name="_Toc111611375"/>
-      <w:bookmarkStart w:id="28" w:name="_Toc404808315"/>
+      <w:bookmarkStart w:id="28" w:name="_Toc404809048"/>
       <w:r>
         <w:rPr>
           <w:rFonts w:ascii="Arial" w:hAnsi="Arial" w:cs="Arial"/>
@@ -30743,16 +31059,16 @@
     </w:lvl>
   </w:abstractNum>
   <w:abstractNum w:abstractNumId="4">
-    <w:nsid w:val="29B833AE"/>
+    <w:nsid w:val="21015D92"/>
     <w:multiLevelType w:val="hybridMultilevel"/>
-    <w:tmpl w:val="B6F08412"/>
+    <w:tmpl w:val="0390055E"/>
     <w:lvl w:ilvl="0" w:tplc="04160001">
       <w:start w:val="1"/>
       <w:numFmt w:val="bullet"/>
       <w:lvlText w:val=""/>
       <w:lvlJc w:val="left"/>
       <w:pPr>
-        <w:ind w:left="1428" w:hanging="360"/>
+        <w:ind w:left="720" w:hanging="360"/>
       </w:pPr>
       <w:rPr>
         <w:rFonts w:ascii="Symbol" w:hAnsi="Symbol" w:hint="default"/>
@@ -30764,6 +31080,232 @@
       <w:lvlText w:val="o"/>
       <w:lvlJc w:val="left"/>
       <w:pPr>
+        <w:ind w:left="1440" w:hanging="360"/>
+      </w:pPr>
+      <w:rPr>
+        <w:rFonts w:ascii="Courier New" w:hAnsi="Courier New" w:cs="Courier New" w:hint="default"/>
+      </w:rPr>
+    </w:lvl>
+    <w:lvl w:ilvl="2" w:tplc="04160001">
+      <w:start w:val="1"/>
+      <w:numFmt w:val="bullet"/>
+      <w:lvlText w:val=""/>
+      <w:lvlJc w:val="left"/>
+      <w:pPr>
+        <w:ind w:left="2160" w:hanging="360"/>
+      </w:pPr>
+      <w:rPr>
+        <w:rFonts w:ascii="Symbol" w:hAnsi="Symbol" w:hint="default"/>
+      </w:rPr>
+    </w:lvl>
+    <w:lvl w:ilvl="3" w:tplc="04160001" w:tentative="1">
+      <w:start w:val="1"/>
+      <w:numFmt w:val="bullet"/>
+      <w:lvlText w:val=""/>
+      <w:lvlJc w:val="left"/>
+      <w:pPr>
+        <w:ind w:left="2880" w:hanging="360"/>
+      </w:pPr>
+      <w:rPr>
+        <w:rFonts w:ascii="Symbol" w:hAnsi="Symbol" w:hint="default"/>
+      </w:rPr>
+    </w:lvl>
+    <w:lvl w:ilvl="4" w:tplc="04160003" w:tentative="1">
+      <w:start w:val="1"/>
+      <w:numFmt w:val="bullet"/>
+      <w:lvlText w:val="o"/>
+      <w:lvlJc w:val="left"/>
+      <w:pPr>
+        <w:ind w:left="3600" w:hanging="360"/>
+      </w:pPr>
+      <w:rPr>
+        <w:rFonts w:ascii="Courier New" w:hAnsi="Courier New" w:cs="Courier New" w:hint="default"/>
+      </w:rPr>
+    </w:lvl>
+    <w:lvl w:ilvl="5" w:tplc="04160005" w:tentative="1">
+      <w:start w:val="1"/>
+      <w:numFmt w:val="bullet"/>
+      <w:lvlText w:val=""/>
+      <w:lvlJc w:val="left"/>
+      <w:pPr>
+        <w:ind w:left="4320" w:hanging="360"/>
+      </w:pPr>
+      <w:rPr>
+        <w:rFonts w:ascii="Wingdings" w:hAnsi="Wingdings" w:hint="default"/>
+      </w:rPr>
+    </w:lvl>
+    <w:lvl w:ilvl="6" w:tplc="04160001" w:tentative="1">
+      <w:start w:val="1"/>
+      <w:numFmt w:val="bullet"/>
+      <w:lvlText w:val=""/>
+      <w:lvlJc w:val="left"/>
+      <w:pPr>
+        <w:ind w:left="5040" w:hanging="360"/>
+      </w:pPr>
+      <w:rPr>
+        <w:rFonts w:ascii="Symbol" w:hAnsi="Symbol" w:hint="default"/>
+      </w:rPr>
+    </w:lvl>
+    <w:lvl w:ilvl="7" w:tplc="04160003" w:tentative="1">
+      <w:start w:val="1"/>
+      <w:numFmt w:val="bullet"/>
+      <w:lvlText w:val="o"/>
+      <w:lvlJc w:val="left"/>
+      <w:pPr>
+        <w:ind w:left="5760" w:hanging="360"/>
+      </w:pPr>
+      <w:rPr>
+        <w:rFonts w:ascii="Courier New" w:hAnsi="Courier New" w:cs="Courier New" w:hint="default"/>
+      </w:rPr>
+    </w:lvl>
+    <w:lvl w:ilvl="8" w:tplc="04160005" w:tentative="1">
+      <w:start w:val="1"/>
+      <w:numFmt w:val="bullet"/>
+      <w:lvlText w:val=""/>
+      <w:lvlJc w:val="left"/>
+      <w:pPr>
+        <w:ind w:left="6480" w:hanging="360"/>
+      </w:pPr>
+      <w:rPr>
+        <w:rFonts w:ascii="Wingdings" w:hAnsi="Wingdings" w:hint="default"/>
+      </w:rPr>
+    </w:lvl>
+  </w:abstractNum>
+  <w:abstractNum w:abstractNumId="5">
+    <w:nsid w:val="258802DB"/>
+    <w:multiLevelType w:val="hybridMultilevel"/>
+    <w:tmpl w:val="81F640F2"/>
+    <w:lvl w:ilvl="0" w:tplc="04160001">
+      <w:start w:val="1"/>
+      <w:numFmt w:val="bullet"/>
+      <w:lvlText w:val=""/>
+      <w:lvlJc w:val="left"/>
+      <w:pPr>
+        <w:ind w:left="720" w:hanging="360"/>
+      </w:pPr>
+      <w:rPr>
+        <w:rFonts w:ascii="Symbol" w:hAnsi="Symbol" w:hint="default"/>
+      </w:rPr>
+    </w:lvl>
+    <w:lvl w:ilvl="1" w:tplc="04160003" w:tentative="1">
+      <w:start w:val="1"/>
+      <w:numFmt w:val="bullet"/>
+      <w:lvlText w:val="o"/>
+      <w:lvlJc w:val="left"/>
+      <w:pPr>
+        <w:ind w:left="1440" w:hanging="360"/>
+      </w:pPr>
+      <w:rPr>
+        <w:rFonts w:ascii="Courier New" w:hAnsi="Courier New" w:cs="Courier New" w:hint="default"/>
+      </w:rPr>
+    </w:lvl>
+    <w:lvl w:ilvl="2" w:tplc="04160005">
+      <w:start w:val="1"/>
+      <w:numFmt w:val="bullet"/>
+      <w:lvlText w:val=""/>
+      <w:lvlJc w:val="left"/>
+      <w:pPr>
+        <w:ind w:left="2160" w:hanging="360"/>
+      </w:pPr>
+      <w:rPr>
+        <w:rFonts w:ascii="Wingdings" w:hAnsi="Wingdings" w:hint="default"/>
+      </w:rPr>
+    </w:lvl>
+    <w:lvl w:ilvl="3" w:tplc="04160001" w:tentative="1">
+      <w:start w:val="1"/>
+      <w:numFmt w:val="bullet"/>
+      <w:lvlText w:val=""/>
+      <w:lvlJc w:val="left"/>
+      <w:pPr>
+        <w:ind w:left="2880" w:hanging="360"/>
+      </w:pPr>
+      <w:rPr>
+        <w:rFonts w:ascii="Symbol" w:hAnsi="Symbol" w:hint="default"/>
+      </w:rPr>
+    </w:lvl>
+    <w:lvl w:ilvl="4" w:tplc="04160003" w:tentative="1">
+      <w:start w:val="1"/>
+      <w:numFmt w:val="bullet"/>
+      <w:lvlText w:val="o"/>
+      <w:lvlJc w:val="left"/>
+      <w:pPr>
+        <w:ind w:left="3600" w:hanging="360"/>
+      </w:pPr>
+      <w:rPr>
+        <w:rFonts w:ascii="Courier New" w:hAnsi="Courier New" w:cs="Courier New" w:hint="default"/>
+      </w:rPr>
+    </w:lvl>
+    <w:lvl w:ilvl="5" w:tplc="04160005" w:tentative="1">
+      <w:start w:val="1"/>
+      <w:numFmt w:val="bullet"/>
+      <w:lvlText w:val=""/>
+      <w:lvlJc w:val="left"/>
+      <w:pPr>
+        <w:ind w:left="4320" w:hanging="360"/>
+      </w:pPr>
+      <w:rPr>
+        <w:rFonts w:ascii="Wingdings" w:hAnsi="Wingdings" w:hint="default"/>
+      </w:rPr>
+    </w:lvl>
+    <w:lvl w:ilvl="6" w:tplc="04160001" w:tentative="1">
+      <w:start w:val="1"/>
+      <w:numFmt w:val="bullet"/>
+      <w:lvlText w:val=""/>
+      <w:lvlJc w:val="left"/>
+      <w:pPr>
+        <w:ind w:left="5040" w:hanging="360"/>
+      </w:pPr>
+      <w:rPr>
+        <w:rFonts w:ascii="Symbol" w:hAnsi="Symbol" w:hint="default"/>
+      </w:rPr>
+    </w:lvl>
+    <w:lvl w:ilvl="7" w:tplc="04160003" w:tentative="1">
+      <w:start w:val="1"/>
+      <w:numFmt w:val="bullet"/>
+      <w:lvlText w:val="o"/>
+      <w:lvlJc w:val="left"/>
+      <w:pPr>
+        <w:ind w:left="5760" w:hanging="360"/>
+      </w:pPr>
+      <w:rPr>
+        <w:rFonts w:ascii="Courier New" w:hAnsi="Courier New" w:cs="Courier New" w:hint="default"/>
+      </w:rPr>
+    </w:lvl>
+    <w:lvl w:ilvl="8" w:tplc="04160005" w:tentative="1">
+      <w:start w:val="1"/>
+      <w:numFmt w:val="bullet"/>
+      <w:lvlText w:val=""/>
+      <w:lvlJc w:val="left"/>
+      <w:pPr>
+        <w:ind w:left="6480" w:hanging="360"/>
+      </w:pPr>
+      <w:rPr>
+        <w:rFonts w:ascii="Wingdings" w:hAnsi="Wingdings" w:hint="default"/>
+      </w:rPr>
+    </w:lvl>
+  </w:abstractNum>
+  <w:abstractNum w:abstractNumId="6">
+    <w:nsid w:val="29B833AE"/>
+    <w:multiLevelType w:val="hybridMultilevel"/>
+    <w:tmpl w:val="B6F08412"/>
+    <w:lvl w:ilvl="0" w:tplc="04160001">
+      <w:start w:val="1"/>
+      <w:numFmt w:val="bullet"/>
+      <w:lvlText w:val=""/>
+      <w:lvlJc w:val="left"/>
+      <w:pPr>
+        <w:ind w:left="1428" w:hanging="360"/>
+      </w:pPr>
+      <w:rPr>
+        <w:rFonts w:ascii="Symbol" w:hAnsi="Symbol" w:hint="default"/>
+      </w:rPr>
+    </w:lvl>
+    <w:lvl w:ilvl="1" w:tplc="04160003" w:tentative="1">
+      <w:start w:val="1"/>
+      <w:numFmt w:val="bullet"/>
+      <w:lvlText w:val="o"/>
+      <w:lvlJc w:val="left"/>
+      <w:pPr>
         <w:ind w:left="2148" w:hanging="360"/>
       </w:pPr>
       <w:rPr>
@@ -30855,7 +31397,7 @@
       </w:rPr>
     </w:lvl>
   </w:abstractNum>
-  <w:abstractNum w:abstractNumId="5">
+  <w:abstractNum w:abstractNumId="7">
     <w:nsid w:val="310837B9"/>
     <w:multiLevelType w:val="hybridMultilevel"/>
     <w:tmpl w:val="D0AAC680"/>
@@ -30968,7 +31510,7 @@
       </w:rPr>
     </w:lvl>
   </w:abstractNum>
-  <w:abstractNum w:abstractNumId="6">
+  <w:abstractNum w:abstractNumId="8">
     <w:nsid w:val="325C2227"/>
     <w:multiLevelType w:val="hybridMultilevel"/>
     <w:tmpl w:val="F09E8EFC"/>
@@ -31081,7 +31623,7 @@
       </w:rPr>
     </w:lvl>
   </w:abstractNum>
-  <w:abstractNum w:abstractNumId="7">
+  <w:abstractNum w:abstractNumId="9">
     <w:nsid w:val="4F500634"/>
     <w:multiLevelType w:val="hybridMultilevel"/>
     <w:tmpl w:val="5C5CCF56"/>
@@ -31194,7 +31736,7 @@
       </w:pPr>
     </w:lvl>
   </w:abstractNum>
-  <w:abstractNum w:abstractNumId="8">
+  <w:abstractNum w:abstractNumId="10">
     <w:nsid w:val="519D2DB9"/>
     <w:multiLevelType w:val="hybridMultilevel"/>
     <w:tmpl w:val="9B92A2FA"/>
@@ -31307,7 +31849,7 @@
       </w:rPr>
     </w:lvl>
   </w:abstractNum>
-  <w:abstractNum w:abstractNumId="9">
+  <w:abstractNum w:abstractNumId="11">
     <w:nsid w:val="537577A9"/>
     <w:multiLevelType w:val="hybridMultilevel"/>
     <w:tmpl w:val="ABD230B0"/>
@@ -31420,7 +31962,7 @@
       </w:rPr>
     </w:lvl>
   </w:abstractNum>
-  <w:abstractNum w:abstractNumId="10">
+  <w:abstractNum w:abstractNumId="12">
     <w:nsid w:val="624E145F"/>
     <w:multiLevelType w:val="hybridMultilevel"/>
     <w:tmpl w:val="854E8A7A"/>
@@ -31533,7 +32075,7 @@
       </w:pPr>
     </w:lvl>
   </w:abstractNum>
-  <w:abstractNum w:abstractNumId="11">
+  <w:abstractNum w:abstractNumId="13">
     <w:nsid w:val="67A91229"/>
     <w:multiLevelType w:val="hybridMultilevel"/>
     <w:tmpl w:val="AD20531A"/>
@@ -31646,7 +32188,120 @@
       </w:rPr>
     </w:lvl>
   </w:abstractNum>
-  <w:abstractNum w:abstractNumId="12">
+  <w:abstractNum w:abstractNumId="14">
+    <w:nsid w:val="6803109D"/>
+    <w:multiLevelType w:val="hybridMultilevel"/>
+    <w:tmpl w:val="0614973C"/>
+    <w:lvl w:ilvl="0" w:tplc="04160001">
+      <w:start w:val="1"/>
+      <w:numFmt w:val="bullet"/>
+      <w:lvlText w:val=""/>
+      <w:lvlJc w:val="left"/>
+      <w:pPr>
+        <w:ind w:left="720" w:hanging="360"/>
+      </w:pPr>
+      <w:rPr>
+        <w:rFonts w:ascii="Symbol" w:hAnsi="Symbol" w:hint="default"/>
+      </w:rPr>
+    </w:lvl>
+    <w:lvl w:ilvl="1" w:tplc="04160003" w:tentative="1">
+      <w:start w:val="1"/>
+      <w:numFmt w:val="bullet"/>
+      <w:lvlText w:val="o"/>
+      <w:lvlJc w:val="left"/>
+      <w:pPr>
+        <w:ind w:left="1440" w:hanging="360"/>
+      </w:pPr>
+      <w:rPr>
+        <w:rFonts w:ascii="Courier New" w:hAnsi="Courier New" w:cs="Courier New" w:hint="default"/>
+      </w:rPr>
+    </w:lvl>
+    <w:lvl w:ilvl="2" w:tplc="04160005">
+      <w:start w:val="1"/>
+      <w:numFmt w:val="bullet"/>
+      <w:lvlText w:val=""/>
+      <w:lvlJc w:val="left"/>
+      <w:pPr>
+        <w:ind w:left="2160" w:hanging="360"/>
+      </w:pPr>
+      <w:rPr>
+        <w:rFonts w:ascii="Wingdings" w:hAnsi="Wingdings" w:hint="default"/>
+      </w:rPr>
+    </w:lvl>
+    <w:lvl w:ilvl="3" w:tplc="04160001" w:tentative="1">
+      <w:start w:val="1"/>
+      <w:numFmt w:val="bullet"/>
+      <w:lvlText w:val=""/>
+      <w:lvlJc w:val="left"/>
+      <w:pPr>
+        <w:ind w:left="2880" w:hanging="360"/>
+      </w:pPr>
+      <w:rPr>
+        <w:rFonts w:ascii="Symbol" w:hAnsi="Symbol" w:hint="default"/>
+      </w:rPr>
+    </w:lvl>
+    <w:lvl w:ilvl="4" w:tplc="04160003" w:tentative="1">
+      <w:start w:val="1"/>
+      <w:numFmt w:val="bullet"/>
+      <w:lvlText w:val="o"/>
+      <w:lvlJc w:val="left"/>
+      <w:pPr>
+        <w:ind w:left="3600" w:hanging="360"/>
+      </w:pPr>
+      <w:rPr>
+        <w:rFonts w:ascii="Courier New" w:hAnsi="Courier New" w:cs="Courier New" w:hint="default"/>
+      </w:rPr>
+    </w:lvl>
+    <w:lvl w:ilvl="5" w:tplc="04160005" w:tentative="1">
+      <w:start w:val="1"/>
+      <w:numFmt w:val="bullet"/>
+      <w:lvlText w:val=""/>
+      <w:lvlJc w:val="left"/>
+      <w:pPr>
+        <w:ind w:left="4320" w:hanging="360"/>
+      </w:pPr>
+      <w:rPr>
+        <w:rFonts w:ascii="Wingdings" w:hAnsi="Wingdings" w:hint="default"/>
+      </w:rPr>
+    </w:lvl>
+    <w:lvl w:ilvl="6" w:tplc="04160001" w:tentative="1">
+      <w:start w:val="1"/>
+      <w:numFmt w:val="bullet"/>
+      <w:lvlText w:val=""/>
+      <w:lvlJc w:val="left"/>
+      <w:pPr>
+        <w:ind w:left="5040" w:hanging="360"/>
+      </w:pPr>
+      <w:rPr>
+        <w:rFonts w:ascii="Symbol" w:hAnsi="Symbol" w:hint="default"/>
+      </w:rPr>
+    </w:lvl>
+    <w:lvl w:ilvl="7" w:tplc="04160003" w:tentative="1">
+      <w:start w:val="1"/>
+      <w:numFmt w:val="bullet"/>
+      <w:lvlText w:val="o"/>
+      <w:lvlJc w:val="left"/>
+      <w:pPr>
+        <w:ind w:left="5760" w:hanging="360"/>
+      </w:pPr>
+      <w:rPr>
+        <w:rFonts w:ascii="Courier New" w:hAnsi="Courier New" w:cs="Courier New" w:hint="default"/>
+      </w:rPr>
+    </w:lvl>
+    <w:lvl w:ilvl="8" w:tplc="04160005" w:tentative="1">
+      <w:start w:val="1"/>
+      <w:numFmt w:val="bullet"/>
+      <w:lvlText w:val=""/>
+      <w:lvlJc w:val="left"/>
+      <w:pPr>
+        <w:ind w:left="6480" w:hanging="360"/>
+      </w:pPr>
+      <w:rPr>
+        <w:rFonts w:ascii="Wingdings" w:hAnsi="Wingdings" w:hint="default"/>
+      </w:rPr>
+    </w:lvl>
+  </w:abstractNum>
+  <w:abstractNum w:abstractNumId="15">
     <w:nsid w:val="6ADB2A64"/>
     <w:multiLevelType w:val="multilevel"/>
     <w:tmpl w:val="0416001F"/>
@@ -31732,7 +32387,7 @@
       </w:pPr>
     </w:lvl>
   </w:abstractNum>
-  <w:abstractNum w:abstractNumId="13">
+  <w:abstractNum w:abstractNumId="16">
     <w:nsid w:val="74D30E74"/>
     <w:multiLevelType w:val="hybridMultilevel"/>
     <w:tmpl w:val="D0806BAA"/>
@@ -31821,17 +32476,17 @@
       </w:pPr>
     </w:lvl>
   </w:abstractNum>
-  <w:abstractNum w:abstractNumId="14">
-    <w:nsid w:val="7CC60475"/>
+  <w:abstractNum w:abstractNumId="17">
+    <w:nsid w:val="770F5224"/>
     <w:multiLevelType w:val="hybridMultilevel"/>
-    <w:tmpl w:val="6C7E98FC"/>
+    <w:tmpl w:val="0E82E4F8"/>
     <w:lvl w:ilvl="0" w:tplc="04160001">
       <w:start w:val="1"/>
       <w:numFmt w:val="bullet"/>
       <w:lvlText w:val=""/>
       <w:lvlJc w:val="left"/>
       <w:pPr>
-        <w:ind w:left="1434" w:hanging="360"/>
+        <w:ind w:left="720" w:hanging="360"/>
       </w:pPr>
       <w:rPr>
         <w:rFonts w:ascii="Symbol" w:hAnsi="Symbol" w:hint="default"/>
@@ -31843,6 +32498,119 @@
       <w:lvlText w:val="o"/>
       <w:lvlJc w:val="left"/>
       <w:pPr>
+        <w:ind w:left="1440" w:hanging="360"/>
+      </w:pPr>
+      <w:rPr>
+        <w:rFonts w:ascii="Courier New" w:hAnsi="Courier New" w:cs="Courier New" w:hint="default"/>
+      </w:rPr>
+    </w:lvl>
+    <w:lvl w:ilvl="2" w:tplc="04160001">
+      <w:start w:val="1"/>
+      <w:numFmt w:val="bullet"/>
+      <w:lvlText w:val=""/>
+      <w:lvlJc w:val="left"/>
+      <w:pPr>
+        <w:ind w:left="2160" w:hanging="360"/>
+      </w:pPr>
+      <w:rPr>
+        <w:rFonts w:ascii="Symbol" w:hAnsi="Symbol" w:hint="default"/>
+      </w:rPr>
+    </w:lvl>
+    <w:lvl w:ilvl="3" w:tplc="04160001" w:tentative="1">
+      <w:start w:val="1"/>
+      <w:numFmt w:val="bullet"/>
+      <w:lvlText w:val=""/>
+      <w:lvlJc w:val="left"/>
+      <w:pPr>
+        <w:ind w:left="2880" w:hanging="360"/>
+      </w:pPr>
+      <w:rPr>
+        <w:rFonts w:ascii="Symbol" w:hAnsi="Symbol" w:hint="default"/>
+      </w:rPr>
+    </w:lvl>
+    <w:lvl w:ilvl="4" w:tplc="04160003" w:tentative="1">
+      <w:start w:val="1"/>
+      <w:numFmt w:val="bullet"/>
+      <w:lvlText w:val="o"/>
+      <w:lvlJc w:val="left"/>
+      <w:pPr>
+        <w:ind w:left="3600" w:hanging="360"/>
+      </w:pPr>
+      <w:rPr>
+        <w:rFonts w:ascii="Courier New" w:hAnsi="Courier New" w:cs="Courier New" w:hint="default"/>
+      </w:rPr>
+    </w:lvl>
+    <w:lvl w:ilvl="5" w:tplc="04160005" w:tentative="1">
+      <w:start w:val="1"/>
+      <w:numFmt w:val="bullet"/>
+      <w:lvlText w:val=""/>
+      <w:lvlJc w:val="left"/>
+      <w:pPr>
+        <w:ind w:left="4320" w:hanging="360"/>
+      </w:pPr>
+      <w:rPr>
+        <w:rFonts w:ascii="Wingdings" w:hAnsi="Wingdings" w:hint="default"/>
+      </w:rPr>
+    </w:lvl>
+    <w:lvl w:ilvl="6" w:tplc="04160001" w:tentative="1">
+      <w:start w:val="1"/>
+      <w:numFmt w:val="bullet"/>
+      <w:lvlText w:val=""/>
+      <w:lvlJc w:val="left"/>
+      <w:pPr>
+        <w:ind w:left="5040" w:hanging="360"/>
+      </w:pPr>
+      <w:rPr>
+        <w:rFonts w:ascii="Symbol" w:hAnsi="Symbol" w:hint="default"/>
+      </w:rPr>
+    </w:lvl>
+    <w:lvl w:ilvl="7" w:tplc="04160003" w:tentative="1">
+      <w:start w:val="1"/>
+      <w:numFmt w:val="bullet"/>
+      <w:lvlText w:val="o"/>
+      <w:lvlJc w:val="left"/>
+      <w:pPr>
+        <w:ind w:left="5760" w:hanging="360"/>
+      </w:pPr>
+      <w:rPr>
+        <w:rFonts w:ascii="Courier New" w:hAnsi="Courier New" w:cs="Courier New" w:hint="default"/>
+      </w:rPr>
+    </w:lvl>
+    <w:lvl w:ilvl="8" w:tplc="04160005" w:tentative="1">
+      <w:start w:val="1"/>
+      <w:numFmt w:val="bullet"/>
+      <w:lvlText w:val=""/>
+      <w:lvlJc w:val="left"/>
+      <w:pPr>
+        <w:ind w:left="6480" w:hanging="360"/>
+      </w:pPr>
+      <w:rPr>
+        <w:rFonts w:ascii="Wingdings" w:hAnsi="Wingdings" w:hint="default"/>
+      </w:rPr>
+    </w:lvl>
+  </w:abstractNum>
+  <w:abstractNum w:abstractNumId="18">
+    <w:nsid w:val="7CC60475"/>
+    <w:multiLevelType w:val="hybridMultilevel"/>
+    <w:tmpl w:val="6C7E98FC"/>
+    <w:lvl w:ilvl="0" w:tplc="04160001">
+      <w:start w:val="1"/>
+      <w:numFmt w:val="bullet"/>
+      <w:lvlText w:val=""/>
+      <w:lvlJc w:val="left"/>
+      <w:pPr>
+        <w:ind w:left="1434" w:hanging="360"/>
+      </w:pPr>
+      <w:rPr>
+        <w:rFonts w:ascii="Symbol" w:hAnsi="Symbol" w:hint="default"/>
+      </w:rPr>
+    </w:lvl>
+    <w:lvl w:ilvl="1" w:tplc="04160003" w:tentative="1">
+      <w:start w:val="1"/>
+      <w:numFmt w:val="bullet"/>
+      <w:lvlText w:val="o"/>
+      <w:lvlJc w:val="left"/>
+      <w:pPr>
         <w:ind w:left="2154" w:hanging="360"/>
       </w:pPr>
       <w:rPr>
@@ -31934,7 +32702,7 @@
       </w:rPr>
     </w:lvl>
   </w:abstractNum>
-  <w:abstractNum w:abstractNumId="15">
+  <w:abstractNum w:abstractNumId="19">
     <w:nsid w:val="7E5428B7"/>
     <w:multiLevelType w:val="hybridMultilevel"/>
     <w:tmpl w:val="3DFC44BE"/>
@@ -32048,7 +32816,7 @@
     </w:lvl>
   </w:abstractNum>
   <w:num w:numId="1">
-    <w:abstractNumId w:val="10"/>
+    <w:abstractNumId w:val="12"/>
     <w:lvlOverride w:ilvl="0"/>
     <w:lvlOverride w:ilvl="1">
       <w:startOverride w:val="1"/>
@@ -32076,7 +32844,7 @@
     </w:lvlOverride>
   </w:num>
   <w:num w:numId="2">
-    <w:abstractNumId w:val="7"/>
+    <w:abstractNumId w:val="9"/>
     <w:lvlOverride w:ilvl="0"/>
     <w:lvlOverride w:ilvl="1">
       <w:startOverride w:val="1"/>
@@ -32110,46 +32878,58 @@
     <w:abstractNumId w:val="0"/>
   </w:num>
   <w:num w:numId="5">
-    <w:abstractNumId w:val="8"/>
+    <w:abstractNumId w:val="10"/>
   </w:num>
   <w:num w:numId="6">
-    <w:abstractNumId w:val="12"/>
+    <w:abstractNumId w:val="15"/>
   </w:num>
   <w:num w:numId="7">
     <w:abstractNumId w:val="1"/>
   </w:num>
   <w:num w:numId="8">
-    <w:abstractNumId w:val="7"/>
+    <w:abstractNumId w:val="9"/>
   </w:num>
   <w:num w:numId="9">
-    <w:abstractNumId w:val="14"/>
+    <w:abstractNumId w:val="18"/>
   </w:num>
   <w:num w:numId="10">
-    <w:abstractNumId w:val="15"/>
+    <w:abstractNumId w:val="19"/>
   </w:num>
   <w:num w:numId="11">
-    <w:abstractNumId w:val="6"/>
+    <w:abstractNumId w:val="8"/>
   </w:num>
   <w:num w:numId="12">
     <w:abstractNumId w:val="3"/>
   </w:num>
   <w:num w:numId="13">
-    <w:abstractNumId w:val="11"/>
+    <w:abstractNumId w:val="13"/>
   </w:num>
   <w:num w:numId="14">
-    <w:abstractNumId w:val="5"/>
+    <w:abstractNumId w:val="7"/>
   </w:num>
   <w:num w:numId="15">
-    <w:abstractNumId w:val="13"/>
+    <w:abstractNumId w:val="16"/>
   </w:num>
   <w:num w:numId="16">
     <w:abstractNumId w:val="2"/>
   </w:num>
   <w:num w:numId="17">
-    <w:abstractNumId w:val="4"/>
+    <w:abstractNumId w:val="6"/>
   </w:num>
   <w:num w:numId="18">
-    <w:abstractNumId w:val="9"/>
+    <w:abstractNumId w:val="11"/>
+  </w:num>
+  <w:num w:numId="19">
+    <w:abstractNumId w:val="5"/>
+  </w:num>
+  <w:num w:numId="20">
+    <w:abstractNumId w:val="17"/>
+  </w:num>
+  <w:num w:numId="21">
+    <w:abstractNumId w:val="14"/>
+  </w:num>
+  <w:num w:numId="22">
+    <w:abstractNumId w:val="4"/>
   </w:num>
 </w:numbering>
 </file>
@@ -33407,7 +34187,7 @@
 </file>
 
 <file path=customXml/itemProps1.xml><?xml version="1.0" encoding="utf-8"?>
-<ds:datastoreItem xmlns:ds="http://schemas.openxmlformats.org/officeDocument/2006/customXml" ds:itemID="{59847874-E1E6-4053-9742-026B9B116E2B}">
+<ds:datastoreItem xmlns:ds="http://schemas.openxmlformats.org/officeDocument/2006/customXml" ds:itemID="{7240AEDC-5E97-412D-AB98-6C02D9D73BD7}">
   <ds:schemaRefs>
     <ds:schemaRef ds:uri="http://schemas.openxmlformats.org/officeDocument/2006/bibliography"/>
   </ds:schemaRefs>

</xml_diff>